<commit_message>
Characterization & Data Preprocessing
</commit_message>
<xml_diff>
--- a/Report - Felipe Steudel - CA1 - Machine Learning.docx
+++ b/Report - Felipe Steudel - CA1 - Machine Learning.docx
@@ -234,11 +234,438 @@
       </w:r>
     </w:p>
     <w:p>
-      <w:r>
+      <w:pPr>
         <w:rPr>
           <w:rFonts w:eastAsiaTheme="majorEastAsia"/>
         </w:rPr>
+      </w:pPr>
+      <w:r>
+        <w:rPr>
+          <w:rFonts w:eastAsiaTheme="majorEastAsia"/>
+        </w:rPr>
         <w:t>These objectives aim to provide valuable insights that can benefit not only investors and planners but also ordinary individuals in their real estate decision-making.</w:t>
+      </w:r>
+    </w:p>
+    <w:p>
+      <w:pPr>
+        <w:pStyle w:val="Ttulo1"/>
+      </w:pPr>
+      <w:r>
+        <w:rPr>
+          <w:shd w:val="clear" w:color="auto" w:fill="FFFFFF"/>
+        </w:rPr>
+        <w:t>Characterization</w:t>
+      </w:r>
+    </w:p>
+    <w:p>
+      <w:pPr>
+        <w:pStyle w:val="Ttulo2"/>
+      </w:pPr>
+      <w:r>
+        <w:t>About Dataset</w:t>
+      </w:r>
+    </w:p>
+    <w:p>
+      <w:pPr>
+        <w:pStyle w:val="Ttulo3"/>
+      </w:pPr>
+      <w:r>
+        <w:t>Context</w:t>
+      </w:r>
+    </w:p>
+    <w:p>
+      <w:r>
+        <w:t>All residential properties sold in Ireland from 2010 t</w:t>
+      </w:r>
+      <w:r>
+        <w:t>o May 28th 2021.</w:t>
+      </w:r>
+    </w:p>
+    <w:p>
+      <w:r>
+        <w:t xml:space="preserve">Dataset retired </w:t>
+      </w:r>
+      <w:r>
+        <w:t>from</w:t>
+      </w:r>
+      <w:r>
+        <w:t xml:space="preserve"> </w:t>
+      </w:r>
+      <w:proofErr w:type="spellStart"/>
+      <w:r>
+        <w:t>Kaggle</w:t>
+      </w:r>
+      <w:proofErr w:type="spellEnd"/>
+      <w:r>
+        <w:t xml:space="preserve"> </w:t>
+      </w:r>
+      <w:r>
+        <w:t xml:space="preserve">on </w:t>
+      </w:r>
+      <w:proofErr w:type="spellStart"/>
+      <w:r>
+        <w:t>Adress</w:t>
+      </w:r>
+      <w:proofErr w:type="spellEnd"/>
+      <w:r>
+        <w:t xml:space="preserve">: </w:t>
+      </w:r>
+      <w:hyperlink r:id="rId6" w:history="1">
+        <w:r>
+          <w:rPr>
+            <w:rStyle w:val="Hyperlink"/>
+          </w:rPr>
+          <w:t>https://www.kaggle.com/datasets/erinkhoo/property-price-register-ireland/data</w:t>
+        </w:r>
+      </w:hyperlink>
+    </w:p>
+    <w:p>
+      <w:r>
+        <w:t xml:space="preserve"> </w:t>
+      </w:r>
+      <w:r>
+        <w:rPr>
+          <w:b/>
+        </w:rPr>
+        <w:t>Collaborator</w:t>
+      </w:r>
+      <w:r>
+        <w:t xml:space="preserve">: Erin </w:t>
+      </w:r>
+      <w:proofErr w:type="spellStart"/>
+      <w:r>
+        <w:t>Khoo</w:t>
+      </w:r>
+      <w:proofErr w:type="spellEnd"/>
+      <w:r>
+        <w:t xml:space="preserve"> (Owner)</w:t>
+      </w:r>
+    </w:p>
+    <w:p>
+      <w:pPr>
+        <w:pStyle w:val="Ttulo3"/>
+      </w:pPr>
+      <w:r>
+        <w:t>Content</w:t>
+      </w:r>
+    </w:p>
+    <w:p>
+      <w:r>
+        <w:rPr>
+          <w:b/>
+        </w:rPr>
+        <w:t>Rows</w:t>
+      </w:r>
+      <w:r>
+        <w:t>: 476,745</w:t>
+      </w:r>
+    </w:p>
+    <w:p>
+      <w:r>
+        <w:rPr>
+          <w:b/>
+        </w:rPr>
+        <w:t>Columns</w:t>
+      </w:r>
+      <w:r>
+        <w:t>: 9</w:t>
+      </w:r>
+    </w:p>
+    <w:p>
+      <w:r>
+        <w:rPr>
+          <w:b/>
+        </w:rPr>
+        <w:t>Memory usage</w:t>
+      </w:r>
+      <w:r>
+        <w:t>: 32.7MB</w:t>
+      </w:r>
+    </w:p>
+    <w:p>
+      <w:pPr>
+        <w:rPr>
+          <w:b/>
+        </w:rPr>
+      </w:pPr>
+      <w:r>
+        <w:rPr>
+          <w:b/>
+        </w:rPr>
+        <w:t>Variables:</w:t>
+      </w:r>
+    </w:p>
+    <w:p>
+      <w:pPr>
+        <w:pStyle w:val="PargrafodaLista"/>
+        <w:numPr>
+          <w:ilvl w:val="0"/>
+          <w:numId w:val="8"/>
+        </w:numPr>
+      </w:pPr>
+      <w:r>
+        <w:t>SALE_DATE =&gt; Date of sale (</w:t>
+      </w:r>
+      <w:proofErr w:type="spellStart"/>
+      <w:r>
+        <w:t>dd</w:t>
+      </w:r>
+      <w:proofErr w:type="spellEnd"/>
+      <w:r>
+        <w:t>/MM/</w:t>
+      </w:r>
+      <w:proofErr w:type="spellStart"/>
+      <w:r>
+        <w:t>yyyy</w:t>
+      </w:r>
+      <w:proofErr w:type="spellEnd"/>
+      <w:r>
+        <w:t>) | datatime64[ns]</w:t>
+      </w:r>
+    </w:p>
+    <w:p>
+      <w:pPr>
+        <w:pStyle w:val="PargrafodaLista"/>
+        <w:numPr>
+          <w:ilvl w:val="0"/>
+          <w:numId w:val="8"/>
+        </w:numPr>
+      </w:pPr>
+      <w:r>
+        <w:t>ADDRESS =&gt; Address | string</w:t>
+      </w:r>
+    </w:p>
+    <w:p>
+      <w:pPr>
+        <w:pStyle w:val="PargrafodaLista"/>
+        <w:numPr>
+          <w:ilvl w:val="0"/>
+          <w:numId w:val="8"/>
+        </w:numPr>
+      </w:pPr>
+      <w:r>
+        <w:t>POSTAL_CODE =&gt; Postal Code | string</w:t>
+      </w:r>
+    </w:p>
+    <w:p>
+      <w:pPr>
+        <w:pStyle w:val="PargrafodaLista"/>
+        <w:numPr>
+          <w:ilvl w:val="0"/>
+          <w:numId w:val="8"/>
+        </w:numPr>
+      </w:pPr>
+      <w:r>
+        <w:t>COUNTY =&gt; County | string</w:t>
+      </w:r>
+    </w:p>
+    <w:p>
+      <w:pPr>
+        <w:pStyle w:val="PargrafodaLista"/>
+        <w:numPr>
+          <w:ilvl w:val="0"/>
+          <w:numId w:val="8"/>
+        </w:numPr>
+      </w:pPr>
+      <w:r>
+        <w:t>SALE_PRICE =&gt; Price (€) | float32</w:t>
+      </w:r>
+    </w:p>
+    <w:p>
+      <w:pPr>
+        <w:pStyle w:val="PargrafodaLista"/>
+        <w:numPr>
+          <w:ilvl w:val="0"/>
+          <w:numId w:val="8"/>
+        </w:numPr>
+      </w:pPr>
+      <w:r>
+        <w:t>IF_MARKET_PRICE =&gt; Not Full Market Price | int8</w:t>
+      </w:r>
+    </w:p>
+    <w:p>
+      <w:pPr>
+        <w:pStyle w:val="PargrafodaLista"/>
+        <w:numPr>
+          <w:ilvl w:val="0"/>
+          <w:numId w:val="8"/>
+        </w:numPr>
+      </w:pPr>
+      <w:r>
+        <w:t>IF_VAT_EXCLUDED =&gt; VAT Exclusive | int8</w:t>
+      </w:r>
+    </w:p>
+    <w:p>
+      <w:pPr>
+        <w:pStyle w:val="PargrafodaLista"/>
+        <w:numPr>
+          <w:ilvl w:val="0"/>
+          <w:numId w:val="8"/>
+        </w:numPr>
+      </w:pPr>
+      <w:r>
+        <w:t>PROPERTY_DESC =&gt; Description of Property | string</w:t>
+      </w:r>
+    </w:p>
+    <w:p>
+      <w:pPr>
+        <w:pStyle w:val="PargrafodaLista"/>
+        <w:numPr>
+          <w:ilvl w:val="0"/>
+          <w:numId w:val="8"/>
+        </w:numPr>
+      </w:pPr>
+      <w:r>
+        <w:t>PROPERTY_SIZE_DESC =&gt; Property Size Description | string</w:t>
+      </w:r>
+    </w:p>
+    <w:p>
+      <w:pPr>
+        <w:pStyle w:val="Ttulo3"/>
+      </w:pPr>
+      <w:r>
+        <w:t>Acknowledgements</w:t>
+      </w:r>
+    </w:p>
+    <w:p>
+      <w:r>
+        <w:t>Data sourc</w:t>
+      </w:r>
+      <w:r>
+        <w:t>ed from publicly available site:</w:t>
+      </w:r>
+      <w:r>
+        <w:t xml:space="preserve"> </w:t>
+      </w:r>
+      <w:hyperlink r:id="rId7" w:history="1">
+        <w:r>
+          <w:rPr>
+            <w:rStyle w:val="Hyperlink"/>
+          </w:rPr>
+          <w:t>https://propertypriceregister.ie</w:t>
+        </w:r>
+      </w:hyperlink>
+    </w:p>
+    <w:p>
+      <w:pPr>
+        <w:pStyle w:val="Ttulo3"/>
+      </w:pPr>
+      <w:r>
+        <w:t>Source</w:t>
+      </w:r>
+    </w:p>
+    <w:p>
+      <w:r>
+        <w:t>National Property Price Registry</w:t>
+      </w:r>
+    </w:p>
+    <w:p>
+      <w:pPr>
+        <w:pStyle w:val="Ttulo3"/>
+      </w:pPr>
+      <w:r>
+        <w:t>License</w:t>
+      </w:r>
+    </w:p>
+    <w:p>
+      <w:pPr>
+        <w:rPr>
+          <w:lang w:val="pt-BR"/>
+        </w:rPr>
+      </w:pPr>
+      <w:hyperlink r:id="rId8" w:history="1">
+        <w:r>
+          <w:rPr>
+            <w:rStyle w:val="Hyperlink"/>
+            <w:lang w:val="pt-BR"/>
+          </w:rPr>
+          <w:t xml:space="preserve">EU ODP Legal </w:t>
+        </w:r>
+        <w:proofErr w:type="spellStart"/>
+        <w:r>
+          <w:rPr>
+            <w:rStyle w:val="Hyperlink"/>
+            <w:lang w:val="pt-BR"/>
+          </w:rPr>
+          <w:t>Notice</w:t>
+        </w:r>
+        <w:proofErr w:type="spellEnd"/>
+      </w:hyperlink>
+    </w:p>
+    <w:p>
+      <w:pPr>
+        <w:pStyle w:val="Ttulo1"/>
+      </w:pPr>
+      <w:r>
+        <w:lastRenderedPageBreak/>
+        <w:t>Data Preprocessing</w:t>
+      </w:r>
+    </w:p>
+    <w:p>
+      <w:pPr>
+        <w:pStyle w:val="Ttulo2"/>
+      </w:pPr>
+      <w:r>
+        <w:t>Data Cleaning</w:t>
+      </w:r>
+    </w:p>
+    <w:p>
+      <w:r>
+        <w:t>To prepare the dataset for analysis, several actions were taken:</w:t>
+      </w:r>
+    </w:p>
+    <w:p>
+      <w:pPr>
+        <w:pStyle w:val="PargrafodaLista"/>
+        <w:numPr>
+          <w:ilvl w:val="0"/>
+          <w:numId w:val="10"/>
+        </w:numPr>
+      </w:pPr>
+      <w:r>
+        <w:t>The columns POSTAL_CODE and PROPERTY_SIZE_DESC were deleted because they contained a very large amount of null data (81.17% and 88.92% respectively).</w:t>
+      </w:r>
+    </w:p>
+    <w:p>
+      <w:pPr>
+        <w:pStyle w:val="PargrafodaLista"/>
+        <w:numPr>
+          <w:ilvl w:val="0"/>
+          <w:numId w:val="10"/>
+        </w:numPr>
+      </w:pPr>
+      <w:r>
+        <w:t>Unrecognized characters were found in the PROPERTY_DESC column. These data were changed to null and then deleted.</w:t>
+      </w:r>
+    </w:p>
+    <w:p>
+      <w:pPr>
+        <w:pStyle w:val="PargrafodaLista"/>
+        <w:numPr>
+          <w:ilvl w:val="0"/>
+          <w:numId w:val="10"/>
+        </w:numPr>
+      </w:pPr>
+      <w:r>
+        <w:t>770 records were deleted as they were considered duplicate data.</w:t>
+      </w:r>
+    </w:p>
+    <w:p>
+      <w:r>
+        <w:t>These actions were sufficient for data cleaning, deletion of null data, and keeping the data in good condition.</w:t>
+      </w:r>
+    </w:p>
+    <w:p>
+      <w:pPr>
+        <w:pStyle w:val="Ttulo2"/>
+      </w:pPr>
+      <w:r>
+        <w:t>Data preparation</w:t>
+      </w:r>
+    </w:p>
+    <w:p>
+      <w:r>
+        <w:t>The variable SALE_DATE was split into SALE_MONTH and SALE_YEAR to provide flexibility and facilitate temporal analysis, allowing for the identification of seasonal trends over time or grouping data into specific time intervals.</w:t>
       </w:r>
     </w:p>
     <w:sectPr>
@@ -429,6 +856,181 @@
     </w:lvl>
   </w:abstractNum>
   <w:abstractNum w:abstractNumId="2">
+    <w:nsid w:val="2E4541D8"/>
+    <w:multiLevelType w:val="hybridMultilevel"/>
+    <w:tmpl w:val="D458F35A"/>
+    <w:lvl w:ilvl="0" w:tplc="0416000F">
+      <w:start w:val="1"/>
+      <w:numFmt w:val="decimal"/>
+      <w:lvlText w:val="%1."/>
+      <w:lvlJc w:val="left"/>
+      <w:pPr>
+        <w:ind w:left="720" w:hanging="360"/>
+      </w:pPr>
+      <w:rPr>
+        <w:rFonts w:hint="default"/>
+      </w:rPr>
+    </w:lvl>
+    <w:lvl w:ilvl="1" w:tplc="04160019" w:tentative="1">
+      <w:start w:val="1"/>
+      <w:numFmt w:val="lowerLetter"/>
+      <w:lvlText w:val="%2."/>
+      <w:lvlJc w:val="left"/>
+      <w:pPr>
+        <w:ind w:left="1440" w:hanging="360"/>
+      </w:pPr>
+    </w:lvl>
+    <w:lvl w:ilvl="2" w:tplc="0416001B" w:tentative="1">
+      <w:start w:val="1"/>
+      <w:numFmt w:val="lowerRoman"/>
+      <w:lvlText w:val="%3."/>
+      <w:lvlJc w:val="right"/>
+      <w:pPr>
+        <w:ind w:left="2160" w:hanging="180"/>
+      </w:pPr>
+    </w:lvl>
+    <w:lvl w:ilvl="3" w:tplc="0416000F" w:tentative="1">
+      <w:start w:val="1"/>
+      <w:numFmt w:val="decimal"/>
+      <w:lvlText w:val="%4."/>
+      <w:lvlJc w:val="left"/>
+      <w:pPr>
+        <w:ind w:left="2880" w:hanging="360"/>
+      </w:pPr>
+    </w:lvl>
+    <w:lvl w:ilvl="4" w:tplc="04160019" w:tentative="1">
+      <w:start w:val="1"/>
+      <w:numFmt w:val="lowerLetter"/>
+      <w:lvlText w:val="%5."/>
+      <w:lvlJc w:val="left"/>
+      <w:pPr>
+        <w:ind w:left="3600" w:hanging="360"/>
+      </w:pPr>
+    </w:lvl>
+    <w:lvl w:ilvl="5" w:tplc="0416001B" w:tentative="1">
+      <w:start w:val="1"/>
+      <w:numFmt w:val="lowerRoman"/>
+      <w:lvlText w:val="%6."/>
+      <w:lvlJc w:val="right"/>
+      <w:pPr>
+        <w:ind w:left="4320" w:hanging="180"/>
+      </w:pPr>
+    </w:lvl>
+    <w:lvl w:ilvl="6" w:tplc="0416000F" w:tentative="1">
+      <w:start w:val="1"/>
+      <w:numFmt w:val="decimal"/>
+      <w:lvlText w:val="%7."/>
+      <w:lvlJc w:val="left"/>
+      <w:pPr>
+        <w:ind w:left="5040" w:hanging="360"/>
+      </w:pPr>
+    </w:lvl>
+    <w:lvl w:ilvl="7" w:tplc="04160019" w:tentative="1">
+      <w:start w:val="1"/>
+      <w:numFmt w:val="lowerLetter"/>
+      <w:lvlText w:val="%8."/>
+      <w:lvlJc w:val="left"/>
+      <w:pPr>
+        <w:ind w:left="5760" w:hanging="360"/>
+      </w:pPr>
+    </w:lvl>
+    <w:lvl w:ilvl="8" w:tplc="0416001B" w:tentative="1">
+      <w:start w:val="1"/>
+      <w:numFmt w:val="lowerRoman"/>
+      <w:lvlText w:val="%9."/>
+      <w:lvlJc w:val="right"/>
+      <w:pPr>
+        <w:ind w:left="6480" w:hanging="180"/>
+      </w:pPr>
+    </w:lvl>
+  </w:abstractNum>
+  <w:abstractNum w:abstractNumId="3">
+    <w:nsid w:val="2EAC35E1"/>
+    <w:multiLevelType w:val="hybridMultilevel"/>
+    <w:tmpl w:val="90962E2A"/>
+    <w:lvl w:ilvl="0" w:tplc="0416000F">
+      <w:start w:val="1"/>
+      <w:numFmt w:val="decimal"/>
+      <w:lvlText w:val="%1."/>
+      <w:lvlJc w:val="left"/>
+      <w:pPr>
+        <w:ind w:left="720" w:hanging="360"/>
+      </w:pPr>
+    </w:lvl>
+    <w:lvl w:ilvl="1" w:tplc="04160019" w:tentative="1">
+      <w:start w:val="1"/>
+      <w:numFmt w:val="lowerLetter"/>
+      <w:lvlText w:val="%2."/>
+      <w:lvlJc w:val="left"/>
+      <w:pPr>
+        <w:ind w:left="1440" w:hanging="360"/>
+      </w:pPr>
+    </w:lvl>
+    <w:lvl w:ilvl="2" w:tplc="0416001B" w:tentative="1">
+      <w:start w:val="1"/>
+      <w:numFmt w:val="lowerRoman"/>
+      <w:lvlText w:val="%3."/>
+      <w:lvlJc w:val="right"/>
+      <w:pPr>
+        <w:ind w:left="2160" w:hanging="180"/>
+      </w:pPr>
+    </w:lvl>
+    <w:lvl w:ilvl="3" w:tplc="0416000F" w:tentative="1">
+      <w:start w:val="1"/>
+      <w:numFmt w:val="decimal"/>
+      <w:lvlText w:val="%4."/>
+      <w:lvlJc w:val="left"/>
+      <w:pPr>
+        <w:ind w:left="2880" w:hanging="360"/>
+      </w:pPr>
+    </w:lvl>
+    <w:lvl w:ilvl="4" w:tplc="04160019" w:tentative="1">
+      <w:start w:val="1"/>
+      <w:numFmt w:val="lowerLetter"/>
+      <w:lvlText w:val="%5."/>
+      <w:lvlJc w:val="left"/>
+      <w:pPr>
+        <w:ind w:left="3600" w:hanging="360"/>
+      </w:pPr>
+    </w:lvl>
+    <w:lvl w:ilvl="5" w:tplc="0416001B" w:tentative="1">
+      <w:start w:val="1"/>
+      <w:numFmt w:val="lowerRoman"/>
+      <w:lvlText w:val="%6."/>
+      <w:lvlJc w:val="right"/>
+      <w:pPr>
+        <w:ind w:left="4320" w:hanging="180"/>
+      </w:pPr>
+    </w:lvl>
+    <w:lvl w:ilvl="6" w:tplc="0416000F" w:tentative="1">
+      <w:start w:val="1"/>
+      <w:numFmt w:val="decimal"/>
+      <w:lvlText w:val="%7."/>
+      <w:lvlJc w:val="left"/>
+      <w:pPr>
+        <w:ind w:left="5040" w:hanging="360"/>
+      </w:pPr>
+    </w:lvl>
+    <w:lvl w:ilvl="7" w:tplc="04160019" w:tentative="1">
+      <w:start w:val="1"/>
+      <w:numFmt w:val="lowerLetter"/>
+      <w:lvlText w:val="%8."/>
+      <w:lvlJc w:val="left"/>
+      <w:pPr>
+        <w:ind w:left="5760" w:hanging="360"/>
+      </w:pPr>
+    </w:lvl>
+    <w:lvl w:ilvl="8" w:tplc="0416001B" w:tentative="1">
+      <w:start w:val="1"/>
+      <w:numFmt w:val="lowerRoman"/>
+      <w:lvlText w:val="%9."/>
+      <w:lvlJc w:val="right"/>
+      <w:pPr>
+        <w:ind w:left="6480" w:hanging="180"/>
+      </w:pPr>
+    </w:lvl>
+  </w:abstractNum>
+  <w:abstractNum w:abstractNumId="4">
     <w:nsid w:val="50342321"/>
     <w:multiLevelType w:val="hybridMultilevel"/>
     <w:tmpl w:val="74401810"/>
@@ -514,7 +1116,120 @@
       </w:pPr>
     </w:lvl>
   </w:abstractNum>
-  <w:abstractNum w:abstractNumId="3">
+  <w:abstractNum w:abstractNumId="5">
+    <w:nsid w:val="536C1B5A"/>
+    <w:multiLevelType w:val="hybridMultilevel"/>
+    <w:tmpl w:val="DF5EC962"/>
+    <w:lvl w:ilvl="0" w:tplc="04160001">
+      <w:start w:val="1"/>
+      <w:numFmt w:val="bullet"/>
+      <w:lvlText w:val=""/>
+      <w:lvlJc w:val="left"/>
+      <w:pPr>
+        <w:ind w:left="720" w:hanging="360"/>
+      </w:pPr>
+      <w:rPr>
+        <w:rFonts w:ascii="Symbol" w:hAnsi="Symbol" w:hint="default"/>
+      </w:rPr>
+    </w:lvl>
+    <w:lvl w:ilvl="1" w:tplc="04160003" w:tentative="1">
+      <w:start w:val="1"/>
+      <w:numFmt w:val="bullet"/>
+      <w:lvlText w:val="o"/>
+      <w:lvlJc w:val="left"/>
+      <w:pPr>
+        <w:ind w:left="1440" w:hanging="360"/>
+      </w:pPr>
+      <w:rPr>
+        <w:rFonts w:ascii="Courier New" w:hAnsi="Courier New" w:cs="Courier New" w:hint="default"/>
+      </w:rPr>
+    </w:lvl>
+    <w:lvl w:ilvl="2" w:tplc="04160005" w:tentative="1">
+      <w:start w:val="1"/>
+      <w:numFmt w:val="bullet"/>
+      <w:lvlText w:val=""/>
+      <w:lvlJc w:val="left"/>
+      <w:pPr>
+        <w:ind w:left="2160" w:hanging="360"/>
+      </w:pPr>
+      <w:rPr>
+        <w:rFonts w:ascii="Wingdings" w:hAnsi="Wingdings" w:hint="default"/>
+      </w:rPr>
+    </w:lvl>
+    <w:lvl w:ilvl="3" w:tplc="04160001" w:tentative="1">
+      <w:start w:val="1"/>
+      <w:numFmt w:val="bullet"/>
+      <w:lvlText w:val=""/>
+      <w:lvlJc w:val="left"/>
+      <w:pPr>
+        <w:ind w:left="2880" w:hanging="360"/>
+      </w:pPr>
+      <w:rPr>
+        <w:rFonts w:ascii="Symbol" w:hAnsi="Symbol" w:hint="default"/>
+      </w:rPr>
+    </w:lvl>
+    <w:lvl w:ilvl="4" w:tplc="04160003" w:tentative="1">
+      <w:start w:val="1"/>
+      <w:numFmt w:val="bullet"/>
+      <w:lvlText w:val="o"/>
+      <w:lvlJc w:val="left"/>
+      <w:pPr>
+        <w:ind w:left="3600" w:hanging="360"/>
+      </w:pPr>
+      <w:rPr>
+        <w:rFonts w:ascii="Courier New" w:hAnsi="Courier New" w:cs="Courier New" w:hint="default"/>
+      </w:rPr>
+    </w:lvl>
+    <w:lvl w:ilvl="5" w:tplc="04160005" w:tentative="1">
+      <w:start w:val="1"/>
+      <w:numFmt w:val="bullet"/>
+      <w:lvlText w:val=""/>
+      <w:lvlJc w:val="left"/>
+      <w:pPr>
+        <w:ind w:left="4320" w:hanging="360"/>
+      </w:pPr>
+      <w:rPr>
+        <w:rFonts w:ascii="Wingdings" w:hAnsi="Wingdings" w:hint="default"/>
+      </w:rPr>
+    </w:lvl>
+    <w:lvl w:ilvl="6" w:tplc="04160001" w:tentative="1">
+      <w:start w:val="1"/>
+      <w:numFmt w:val="bullet"/>
+      <w:lvlText w:val=""/>
+      <w:lvlJc w:val="left"/>
+      <w:pPr>
+        <w:ind w:left="5040" w:hanging="360"/>
+      </w:pPr>
+      <w:rPr>
+        <w:rFonts w:ascii="Symbol" w:hAnsi="Symbol" w:hint="default"/>
+      </w:rPr>
+    </w:lvl>
+    <w:lvl w:ilvl="7" w:tplc="04160003" w:tentative="1">
+      <w:start w:val="1"/>
+      <w:numFmt w:val="bullet"/>
+      <w:lvlText w:val="o"/>
+      <w:lvlJc w:val="left"/>
+      <w:pPr>
+        <w:ind w:left="5760" w:hanging="360"/>
+      </w:pPr>
+      <w:rPr>
+        <w:rFonts w:ascii="Courier New" w:hAnsi="Courier New" w:cs="Courier New" w:hint="default"/>
+      </w:rPr>
+    </w:lvl>
+    <w:lvl w:ilvl="8" w:tplc="04160005" w:tentative="1">
+      <w:start w:val="1"/>
+      <w:numFmt w:val="bullet"/>
+      <w:lvlText w:val=""/>
+      <w:lvlJc w:val="left"/>
+      <w:pPr>
+        <w:ind w:left="6480" w:hanging="360"/>
+      </w:pPr>
+      <w:rPr>
+        <w:rFonts w:ascii="Wingdings" w:hAnsi="Wingdings" w:hint="default"/>
+      </w:rPr>
+    </w:lvl>
+  </w:abstractNum>
+  <w:abstractNum w:abstractNumId="6">
     <w:nsid w:val="56FD72F1"/>
     <w:multiLevelType w:val="hybridMultilevel"/>
     <w:tmpl w:val="CF964B1C"/>
@@ -600,7 +1315,7 @@
       </w:pPr>
     </w:lvl>
   </w:abstractNum>
-  <w:abstractNum w:abstractNumId="4">
+  <w:abstractNum w:abstractNumId="7">
     <w:nsid w:val="6ACF4DAF"/>
     <w:multiLevelType w:val="hybridMultilevel"/>
     <w:tmpl w:val="30523860"/>
@@ -689,7 +1404,7 @@
       </w:pPr>
     </w:lvl>
   </w:abstractNum>
-  <w:abstractNum w:abstractNumId="5">
+  <w:abstractNum w:abstractNumId="8">
     <w:nsid w:val="71035C82"/>
     <w:multiLevelType w:val="multilevel"/>
     <w:tmpl w:val="8E18D3D6"/>
@@ -806,7 +1521,7 @@
       </w:pPr>
     </w:lvl>
   </w:abstractNum>
-  <w:abstractNum w:abstractNumId="6">
+  <w:abstractNum w:abstractNumId="9">
     <w:nsid w:val="735676CA"/>
     <w:multiLevelType w:val="hybridMultilevel"/>
     <w:tmpl w:val="84F2B736"/>
@@ -896,24 +1611,33 @@
     </w:lvl>
   </w:abstractNum>
   <w:num w:numId="1">
-    <w:abstractNumId w:val="5"/>
+    <w:abstractNumId w:val="8"/>
   </w:num>
   <w:num w:numId="2">
-    <w:abstractNumId w:val="3"/>
+    <w:abstractNumId w:val="6"/>
   </w:num>
   <w:num w:numId="3">
-    <w:abstractNumId w:val="4"/>
+    <w:abstractNumId w:val="7"/>
   </w:num>
   <w:num w:numId="4">
     <w:abstractNumId w:val="1"/>
   </w:num>
   <w:num w:numId="5">
-    <w:abstractNumId w:val="6"/>
+    <w:abstractNumId w:val="9"/>
   </w:num>
   <w:num w:numId="6">
     <w:abstractNumId w:val="0"/>
   </w:num>
   <w:num w:numId="7">
+    <w:abstractNumId w:val="4"/>
+  </w:num>
+  <w:num w:numId="8">
+    <w:abstractNumId w:val="5"/>
+  </w:num>
+  <w:num w:numId="9">
+    <w:abstractNumId w:val="3"/>
+  </w:num>
+  <w:num w:numId="10">
     <w:abstractNumId w:val="2"/>
   </w:num>
 </w:numbering>
@@ -1155,7 +1879,6 @@
     <w:next w:val="Normal"/>
     <w:link w:val="Ttulo4Char"/>
     <w:uiPriority w:val="9"/>
-    <w:semiHidden/>
     <w:unhideWhenUsed/>
     <w:qFormat/>
     <w:rsid w:val="00F45C6B"/>
@@ -1746,6 +2469,29 @@
     <w:pPr>
       <w:outlineLvl w:val="9"/>
     </w:pPr>
+  </w:style>
+  <w:style w:type="character" w:styleId="Hyperlink">
+    <w:name w:val="Hyperlink"/>
+    <w:basedOn w:val="Fontepargpadro"/>
+    <w:uiPriority w:val="99"/>
+    <w:unhideWhenUsed/>
+    <w:rsid w:val="009038E1"/>
+    <w:rPr>
+      <w:color w:val="0000FF" w:themeColor="hyperlink"/>
+      <w:u w:val="single"/>
+    </w:rPr>
+  </w:style>
+  <w:style w:type="character" w:styleId="HiperlinkVisitado">
+    <w:name w:val="FollowedHyperlink"/>
+    <w:basedOn w:val="Fontepargpadro"/>
+    <w:uiPriority w:val="99"/>
+    <w:semiHidden/>
+    <w:unhideWhenUsed/>
+    <w:rsid w:val="009038E1"/>
+    <w:rPr>
+      <w:color w:val="800080" w:themeColor="followedHyperlink"/>
+      <w:u w:val="single"/>
+    </w:rPr>
   </w:style>
 </w:styles>
 </file>
@@ -2038,7 +2784,7 @@
 </file>
 
 <file path=customXml/itemProps1.xml><?xml version="1.0" encoding="utf-8"?>
-<ds:datastoreItem xmlns:ds="http://schemas.openxmlformats.org/officeDocument/2006/customXml" ds:itemID="{8B25C90C-683F-4B32-86E9-73B82947B65E}">
+<ds:datastoreItem xmlns:ds="http://schemas.openxmlformats.org/officeDocument/2006/customXml" ds:itemID="{BC34A0FF-F8CB-4DFF-934D-E2AC92D3489C}">
   <ds:schemaRefs>
     <ds:schemaRef ds:uri="http://schemas.openxmlformats.org/officeDocument/2006/bibliography"/>
   </ds:schemaRefs>

</xml_diff>

<commit_message>
Report corrections + English translates
</commit_message>
<xml_diff>
--- a/Report - Felipe Steudel - CA1 - Machine Learning.docx
+++ b/Report - Felipe Steudel - CA1 - Machine Learning.docx
@@ -14,20 +14,28 @@
       <w:pPr>
         <w:rPr>
           <w:rFonts w:eastAsiaTheme="majorEastAsia"/>
-        </w:rPr>
-      </w:pPr>
-      <w:r>
-        <w:rPr>
-          <w:rFonts w:eastAsiaTheme="majorEastAsia"/>
-        </w:rPr>
-        <w:t>The real estate sector has always been an integral part of the economy, with property prices proving to be a strong indicator of a country's economic health. Both in Ireland and in many other countries, the real estate market has been influenced by political, economic, and social factors that have caused property prices to fluctuate over time.</w:t>
+          <w:kern w:val="28"/>
+        </w:rPr>
+      </w:pPr>
+      <w:r>
+        <w:rPr>
+          <w:rFonts w:eastAsiaTheme="majorEastAsia"/>
+          <w:kern w:val="28"/>
+        </w:rPr>
+        <w:t>The real estate sector has always been an important part of the economy, with property prices being a strong indicator of a country's economic condition. In Ireland, as in many other countries, the real estate market has been influenced by political, economic, and social factors that have caused property prices to fluctuate over time.</w:t>
       </w:r>
     </w:p>
     <w:p>
       <w:pPr>
         <w:pStyle w:val="Ttulo1"/>
-      </w:pPr>
-      <w:r>
+        <w:rPr>
+          <w:kern w:val="28"/>
+        </w:rPr>
+      </w:pPr>
+      <w:r>
+        <w:rPr>
+          <w:kern w:val="28"/>
+        </w:rPr>
         <w:t>Importance of Analysis</w:t>
       </w:r>
     </w:p>
@@ -35,166 +43,102 @@
       <w:pPr>
         <w:rPr>
           <w:rFonts w:eastAsiaTheme="majorEastAsia"/>
-        </w:rPr>
-      </w:pPr>
-      <w:r>
-        <w:rPr>
-          <w:rFonts w:eastAsiaTheme="majorEastAsia"/>
-        </w:rPr>
-        <w:t>The real estate market is complex and vast, containing a huge amount of available data. Therefore, traditional methods for accurately analyzing market patterns are often flawed and insufficient. Machine learning can bridge this gap, as it has tools with the ability to process large volumes of data and make accurate predictions and classifications.</w:t>
-      </w:r>
-    </w:p>
-    <w:p>
-      <w:pPr>
-        <w:rPr>
-          <w:rFonts w:eastAsiaTheme="majorEastAsia"/>
-        </w:rPr>
-      </w:pPr>
-      <w:r>
-        <w:rPr>
-          <w:rFonts w:eastAsiaTheme="majorEastAsia"/>
-        </w:rPr>
-        <w:t>An important capability to help investors and buyers understand future property price trends, both for buying and selling, and for making investments in the sector. Machine learning methods can also help policymakers and urban planners create better housing policies through detailed analysis of regional market conditions.</w:t>
+          <w:kern w:val="28"/>
+        </w:rPr>
+      </w:pPr>
+      <w:r>
+        <w:rPr>
+          <w:rFonts w:eastAsiaTheme="majorEastAsia"/>
+          <w:kern w:val="28"/>
+        </w:rPr>
+        <w:t>The real estate market is complex and vast, containing a huge amount of data. Often, traditional methods of accurately analyzing the various market patterns are flawed and insufficient. Machine learning can bridge this gap, as it has tools capable of processing large volumes of data and making accurate predictions and classifications.</w:t>
+      </w:r>
+    </w:p>
+    <w:p>
+      <w:pPr>
+        <w:rPr>
+          <w:rFonts w:eastAsiaTheme="majorEastAsia"/>
+          <w:kern w:val="28"/>
+        </w:rPr>
+      </w:pPr>
+      <w:r>
+        <w:rPr>
+          <w:rFonts w:eastAsiaTheme="majorEastAsia"/>
+          <w:kern w:val="28"/>
+        </w:rPr>
+        <w:t>This is crucial for helping investors and buyers understand future property price trends, whether for buying and selling or for making investments in the sector. Machine learning methods can also assist politicians and urban planners in creating better housing policies through detailed analysis of regional market conditions.</w:t>
       </w:r>
     </w:p>
     <w:p>
       <w:pPr>
         <w:pStyle w:val="Ttulo1"/>
-      </w:pPr>
-      <w:r>
+        <w:rPr>
+          <w:kern w:val="28"/>
+        </w:rPr>
+      </w:pPr>
+      <w:r>
+        <w:rPr>
+          <w:kern w:val="28"/>
+        </w:rPr>
         <w:t>Problems to be Addressed</w:t>
       </w:r>
     </w:p>
     <w:p>
       <w:pPr>
         <w:pStyle w:val="Ttulo2"/>
-        <w:numPr>
-          <w:ilvl w:val="0"/>
-          <w:numId w:val="7"/>
-        </w:numPr>
-      </w:pPr>
-      <w:r>
-        <w:t>Determination of Future Prices</w:t>
-      </w:r>
-    </w:p>
-    <w:p>
-      <w:pPr>
-        <w:rPr>
-          <w:rFonts w:eastAsiaTheme="majorEastAsia"/>
-        </w:rPr>
-      </w:pPr>
-      <w:r>
-        <w:rPr>
-          <w:rFonts w:eastAsiaTheme="majorEastAsia"/>
-        </w:rPr>
-        <w:t>To assist investors and consumers in planning appropriately, it is crucial to make an effective forecast of property prices. Prediction algorithms can identify trends of increasing or decreasing prices based on historical data, reducing uncertainties in the market and developing better strategies in the real estate market.</w:t>
-      </w:r>
-    </w:p>
-    <w:p>
-      <w:pPr>
-        <w:pStyle w:val="Ttulo2"/>
-        <w:numPr>
-          <w:ilvl w:val="0"/>
-          <w:numId w:val="7"/>
-        </w:numPr>
-      </w:pPr>
-      <w:r>
-        <w:t>Regional Analysis</w:t>
-      </w:r>
-    </w:p>
-    <w:p>
-      <w:pPr>
-        <w:rPr>
-          <w:rFonts w:eastAsiaTheme="majorEastAsia"/>
-        </w:rPr>
-      </w:pPr>
-      <w:r>
-        <w:rPr>
-          <w:rFonts w:eastAsiaTheme="majorEastAsia"/>
-        </w:rPr>
-        <w:t xml:space="preserve">Ireland may present a heterogeneous real estate market, providing specific price patterns and needs for different properties depending on the county. Through classification algorithms, it is possible to </w:t>
-      </w:r>
-      <w:r>
-        <w:rPr>
-          <w:rFonts w:eastAsiaTheme="majorEastAsia"/>
-        </w:rPr>
-        <w:t>divide</w:t>
-      </w:r>
-      <w:r>
-        <w:rPr>
-          <w:rFonts w:eastAsiaTheme="majorEastAsia"/>
-        </w:rPr>
-        <w:t xml:space="preserve"> the market and understand each region, thus helping to formulate public policies to develop the real estate market in the region.</w:t>
+        <w:rPr>
+          <w:kern w:val="28"/>
+        </w:rPr>
+      </w:pPr>
+      <w:r>
+        <w:rPr>
+          <w:kern w:val="28"/>
+        </w:rPr>
+        <w:t>Future Price Determination</w:t>
+      </w:r>
+    </w:p>
+    <w:p>
+      <w:pPr>
+        <w:rPr>
+          <w:rFonts w:eastAsiaTheme="majorEastAsia"/>
+          <w:kern w:val="28"/>
+        </w:rPr>
+      </w:pPr>
+      <w:r>
+        <w:rPr>
+          <w:rFonts w:eastAsiaTheme="majorEastAsia"/>
+          <w:kern w:val="28"/>
+        </w:rPr>
+        <w:t>To adequately plan for investors and consumers, effective property price forecasting is crucial. Forecasting algorithms can identify trends of rising or falling prices based on historical data, reducing market uncertainties and developing better strategies in the real estate market.</w:t>
       </w:r>
     </w:p>
     <w:p>
       <w:pPr>
         <w:pStyle w:val="Ttulo1"/>
-      </w:pPr>
-      <w:r>
-        <w:t>Justification for the Use of Prediction and Classification Algorithms</w:t>
-      </w:r>
-    </w:p>
-    <w:p>
-      <w:pPr>
-        <w:rPr>
-          <w:rFonts w:eastAsiaTheme="majorEastAsia"/>
-        </w:rPr>
-      </w:pPr>
-      <w:r>
-        <w:rPr>
-          <w:rFonts w:eastAsiaTheme="majorEastAsia"/>
+        <w:rPr>
+          <w:kern w:val="28"/>
+        </w:rPr>
+      </w:pPr>
+      <w:r>
+        <w:rPr>
+          <w:kern w:val="28"/>
+        </w:rPr>
+        <w:t>Justification for Using Forecasting and Classification Algorithms</w:t>
+      </w:r>
+    </w:p>
+    <w:p>
+      <w:pPr>
+        <w:rPr>
+          <w:rFonts w:eastAsiaTheme="majorEastAsia"/>
+          <w:kern w:val="28"/>
+        </w:rPr>
+      </w:pPr>
+      <w:r>
+        <w:rPr>
+          <w:rFonts w:eastAsiaTheme="majorEastAsia"/>
+          <w:kern w:val="28"/>
         </w:rPr>
         <w:t>Machine learning algorithms can identify complex patterns in data that are often not visible through more traditional analysis methods. Regarding housing prices:</w:t>
-      </w:r>
-    </w:p>
-    <w:p>
-      <w:pPr>
-        <w:rPr>
-          <w:rFonts w:eastAsiaTheme="majorEastAsia"/>
-        </w:rPr>
-      </w:pPr>
-      <w:r>
-        <w:rPr>
-          <w:rFonts w:eastAsiaTheme="majorEastAsia"/>
-          <w:b/>
-        </w:rPr>
-        <w:t>Prediction algorithms</w:t>
-      </w:r>
-      <w:r>
-        <w:rPr>
-          <w:rFonts w:eastAsiaTheme="majorEastAsia"/>
-        </w:rPr>
-        <w:t xml:space="preserve"> can model relationships between multiple variables and effectively predict future prices.</w:t>
-      </w:r>
-    </w:p>
-    <w:p>
-      <w:pPr>
-        <w:rPr>
-          <w:rFonts w:eastAsiaTheme="majorEastAsia"/>
-        </w:rPr>
-      </w:pPr>
-      <w:r>
-        <w:rPr>
-          <w:rFonts w:eastAsiaTheme="majorEastAsia"/>
-          <w:b/>
-        </w:rPr>
-        <w:t>Classification algorithms</w:t>
-      </w:r>
-      <w:r>
-        <w:rPr>
-          <w:rFonts w:eastAsiaTheme="majorEastAsia"/>
-        </w:rPr>
-        <w:t xml:space="preserve"> help categorize data into groups or classes, such as price ranges or market categories (e.g., market price vs. non-market price).</w:t>
-      </w:r>
-    </w:p>
-    <w:p>
-      <w:pPr>
-        <w:pStyle w:val="Ttulo1"/>
-      </w:pPr>
-      <w:r>
-        <w:lastRenderedPageBreak/>
-        <w:t>Project Objectives</w:t>
       </w:r>
     </w:p>
     <w:p>
@@ -202,17 +146,19 @@
         <w:pStyle w:val="PargrafodaLista"/>
         <w:numPr>
           <w:ilvl w:val="0"/>
-          <w:numId w:val="6"/>
+          <w:numId w:val="21"/>
         </w:numPr>
         <w:rPr>
           <w:rFonts w:eastAsiaTheme="majorEastAsia"/>
-        </w:rPr>
-      </w:pPr>
-      <w:r>
-        <w:rPr>
-          <w:rFonts w:eastAsiaTheme="majorEastAsia"/>
-        </w:rPr>
-        <w:t>Predict future property prices in Ireland, using historical data to train predictive models.</w:t>
+          <w:kern w:val="28"/>
+        </w:rPr>
+      </w:pPr>
+      <w:r>
+        <w:rPr>
+          <w:rFonts w:eastAsiaTheme="majorEastAsia"/>
+          <w:kern w:val="28"/>
+        </w:rPr>
+        <w:t>Forecasting algorithms can model relationships between multiple variables and effectively predict future prices.</w:t>
       </w:r>
     </w:p>
     <w:p>
@@ -220,177 +166,257 @@
         <w:pStyle w:val="PargrafodaLista"/>
         <w:numPr>
           <w:ilvl w:val="0"/>
-          <w:numId w:val="6"/>
+          <w:numId w:val="21"/>
         </w:numPr>
         <w:rPr>
           <w:rFonts w:eastAsiaTheme="majorEastAsia"/>
-        </w:rPr>
-      </w:pPr>
-      <w:r>
-        <w:rPr>
-          <w:rFonts w:eastAsiaTheme="majorEastAsia"/>
-        </w:rPr>
-        <w:t>Conduct a detailed regional analysis to understand trends and peculiarities of the real estate market in different Irish counties.</w:t>
-      </w:r>
-    </w:p>
-    <w:p>
-      <w:pPr>
-        <w:rPr>
-          <w:rFonts w:eastAsiaTheme="majorEastAsia"/>
-        </w:rPr>
-      </w:pPr>
-      <w:r>
-        <w:rPr>
-          <w:rFonts w:eastAsiaTheme="majorEastAsia"/>
-        </w:rPr>
-        <w:t>These objectives aim to provide valuable insights that can benefit not only investors and planners but also ordinary individuals in their real estate decision-making.</w:t>
+          <w:kern w:val="28"/>
+        </w:rPr>
+      </w:pPr>
+      <w:proofErr w:type="gramStart"/>
+      <w:r>
+        <w:rPr>
+          <w:rFonts w:eastAsiaTheme="majorEastAsia"/>
+          <w:kern w:val="28"/>
+        </w:rPr>
+        <w:t>Classification</w:t>
+      </w:r>
+      <w:proofErr w:type="gramEnd"/>
+      <w:r>
+        <w:rPr>
+          <w:rFonts w:eastAsiaTheme="majorEastAsia"/>
+          <w:kern w:val="28"/>
+        </w:rPr>
+        <w:t xml:space="preserve"> algorithms help categorize data into groups or classes, such as price ranges or market categories (market price vs. non-market, for example).</w:t>
       </w:r>
     </w:p>
     <w:p>
       <w:pPr>
         <w:pStyle w:val="Ttulo1"/>
-      </w:pPr>
-      <w:r>
-        <w:rPr>
-          <w:shd w:val="clear" w:color="auto" w:fill="FFFFFF"/>
-        </w:rPr>
+        <w:rPr>
+          <w:kern w:val="28"/>
+        </w:rPr>
+      </w:pPr>
+      <w:r>
+        <w:rPr>
+          <w:kern w:val="28"/>
+        </w:rPr>
+        <w:t>Project Objectives</w:t>
+      </w:r>
+    </w:p>
+    <w:p>
+      <w:pPr>
+        <w:rPr>
+          <w:rFonts w:eastAsiaTheme="majorEastAsia"/>
+          <w:kern w:val="28"/>
+        </w:rPr>
+      </w:pPr>
+      <w:r>
+        <w:rPr>
+          <w:rFonts w:eastAsiaTheme="majorEastAsia"/>
+          <w:kern w:val="28"/>
+        </w:rPr>
+        <w:t>Predict future property prices in Ireland, using historical data to train predictive models. This objective aims to provide valuable insights that can benefit not only investors and planners but also ordinary individuals in their real estate decision-making processes.</w:t>
+      </w:r>
+    </w:p>
+    <w:p>
+      <w:pPr>
+        <w:rPr>
+          <w:rFonts w:eastAsiaTheme="majorEastAsia"/>
+          <w:kern w:val="28"/>
+        </w:rPr>
+      </w:pPr>
+    </w:p>
+    <w:p>
+      <w:pPr>
+        <w:pStyle w:val="Ttulo1"/>
+        <w:rPr>
+          <w:kern w:val="28"/>
+        </w:rPr>
+      </w:pPr>
+      <w:r>
+        <w:rPr>
+          <w:kern w:val="28"/>
+        </w:rPr>
+        <w:lastRenderedPageBreak/>
         <w:t>Characterization</w:t>
       </w:r>
     </w:p>
     <w:p>
       <w:pPr>
         <w:pStyle w:val="Ttulo2"/>
-      </w:pPr>
-      <w:r>
+        <w:rPr>
+          <w:kern w:val="28"/>
+        </w:rPr>
+      </w:pPr>
+      <w:r>
+        <w:rPr>
+          <w:kern w:val="28"/>
+        </w:rPr>
         <w:t>About Dataset</w:t>
       </w:r>
     </w:p>
     <w:p>
       <w:pPr>
         <w:pStyle w:val="Ttulo3"/>
-      </w:pPr>
-      <w:r>
+        <w:rPr>
+          <w:kern w:val="28"/>
+        </w:rPr>
+      </w:pPr>
+      <w:r>
+        <w:rPr>
+          <w:kern w:val="28"/>
+        </w:rPr>
         <w:t>Context</w:t>
       </w:r>
     </w:p>
     <w:p>
-      <w:r>
-        <w:t>All residential properties sold in Ireland from 2010 t</w:t>
-      </w:r>
-      <w:r>
-        <w:t>o May 28th 2021.</w:t>
-      </w:r>
-    </w:p>
-    <w:p>
-      <w:r>
-        <w:t xml:space="preserve">Dataset retired </w:t>
-      </w:r>
-      <w:r>
-        <w:t>from</w:t>
-      </w:r>
-      <w:r>
-        <w:t xml:space="preserve"> </w:t>
+      <w:pPr>
+        <w:rPr>
+          <w:rFonts w:eastAsiaTheme="majorEastAsia"/>
+          <w:kern w:val="28"/>
+        </w:rPr>
+      </w:pPr>
+      <w:r>
+        <w:rPr>
+          <w:rFonts w:eastAsiaTheme="majorEastAsia"/>
+          <w:kern w:val="28"/>
+        </w:rPr>
+        <w:t>All residential properties sold in Ireland from 2010 to May 28th, 2021.</w:t>
+      </w:r>
+    </w:p>
+    <w:p>
+      <w:pPr>
+        <w:rPr>
+          <w:rFonts w:eastAsiaTheme="majorEastAsia"/>
+          <w:kern w:val="28"/>
+        </w:rPr>
+      </w:pPr>
+      <w:r>
+        <w:rPr>
+          <w:rFonts w:eastAsiaTheme="majorEastAsia"/>
+          <w:kern w:val="28"/>
+        </w:rPr>
+        <w:t xml:space="preserve">Dataset retrieved from </w:t>
       </w:r>
       <w:proofErr w:type="spellStart"/>
       <w:r>
+        <w:rPr>
+          <w:rFonts w:eastAsiaTheme="majorEastAsia"/>
+          <w:kern w:val="28"/>
+        </w:rPr>
         <w:t>Kaggle</w:t>
       </w:r>
       <w:proofErr w:type="spellEnd"/>
       <w:r>
-        <w:t xml:space="preserve"> </w:t>
-      </w:r>
-      <w:r>
-        <w:t xml:space="preserve">on </w:t>
+        <w:rPr>
+          <w:rFonts w:eastAsiaTheme="majorEastAsia"/>
+          <w:kern w:val="28"/>
+        </w:rPr>
+        <w:t xml:space="preserve"> at the address: https://www.kaggle.com/datasets/erinkhoo/property-price-register-ireland/data</w:t>
+      </w:r>
+    </w:p>
+    <w:p>
+      <w:pPr>
+        <w:rPr>
+          <w:rFonts w:eastAsiaTheme="majorEastAsia"/>
+          <w:kern w:val="28"/>
+        </w:rPr>
+      </w:pPr>
+      <w:r>
+        <w:rPr>
+          <w:rFonts w:eastAsiaTheme="majorEastAsia"/>
+          <w:kern w:val="28"/>
+        </w:rPr>
+        <w:t xml:space="preserve">Collaborator: Erin </w:t>
       </w:r>
       <w:proofErr w:type="spellStart"/>
       <w:r>
-        <w:t>Adress</w:t>
+        <w:rPr>
+          <w:rFonts w:eastAsiaTheme="majorEastAsia"/>
+          <w:kern w:val="28"/>
+        </w:rPr>
+        <w:t>Khoo</w:t>
       </w:r>
       <w:proofErr w:type="spellEnd"/>
       <w:r>
-        <w:t xml:space="preserve">: </w:t>
-      </w:r>
-      <w:hyperlink r:id="rId6" w:history="1">
-        <w:r>
-          <w:rPr>
-            <w:rStyle w:val="Hyperlink"/>
-          </w:rPr>
-          <w:t>https://www.kaggle.com/datasets/erinkhoo/property-price-register-ireland/data</w:t>
-        </w:r>
-      </w:hyperlink>
-    </w:p>
-    <w:p>
-      <w:r>
-        <w:t xml:space="preserve"> </w:t>
-      </w:r>
-      <w:r>
-        <w:rPr>
-          <w:b/>
-        </w:rPr>
-        <w:t>Collaborator</w:t>
-      </w:r>
-      <w:r>
-        <w:t xml:space="preserve">: Erin </w:t>
-      </w:r>
-      <w:proofErr w:type="spellStart"/>
-      <w:r>
-        <w:t>Khoo</w:t>
-      </w:r>
-      <w:proofErr w:type="spellEnd"/>
-      <w:r>
+        <w:rPr>
+          <w:rFonts w:eastAsiaTheme="majorEastAsia"/>
+          <w:kern w:val="28"/>
+        </w:rPr>
         <w:t xml:space="preserve"> (Owner)</w:t>
       </w:r>
     </w:p>
     <w:p>
       <w:pPr>
         <w:pStyle w:val="Ttulo3"/>
-      </w:pPr>
-      <w:r>
+        <w:rPr>
+          <w:kern w:val="28"/>
+        </w:rPr>
+      </w:pPr>
+      <w:r>
+        <w:rPr>
+          <w:kern w:val="28"/>
+        </w:rPr>
         <w:t>Content</w:t>
       </w:r>
     </w:p>
     <w:p>
-      <w:r>
-        <w:rPr>
-          <w:b/>
-        </w:rPr>
-        <w:t>Rows</w:t>
-      </w:r>
-      <w:r>
-        <w:t>: 476,745</w:t>
-      </w:r>
-    </w:p>
-    <w:p>
-      <w:r>
-        <w:rPr>
-          <w:b/>
-        </w:rPr>
-        <w:t>Columns</w:t>
-      </w:r>
-      <w:r>
-        <w:t>: 9</w:t>
-      </w:r>
-    </w:p>
-    <w:p>
-      <w:r>
-        <w:rPr>
-          <w:b/>
-        </w:rPr>
-        <w:t>Memory usage</w:t>
-      </w:r>
-      <w:r>
-        <w:t>: 32.7MB</w:t>
-      </w:r>
-    </w:p>
-    <w:p>
-      <w:pPr>
-        <w:rPr>
-          <w:b/>
-        </w:rPr>
-      </w:pPr>
-      <w:r>
-        <w:rPr>
-          <w:b/>
+      <w:pPr>
+        <w:rPr>
+          <w:rFonts w:eastAsiaTheme="majorEastAsia"/>
+          <w:kern w:val="28"/>
+        </w:rPr>
+      </w:pPr>
+      <w:r>
+        <w:rPr>
+          <w:rFonts w:eastAsiaTheme="majorEastAsia"/>
+          <w:kern w:val="28"/>
+        </w:rPr>
+        <w:t>Rows: 476,745</w:t>
+      </w:r>
+    </w:p>
+    <w:p>
+      <w:pPr>
+        <w:rPr>
+          <w:rFonts w:eastAsiaTheme="majorEastAsia"/>
+          <w:kern w:val="28"/>
+        </w:rPr>
+      </w:pPr>
+      <w:r>
+        <w:rPr>
+          <w:rFonts w:eastAsiaTheme="majorEastAsia"/>
+          <w:kern w:val="28"/>
+        </w:rPr>
+        <w:t>Columns: 9</w:t>
+      </w:r>
+    </w:p>
+    <w:p>
+      <w:pPr>
+        <w:rPr>
+          <w:rFonts w:eastAsiaTheme="majorEastAsia"/>
+          <w:kern w:val="28"/>
+        </w:rPr>
+      </w:pPr>
+      <w:r>
+        <w:rPr>
+          <w:rFonts w:eastAsiaTheme="majorEastAsia"/>
+          <w:kern w:val="28"/>
+        </w:rPr>
+        <w:t>Memory usage: 32.7MB</w:t>
+      </w:r>
+    </w:p>
+    <w:p>
+      <w:pPr>
+        <w:rPr>
+          <w:rFonts w:eastAsiaTheme="majorEastAsia"/>
+          <w:kern w:val="28"/>
+        </w:rPr>
+      </w:pPr>
+      <w:r>
+        <w:rPr>
+          <w:rFonts w:eastAsiaTheme="majorEastAsia"/>
+          <w:kern w:val="28"/>
         </w:rPr>
         <w:t>Variables:</w:t>
       </w:r>
@@ -400,27 +426,51 @@
         <w:pStyle w:val="PargrafodaLista"/>
         <w:numPr>
           <w:ilvl w:val="0"/>
-          <w:numId w:val="8"/>
+          <w:numId w:val="12"/>
         </w:numPr>
-      </w:pPr>
-      <w:r>
+        <w:rPr>
+          <w:rFonts w:eastAsiaTheme="majorEastAsia"/>
+          <w:kern w:val="28"/>
+        </w:rPr>
+      </w:pPr>
+      <w:r>
+        <w:rPr>
+          <w:rFonts w:eastAsiaTheme="majorEastAsia"/>
+          <w:kern w:val="28"/>
+        </w:rPr>
         <w:t>SALE_DATE =&gt; Date of sale (</w:t>
       </w:r>
       <w:proofErr w:type="spellStart"/>
       <w:r>
+        <w:rPr>
+          <w:rFonts w:eastAsiaTheme="majorEastAsia"/>
+          <w:kern w:val="28"/>
+        </w:rPr>
         <w:t>dd</w:t>
       </w:r>
       <w:proofErr w:type="spellEnd"/>
       <w:r>
+        <w:rPr>
+          <w:rFonts w:eastAsiaTheme="majorEastAsia"/>
+          <w:kern w:val="28"/>
+        </w:rPr>
         <w:t>/MM/</w:t>
       </w:r>
       <w:proofErr w:type="spellStart"/>
       <w:r>
+        <w:rPr>
+          <w:rFonts w:eastAsiaTheme="majorEastAsia"/>
+          <w:kern w:val="28"/>
+        </w:rPr>
         <w:t>yyyy</w:t>
       </w:r>
       <w:proofErr w:type="spellEnd"/>
       <w:r>
-        <w:t>) | datatime64[ns]</w:t>
+        <w:rPr>
+          <w:rFonts w:eastAsiaTheme="majorEastAsia"/>
+          <w:kern w:val="28"/>
+        </w:rPr>
+        <w:t>) | datetime64[ns]</w:t>
       </w:r>
     </w:p>
     <w:p>
@@ -428,10 +478,18 @@
         <w:pStyle w:val="PargrafodaLista"/>
         <w:numPr>
           <w:ilvl w:val="0"/>
-          <w:numId w:val="8"/>
+          <w:numId w:val="12"/>
         </w:numPr>
-      </w:pPr>
-      <w:r>
+        <w:rPr>
+          <w:rFonts w:eastAsiaTheme="majorEastAsia"/>
+          <w:kern w:val="28"/>
+        </w:rPr>
+      </w:pPr>
+      <w:r>
+        <w:rPr>
+          <w:rFonts w:eastAsiaTheme="majorEastAsia"/>
+          <w:kern w:val="28"/>
+        </w:rPr>
         <w:t>ADDRESS =&gt; Address | string</w:t>
       </w:r>
     </w:p>
@@ -440,10 +498,18 @@
         <w:pStyle w:val="PargrafodaLista"/>
         <w:numPr>
           <w:ilvl w:val="0"/>
-          <w:numId w:val="8"/>
+          <w:numId w:val="12"/>
         </w:numPr>
-      </w:pPr>
-      <w:r>
+        <w:rPr>
+          <w:rFonts w:eastAsiaTheme="majorEastAsia"/>
+          <w:kern w:val="28"/>
+        </w:rPr>
+      </w:pPr>
+      <w:r>
+        <w:rPr>
+          <w:rFonts w:eastAsiaTheme="majorEastAsia"/>
+          <w:kern w:val="28"/>
+        </w:rPr>
         <w:t>POSTAL_CODE =&gt; Postal Code | string</w:t>
       </w:r>
     </w:p>
@@ -452,10 +518,18 @@
         <w:pStyle w:val="PargrafodaLista"/>
         <w:numPr>
           <w:ilvl w:val="0"/>
-          <w:numId w:val="8"/>
+          <w:numId w:val="12"/>
         </w:numPr>
-      </w:pPr>
-      <w:r>
+        <w:rPr>
+          <w:rFonts w:eastAsiaTheme="majorEastAsia"/>
+          <w:kern w:val="28"/>
+        </w:rPr>
+      </w:pPr>
+      <w:r>
+        <w:rPr>
+          <w:rFonts w:eastAsiaTheme="majorEastAsia"/>
+          <w:kern w:val="28"/>
+        </w:rPr>
         <w:t>COUNTY =&gt; County | string</w:t>
       </w:r>
     </w:p>
@@ -464,10 +538,18 @@
         <w:pStyle w:val="PargrafodaLista"/>
         <w:numPr>
           <w:ilvl w:val="0"/>
-          <w:numId w:val="8"/>
+          <w:numId w:val="12"/>
         </w:numPr>
-      </w:pPr>
-      <w:r>
+        <w:rPr>
+          <w:rFonts w:eastAsiaTheme="majorEastAsia"/>
+          <w:kern w:val="28"/>
+        </w:rPr>
+      </w:pPr>
+      <w:r>
+        <w:rPr>
+          <w:rFonts w:eastAsiaTheme="majorEastAsia"/>
+          <w:kern w:val="28"/>
+        </w:rPr>
         <w:t>SALE_PRICE =&gt; Price (€) | float32</w:t>
       </w:r>
     </w:p>
@@ -476,10 +558,18 @@
         <w:pStyle w:val="PargrafodaLista"/>
         <w:numPr>
           <w:ilvl w:val="0"/>
-          <w:numId w:val="8"/>
+          <w:numId w:val="12"/>
         </w:numPr>
-      </w:pPr>
-      <w:r>
+        <w:rPr>
+          <w:rFonts w:eastAsiaTheme="majorEastAsia"/>
+          <w:kern w:val="28"/>
+        </w:rPr>
+      </w:pPr>
+      <w:r>
+        <w:rPr>
+          <w:rFonts w:eastAsiaTheme="majorEastAsia"/>
+          <w:kern w:val="28"/>
+        </w:rPr>
         <w:t>IF_MARKET_PRICE =&gt; Not Full Market Price | int8</w:t>
       </w:r>
     </w:p>
@@ -488,10 +578,18 @@
         <w:pStyle w:val="PargrafodaLista"/>
         <w:numPr>
           <w:ilvl w:val="0"/>
-          <w:numId w:val="8"/>
+          <w:numId w:val="12"/>
         </w:numPr>
-      </w:pPr>
-      <w:r>
+        <w:rPr>
+          <w:rFonts w:eastAsiaTheme="majorEastAsia"/>
+          <w:kern w:val="28"/>
+        </w:rPr>
+      </w:pPr>
+      <w:r>
+        <w:rPr>
+          <w:rFonts w:eastAsiaTheme="majorEastAsia"/>
+          <w:kern w:val="28"/>
+        </w:rPr>
         <w:t>IF_VAT_EXCLUDED =&gt; VAT Exclusive | int8</w:t>
       </w:r>
     </w:p>
@@ -500,10 +598,18 @@
         <w:pStyle w:val="PargrafodaLista"/>
         <w:numPr>
           <w:ilvl w:val="0"/>
-          <w:numId w:val="8"/>
+          <w:numId w:val="12"/>
         </w:numPr>
-      </w:pPr>
-      <w:r>
+        <w:rPr>
+          <w:rFonts w:eastAsiaTheme="majorEastAsia"/>
+          <w:kern w:val="28"/>
+        </w:rPr>
+      </w:pPr>
+      <w:r>
+        <w:rPr>
+          <w:rFonts w:eastAsiaTheme="majorEastAsia"/>
+          <w:kern w:val="28"/>
+        </w:rPr>
         <w:t>PROPERTY_DESC =&gt; Description of Property | string</w:t>
       </w:r>
     </w:p>
@@ -512,106 +618,121 @@
         <w:pStyle w:val="PargrafodaLista"/>
         <w:numPr>
           <w:ilvl w:val="0"/>
-          <w:numId w:val="8"/>
+          <w:numId w:val="12"/>
         </w:numPr>
-      </w:pPr>
-      <w:r>
+        <w:rPr>
+          <w:rFonts w:eastAsiaTheme="majorEastAsia"/>
+          <w:kern w:val="28"/>
+        </w:rPr>
+      </w:pPr>
+      <w:r>
+        <w:rPr>
+          <w:rFonts w:eastAsiaTheme="majorEastAsia"/>
+          <w:kern w:val="28"/>
+        </w:rPr>
         <w:t>PROPERTY_SIZE_DESC =&gt; Property Size Description | string</w:t>
       </w:r>
     </w:p>
     <w:p>
       <w:pPr>
         <w:pStyle w:val="Ttulo3"/>
-      </w:pPr>
-      <w:r>
+        <w:rPr>
+          <w:kern w:val="28"/>
+        </w:rPr>
+      </w:pPr>
+      <w:r>
+        <w:rPr>
+          <w:kern w:val="28"/>
+        </w:rPr>
         <w:t>Acknowledgements</w:t>
       </w:r>
     </w:p>
     <w:p>
-      <w:r>
-        <w:t>Data sourc</w:t>
-      </w:r>
-      <w:r>
-        <w:t>ed from publicly available site:</w:t>
-      </w:r>
-      <w:r>
-        <w:t xml:space="preserve"> </w:t>
-      </w:r>
-      <w:hyperlink r:id="rId7" w:history="1">
-        <w:r>
-          <w:rPr>
-            <w:rStyle w:val="Hyperlink"/>
-          </w:rPr>
-          <w:t>https://propertypriceregister.ie</w:t>
-        </w:r>
-      </w:hyperlink>
+      <w:pPr>
+        <w:rPr>
+          <w:rFonts w:eastAsiaTheme="majorEastAsia"/>
+          <w:kern w:val="28"/>
+        </w:rPr>
+      </w:pPr>
+      <w:r>
+        <w:rPr>
+          <w:rFonts w:eastAsiaTheme="majorEastAsia"/>
+          <w:kern w:val="28"/>
+        </w:rPr>
+        <w:t>Data sourced from the publicly available site: https://propertypriceregister.ie</w:t>
+      </w:r>
+    </w:p>
+    <w:p>
+      <w:pPr>
+        <w:rPr>
+          <w:rFonts w:eastAsiaTheme="majorEastAsia"/>
+          <w:kern w:val="28"/>
+        </w:rPr>
+      </w:pPr>
+      <w:r>
+        <w:rPr>
+          <w:rFonts w:eastAsiaTheme="majorEastAsia"/>
+          <w:kern w:val="28"/>
+        </w:rPr>
+        <w:t>Source: National Property Price Registry</w:t>
+      </w:r>
+    </w:p>
+    <w:p>
+      <w:pPr>
+        <w:rPr>
+          <w:rFonts w:eastAsiaTheme="majorEastAsia"/>
+          <w:kern w:val="28"/>
+        </w:rPr>
+      </w:pPr>
+      <w:r>
+        <w:rPr>
+          <w:rFonts w:eastAsiaTheme="majorEastAsia"/>
+          <w:kern w:val="28"/>
+        </w:rPr>
+        <w:t>License: EU ODP Legal Notice</w:t>
+      </w:r>
+    </w:p>
+    <w:p>
+      <w:pPr>
+        <w:pStyle w:val="Ttulo2"/>
+        <w:rPr>
+          <w:kern w:val="28"/>
+        </w:rPr>
+      </w:pPr>
+      <w:r>
+        <w:rPr>
+          <w:kern w:val="28"/>
+        </w:rPr>
+        <w:t>Data Preprocessing</w:t>
+      </w:r>
     </w:p>
     <w:p>
       <w:pPr>
         <w:pStyle w:val="Ttulo3"/>
-      </w:pPr>
-      <w:r>
-        <w:t>Source</w:t>
-      </w:r>
-    </w:p>
-    <w:p>
-      <w:r>
-        <w:t>National Property Price Registry</w:t>
-      </w:r>
-    </w:p>
-    <w:p>
-      <w:pPr>
-        <w:pStyle w:val="Ttulo3"/>
-      </w:pPr>
-      <w:r>
-        <w:t>License</w:t>
-      </w:r>
-    </w:p>
-    <w:p>
-      <w:pPr>
-        <w:rPr>
-          <w:lang w:val="pt-BR"/>
-        </w:rPr>
-      </w:pPr>
-      <w:hyperlink r:id="rId8" w:history="1">
-        <w:r>
-          <w:rPr>
-            <w:rStyle w:val="Hyperlink"/>
-            <w:lang w:val="pt-BR"/>
-          </w:rPr>
-          <w:t xml:space="preserve">EU ODP Legal </w:t>
-        </w:r>
-        <w:proofErr w:type="spellStart"/>
-        <w:r>
-          <w:rPr>
-            <w:rStyle w:val="Hyperlink"/>
-            <w:lang w:val="pt-BR"/>
-          </w:rPr>
-          <w:t>Notice</w:t>
-        </w:r>
-        <w:proofErr w:type="spellEnd"/>
-      </w:hyperlink>
-    </w:p>
-    <w:p>
-      <w:pPr>
-        <w:pStyle w:val="Ttulo1"/>
-      </w:pPr>
-      <w:r>
-        <w:lastRenderedPageBreak/>
-        <w:t>Data Preprocessing</w:t>
-      </w:r>
-    </w:p>
-    <w:p>
-      <w:pPr>
-        <w:pStyle w:val="Ttulo2"/>
-      </w:pPr>
-      <w:r>
+        <w:rPr>
+          <w:kern w:val="28"/>
+        </w:rPr>
+      </w:pPr>
+      <w:r>
+        <w:rPr>
+          <w:kern w:val="28"/>
+        </w:rPr>
         <w:t>Data Cleaning</w:t>
       </w:r>
     </w:p>
     <w:p>
-      <w:r>
-        <w:t>To prepare the dataset for analysis, several actions were taken:</w:t>
+      <w:pPr>
+        <w:rPr>
+          <w:rFonts w:eastAsiaTheme="majorEastAsia"/>
+          <w:kern w:val="28"/>
+        </w:rPr>
+      </w:pPr>
+      <w:r>
+        <w:rPr>
+          <w:rFonts w:eastAsiaTheme="majorEastAsia"/>
+          <w:kern w:val="28"/>
+        </w:rPr>
+        <w:t>To prepare the dataset for analysis, the following actions were taken:</w:t>
       </w:r>
     </w:p>
     <w:p>
@@ -619,11 +740,19 @@
         <w:pStyle w:val="PargrafodaLista"/>
         <w:numPr>
           <w:ilvl w:val="0"/>
-          <w:numId w:val="10"/>
+          <w:numId w:val="15"/>
         </w:numPr>
-      </w:pPr>
-      <w:r>
-        <w:t>The columns POSTAL_CODE and PROPERTY_SIZE_DESC were deleted because they contained a very large amount of null data (81.17% and 88.92% respectively).</w:t>
+        <w:rPr>
+          <w:rFonts w:eastAsiaTheme="majorEastAsia"/>
+          <w:kern w:val="28"/>
+        </w:rPr>
+      </w:pPr>
+      <w:r>
+        <w:rPr>
+          <w:rFonts w:eastAsiaTheme="majorEastAsia"/>
+          <w:kern w:val="28"/>
+        </w:rPr>
+        <w:t>Columns POSTAL_CODE and PROPERTY_SIZE_DESC were removed due to containing a very high percentage of null data (81.17% and 88.92%, respectively).</w:t>
       </w:r>
     </w:p>
     <w:p>
@@ -631,11 +760,19 @@
         <w:pStyle w:val="PargrafodaLista"/>
         <w:numPr>
           <w:ilvl w:val="0"/>
-          <w:numId w:val="10"/>
+          <w:numId w:val="15"/>
         </w:numPr>
-      </w:pPr>
-      <w:r>
-        <w:t>Unrecognized characters were found in the PROPERTY_DESC column. These data were changed to null and then deleted.</w:t>
+        <w:rPr>
+          <w:rFonts w:eastAsiaTheme="majorEastAsia"/>
+          <w:kern w:val="28"/>
+        </w:rPr>
+      </w:pPr>
+      <w:r>
+        <w:rPr>
+          <w:rFonts w:eastAsiaTheme="majorEastAsia"/>
+          <w:kern w:val="28"/>
+        </w:rPr>
+        <w:t>Data with unrecognized characters in the PROPERTY_DESC column were changed to null and subsequently deleted.</w:t>
       </w:r>
     </w:p>
     <w:p>
@@ -643,31 +780,170 @@
         <w:pStyle w:val="PargrafodaLista"/>
         <w:numPr>
           <w:ilvl w:val="0"/>
-          <w:numId w:val="10"/>
+          <w:numId w:val="15"/>
         </w:numPr>
-      </w:pPr>
-      <w:r>
-        <w:t>770 records were deleted as they were considered duplicate data.</w:t>
-      </w:r>
-    </w:p>
-    <w:p>
-      <w:r>
-        <w:t>These actions were sufficient for data cleaning, deletion of null data, and keeping the data in good condition.</w:t>
-      </w:r>
-    </w:p>
-    <w:p>
-      <w:pPr>
-        <w:pStyle w:val="Ttulo2"/>
-      </w:pPr>
-      <w:r>
-        <w:t>Data preparation</w:t>
-      </w:r>
-    </w:p>
-    <w:p>
-      <w:r>
-        <w:t>The variable SALE_DATE was split into SALE_MONTH and SALE_YEAR to provide flexibility and facilitate temporal analysis, allowing for the identification of seasonal trends over time or grouping data into specific time intervals.</w:t>
-      </w:r>
-    </w:p>
+        <w:rPr>
+          <w:rFonts w:eastAsiaTheme="majorEastAsia"/>
+          <w:kern w:val="28"/>
+        </w:rPr>
+      </w:pPr>
+      <w:r>
+        <w:rPr>
+          <w:rFonts w:eastAsiaTheme="majorEastAsia"/>
+          <w:kern w:val="28"/>
+        </w:rPr>
+        <w:t>770 records were deleted due to being considered duplicates.</w:t>
+      </w:r>
+    </w:p>
+    <w:p>
+      <w:pPr>
+        <w:rPr>
+          <w:rFonts w:eastAsiaTheme="majorEastAsia"/>
+          <w:kern w:val="28"/>
+        </w:rPr>
+      </w:pPr>
+      <w:r>
+        <w:rPr>
+          <w:rFonts w:eastAsiaTheme="majorEastAsia"/>
+          <w:kern w:val="28"/>
+        </w:rPr>
+        <w:lastRenderedPageBreak/>
+        <w:t>These actions were sufficient for data cleaning, removal of null data, and maintaining them in good condition.</w:t>
+      </w:r>
+    </w:p>
+    <w:p>
+      <w:pPr>
+        <w:pStyle w:val="Ttulo3"/>
+        <w:rPr>
+          <w:kern w:val="28"/>
+        </w:rPr>
+      </w:pPr>
+      <w:r>
+        <w:rPr>
+          <w:kern w:val="28"/>
+        </w:rPr>
+        <w:t>Data Preparation</w:t>
+      </w:r>
+    </w:p>
+    <w:p>
+      <w:pPr>
+        <w:rPr>
+          <w:rFonts w:eastAsiaTheme="majorEastAsia"/>
+          <w:kern w:val="28"/>
+        </w:rPr>
+      </w:pPr>
+      <w:r>
+        <w:rPr>
+          <w:rFonts w:eastAsiaTheme="majorEastAsia"/>
+          <w:kern w:val="28"/>
+        </w:rPr>
+        <w:t>The SALE_DATE variable was split into SALE_MONTH and SALE_YEAR to facilitate and simplify temporal analysis, allowing for the identification of seasonal trends over time or grouping data by specific time intervals.</w:t>
+      </w:r>
+    </w:p>
+    <w:p>
+      <w:pPr>
+        <w:pStyle w:val="Ttulo3"/>
+        <w:rPr>
+          <w:kern w:val="28"/>
+        </w:rPr>
+      </w:pPr>
+      <w:r>
+        <w:rPr>
+          <w:kern w:val="28"/>
+        </w:rPr>
+        <w:t>Conversion of Categorized Values to Numeric</w:t>
+      </w:r>
+    </w:p>
+    <w:p>
+      <w:pPr>
+        <w:rPr>
+          <w:rFonts w:eastAsiaTheme="majorEastAsia"/>
+          <w:kern w:val="28"/>
+        </w:rPr>
+      </w:pPr>
+      <w:r>
+        <w:rPr>
+          <w:rFonts w:eastAsiaTheme="majorEastAsia"/>
+          <w:kern w:val="28"/>
+        </w:rPr>
+        <w:t>Converting categorical variables into numerical values allows for a wider range of algorithms to be used in the Machine Learning model, and in some models, it is required that all input variables be numeric. Additionally, it helps to standardize the data and make it easier to interpret and analyze.</w:t>
+      </w:r>
+    </w:p>
+    <w:p>
+      <w:pPr>
+        <w:pStyle w:val="PargrafodaLista"/>
+        <w:numPr>
+          <w:ilvl w:val="0"/>
+          <w:numId w:val="20"/>
+        </w:numPr>
+        <w:rPr>
+          <w:rFonts w:eastAsiaTheme="majorEastAsia"/>
+          <w:kern w:val="28"/>
+        </w:rPr>
+      </w:pPr>
+      <w:r>
+        <w:rPr>
+          <w:rFonts w:eastAsiaTheme="majorEastAsia"/>
+          <w:b/>
+          <w:kern w:val="28"/>
+        </w:rPr>
+        <w:t>One-Hot Encoding (Dummy Variables)</w:t>
+      </w:r>
+      <w:r>
+        <w:rPr>
+          <w:b/>
+          <w:kern w:val="28"/>
+        </w:rPr>
+        <w:t xml:space="preserve"> -</w:t>
+      </w:r>
+      <w:r>
+        <w:rPr>
+          <w:kern w:val="28"/>
+        </w:rPr>
+        <w:t xml:space="preserve"> </w:t>
+      </w:r>
+      <w:r>
+        <w:rPr>
+          <w:rFonts w:eastAsiaTheme="majorEastAsia"/>
+          <w:kern w:val="28"/>
+        </w:rPr>
+        <w:t>In the COUNTY variable, there are several categories, and the technique of 'dummy variables' is used to ensure that the numerical values assigned to the categories are not interpreted as ordinal values (i.e., values that have a specific order).</w:t>
+      </w:r>
+    </w:p>
+    <w:p>
+      <w:pPr>
+        <w:pStyle w:val="PargrafodaLista"/>
+        <w:numPr>
+          <w:ilvl w:val="0"/>
+          <w:numId w:val="20"/>
+        </w:numPr>
+        <w:rPr>
+          <w:kern w:val="28"/>
+        </w:rPr>
+      </w:pPr>
+      <w:r>
+        <w:rPr>
+          <w:rFonts w:eastAsiaTheme="majorEastAsia"/>
+          <w:b/>
+          <w:kern w:val="28"/>
+        </w:rPr>
+        <w:t>Value Transformation</w:t>
+      </w:r>
+      <w:r>
+        <w:rPr>
+          <w:kern w:val="28"/>
+        </w:rPr>
+        <w:t xml:space="preserve"> - </w:t>
+      </w:r>
+      <w:r>
+        <w:rPr>
+          <w:rFonts w:eastAsiaTheme="majorEastAsia"/>
+          <w:kern w:val="28"/>
+        </w:rPr>
+        <w:t>The variable PROPERTY_DESC has only two values ('Second-Hand Dwelling house /Apartment' and 'New Dwelling house /Apartment'), and we can replace them with 0 and 1, respectively.</w:t>
+      </w:r>
+    </w:p>
+    <w:p/>
     <w:sectPr>
       <w:pgSz w:w="11906" w:h="16838"/>
       <w:pgMar w:top="1417" w:right="1701" w:bottom="1417" w:left="1701" w:header="708" w:footer="708" w:gutter="0"/>
@@ -681,6 +957,231 @@
 <file path=word/numbering.xml><?xml version="1.0" encoding="utf-8"?>
 <w:numbering xmlns:ve="http://schemas.openxmlformats.org/markup-compatibility/2006" xmlns:o="urn:schemas-microsoft-com:office:office" xmlns:r="http://schemas.openxmlformats.org/officeDocument/2006/relationships" xmlns:m="http://schemas.openxmlformats.org/officeDocument/2006/math" xmlns:v="urn:schemas-microsoft-com:vml" xmlns:wp="http://schemas.openxmlformats.org/drawingml/2006/wordprocessingDrawing" xmlns:w10="urn:schemas-microsoft-com:office:word" xmlns:w="http://schemas.openxmlformats.org/wordprocessingml/2006/main" xmlns:wne="http://schemas.microsoft.com/office/word/2006/wordml">
   <w:abstractNum w:abstractNumId="0">
+    <w:nsid w:val="09AE137B"/>
+    <w:multiLevelType w:val="hybridMultilevel"/>
+    <w:tmpl w:val="25DA6BD8"/>
+    <w:lvl w:ilvl="0" w:tplc="F7BECF24">
+      <w:start w:val="2"/>
+      <w:numFmt w:val="bullet"/>
+      <w:lvlText w:val="-"/>
+      <w:lvlJc w:val="left"/>
+      <w:pPr>
+        <w:ind w:left="720" w:hanging="360"/>
+      </w:pPr>
+      <w:rPr>
+        <w:rFonts w:ascii="Calibri" w:eastAsiaTheme="majorEastAsia" w:hAnsi="Calibri" w:cs="Calibri" w:hint="default"/>
+      </w:rPr>
+    </w:lvl>
+    <w:lvl w:ilvl="1" w:tplc="04160003" w:tentative="1">
+      <w:start w:val="1"/>
+      <w:numFmt w:val="bullet"/>
+      <w:lvlText w:val="o"/>
+      <w:lvlJc w:val="left"/>
+      <w:pPr>
+        <w:ind w:left="1440" w:hanging="360"/>
+      </w:pPr>
+      <w:rPr>
+        <w:rFonts w:ascii="Courier New" w:hAnsi="Courier New" w:cs="Courier New" w:hint="default"/>
+      </w:rPr>
+    </w:lvl>
+    <w:lvl w:ilvl="2" w:tplc="04160005" w:tentative="1">
+      <w:start w:val="1"/>
+      <w:numFmt w:val="bullet"/>
+      <w:lvlText w:val=""/>
+      <w:lvlJc w:val="left"/>
+      <w:pPr>
+        <w:ind w:left="2160" w:hanging="360"/>
+      </w:pPr>
+      <w:rPr>
+        <w:rFonts w:ascii="Wingdings" w:hAnsi="Wingdings" w:hint="default"/>
+      </w:rPr>
+    </w:lvl>
+    <w:lvl w:ilvl="3" w:tplc="04160001" w:tentative="1">
+      <w:start w:val="1"/>
+      <w:numFmt w:val="bullet"/>
+      <w:lvlText w:val=""/>
+      <w:lvlJc w:val="left"/>
+      <w:pPr>
+        <w:ind w:left="2880" w:hanging="360"/>
+      </w:pPr>
+      <w:rPr>
+        <w:rFonts w:ascii="Symbol" w:hAnsi="Symbol" w:hint="default"/>
+      </w:rPr>
+    </w:lvl>
+    <w:lvl w:ilvl="4" w:tplc="04160003" w:tentative="1">
+      <w:start w:val="1"/>
+      <w:numFmt w:val="bullet"/>
+      <w:lvlText w:val="o"/>
+      <w:lvlJc w:val="left"/>
+      <w:pPr>
+        <w:ind w:left="3600" w:hanging="360"/>
+      </w:pPr>
+      <w:rPr>
+        <w:rFonts w:ascii="Courier New" w:hAnsi="Courier New" w:cs="Courier New" w:hint="default"/>
+      </w:rPr>
+    </w:lvl>
+    <w:lvl w:ilvl="5" w:tplc="04160005" w:tentative="1">
+      <w:start w:val="1"/>
+      <w:numFmt w:val="bullet"/>
+      <w:lvlText w:val=""/>
+      <w:lvlJc w:val="left"/>
+      <w:pPr>
+        <w:ind w:left="4320" w:hanging="360"/>
+      </w:pPr>
+      <w:rPr>
+        <w:rFonts w:ascii="Wingdings" w:hAnsi="Wingdings" w:hint="default"/>
+      </w:rPr>
+    </w:lvl>
+    <w:lvl w:ilvl="6" w:tplc="04160001" w:tentative="1">
+      <w:start w:val="1"/>
+      <w:numFmt w:val="bullet"/>
+      <w:lvlText w:val=""/>
+      <w:lvlJc w:val="left"/>
+      <w:pPr>
+        <w:ind w:left="5040" w:hanging="360"/>
+      </w:pPr>
+      <w:rPr>
+        <w:rFonts w:ascii="Symbol" w:hAnsi="Symbol" w:hint="default"/>
+      </w:rPr>
+    </w:lvl>
+    <w:lvl w:ilvl="7" w:tplc="04160003" w:tentative="1">
+      <w:start w:val="1"/>
+      <w:numFmt w:val="bullet"/>
+      <w:lvlText w:val="o"/>
+      <w:lvlJc w:val="left"/>
+      <w:pPr>
+        <w:ind w:left="5760" w:hanging="360"/>
+      </w:pPr>
+      <w:rPr>
+        <w:rFonts w:ascii="Courier New" w:hAnsi="Courier New" w:cs="Courier New" w:hint="default"/>
+      </w:rPr>
+    </w:lvl>
+    <w:lvl w:ilvl="8" w:tplc="04160005" w:tentative="1">
+      <w:start w:val="1"/>
+      <w:numFmt w:val="bullet"/>
+      <w:lvlText w:val=""/>
+      <w:lvlJc w:val="left"/>
+      <w:pPr>
+        <w:ind w:left="6480" w:hanging="360"/>
+      </w:pPr>
+      <w:rPr>
+        <w:rFonts w:ascii="Wingdings" w:hAnsi="Wingdings" w:hint="default"/>
+      </w:rPr>
+    </w:lvl>
+  </w:abstractNum>
+  <w:abstractNum w:abstractNumId="1">
+    <w:nsid w:val="147170AE"/>
+    <w:multiLevelType w:val="hybridMultilevel"/>
+    <w:tmpl w:val="00F4FB82"/>
+    <w:lvl w:ilvl="0" w:tplc="F7BECF24">
+      <w:numFmt w:val="bullet"/>
+      <w:lvlText w:val="-"/>
+      <w:lvlJc w:val="left"/>
+      <w:pPr>
+        <w:ind w:left="720" w:hanging="360"/>
+      </w:pPr>
+      <w:rPr>
+        <w:rFonts w:ascii="Calibri" w:eastAsiaTheme="majorEastAsia" w:hAnsi="Calibri" w:cs="Calibri" w:hint="default"/>
+      </w:rPr>
+    </w:lvl>
+    <w:lvl w:ilvl="1" w:tplc="04160003" w:tentative="1">
+      <w:start w:val="1"/>
+      <w:numFmt w:val="bullet"/>
+      <w:lvlText w:val="o"/>
+      <w:lvlJc w:val="left"/>
+      <w:pPr>
+        <w:ind w:left="1440" w:hanging="360"/>
+      </w:pPr>
+      <w:rPr>
+        <w:rFonts w:ascii="Courier New" w:hAnsi="Courier New" w:cs="Courier New" w:hint="default"/>
+      </w:rPr>
+    </w:lvl>
+    <w:lvl w:ilvl="2" w:tplc="04160005" w:tentative="1">
+      <w:start w:val="1"/>
+      <w:numFmt w:val="bullet"/>
+      <w:lvlText w:val=""/>
+      <w:lvlJc w:val="left"/>
+      <w:pPr>
+        <w:ind w:left="2160" w:hanging="360"/>
+      </w:pPr>
+      <w:rPr>
+        <w:rFonts w:ascii="Wingdings" w:hAnsi="Wingdings" w:hint="default"/>
+      </w:rPr>
+    </w:lvl>
+    <w:lvl w:ilvl="3" w:tplc="04160001" w:tentative="1">
+      <w:start w:val="1"/>
+      <w:numFmt w:val="bullet"/>
+      <w:lvlText w:val=""/>
+      <w:lvlJc w:val="left"/>
+      <w:pPr>
+        <w:ind w:left="2880" w:hanging="360"/>
+      </w:pPr>
+      <w:rPr>
+        <w:rFonts w:ascii="Symbol" w:hAnsi="Symbol" w:hint="default"/>
+      </w:rPr>
+    </w:lvl>
+    <w:lvl w:ilvl="4" w:tplc="04160003" w:tentative="1">
+      <w:start w:val="1"/>
+      <w:numFmt w:val="bullet"/>
+      <w:lvlText w:val="o"/>
+      <w:lvlJc w:val="left"/>
+      <w:pPr>
+        <w:ind w:left="3600" w:hanging="360"/>
+      </w:pPr>
+      <w:rPr>
+        <w:rFonts w:ascii="Courier New" w:hAnsi="Courier New" w:cs="Courier New" w:hint="default"/>
+      </w:rPr>
+    </w:lvl>
+    <w:lvl w:ilvl="5" w:tplc="04160005" w:tentative="1">
+      <w:start w:val="1"/>
+      <w:numFmt w:val="bullet"/>
+      <w:lvlText w:val=""/>
+      <w:lvlJc w:val="left"/>
+      <w:pPr>
+        <w:ind w:left="4320" w:hanging="360"/>
+      </w:pPr>
+      <w:rPr>
+        <w:rFonts w:ascii="Wingdings" w:hAnsi="Wingdings" w:hint="default"/>
+      </w:rPr>
+    </w:lvl>
+    <w:lvl w:ilvl="6" w:tplc="04160001" w:tentative="1">
+      <w:start w:val="1"/>
+      <w:numFmt w:val="bullet"/>
+      <w:lvlText w:val=""/>
+      <w:lvlJc w:val="left"/>
+      <w:pPr>
+        <w:ind w:left="5040" w:hanging="360"/>
+      </w:pPr>
+      <w:rPr>
+        <w:rFonts w:ascii="Symbol" w:hAnsi="Symbol" w:hint="default"/>
+      </w:rPr>
+    </w:lvl>
+    <w:lvl w:ilvl="7" w:tplc="04160003" w:tentative="1">
+      <w:start w:val="1"/>
+      <w:numFmt w:val="bullet"/>
+      <w:lvlText w:val="o"/>
+      <w:lvlJc w:val="left"/>
+      <w:pPr>
+        <w:ind w:left="5760" w:hanging="360"/>
+      </w:pPr>
+      <w:rPr>
+        <w:rFonts w:ascii="Courier New" w:hAnsi="Courier New" w:cs="Courier New" w:hint="default"/>
+      </w:rPr>
+    </w:lvl>
+    <w:lvl w:ilvl="8" w:tplc="04160005" w:tentative="1">
+      <w:start w:val="1"/>
+      <w:numFmt w:val="bullet"/>
+      <w:lvlText w:val=""/>
+      <w:lvlJc w:val="left"/>
+      <w:pPr>
+        <w:ind w:left="6480" w:hanging="360"/>
+      </w:pPr>
+      <w:rPr>
+        <w:rFonts w:ascii="Wingdings" w:hAnsi="Wingdings" w:hint="default"/>
+      </w:rPr>
+    </w:lvl>
+  </w:abstractNum>
+  <w:abstractNum w:abstractNumId="2">
     <w:nsid w:val="17FC5DA7"/>
     <w:multiLevelType w:val="hybridMultilevel"/>
     <w:tmpl w:val="01186A68"/>
@@ -769,7 +1270,179 @@
       </w:pPr>
     </w:lvl>
   </w:abstractNum>
-  <w:abstractNum w:abstractNumId="1">
+  <w:abstractNum w:abstractNumId="3">
+    <w:nsid w:val="1B4B3E40"/>
+    <w:multiLevelType w:val="hybridMultilevel"/>
+    <w:tmpl w:val="9B269384"/>
+    <w:lvl w:ilvl="0" w:tplc="0416000F">
+      <w:start w:val="1"/>
+      <w:numFmt w:val="decimal"/>
+      <w:lvlText w:val="%1."/>
+      <w:lvlJc w:val="left"/>
+      <w:pPr>
+        <w:ind w:left="720" w:hanging="360"/>
+      </w:pPr>
+    </w:lvl>
+    <w:lvl w:ilvl="1" w:tplc="04160019" w:tentative="1">
+      <w:start w:val="1"/>
+      <w:numFmt w:val="lowerLetter"/>
+      <w:lvlText w:val="%2."/>
+      <w:lvlJc w:val="left"/>
+      <w:pPr>
+        <w:ind w:left="1440" w:hanging="360"/>
+      </w:pPr>
+    </w:lvl>
+    <w:lvl w:ilvl="2" w:tplc="0416001B" w:tentative="1">
+      <w:start w:val="1"/>
+      <w:numFmt w:val="lowerRoman"/>
+      <w:lvlText w:val="%3."/>
+      <w:lvlJc w:val="right"/>
+      <w:pPr>
+        <w:ind w:left="2160" w:hanging="180"/>
+      </w:pPr>
+    </w:lvl>
+    <w:lvl w:ilvl="3" w:tplc="0416000F" w:tentative="1">
+      <w:start w:val="1"/>
+      <w:numFmt w:val="decimal"/>
+      <w:lvlText w:val="%4."/>
+      <w:lvlJc w:val="left"/>
+      <w:pPr>
+        <w:ind w:left="2880" w:hanging="360"/>
+      </w:pPr>
+    </w:lvl>
+    <w:lvl w:ilvl="4" w:tplc="04160019" w:tentative="1">
+      <w:start w:val="1"/>
+      <w:numFmt w:val="lowerLetter"/>
+      <w:lvlText w:val="%5."/>
+      <w:lvlJc w:val="left"/>
+      <w:pPr>
+        <w:ind w:left="3600" w:hanging="360"/>
+      </w:pPr>
+    </w:lvl>
+    <w:lvl w:ilvl="5" w:tplc="0416001B" w:tentative="1">
+      <w:start w:val="1"/>
+      <w:numFmt w:val="lowerRoman"/>
+      <w:lvlText w:val="%6."/>
+      <w:lvlJc w:val="right"/>
+      <w:pPr>
+        <w:ind w:left="4320" w:hanging="180"/>
+      </w:pPr>
+    </w:lvl>
+    <w:lvl w:ilvl="6" w:tplc="0416000F" w:tentative="1">
+      <w:start w:val="1"/>
+      <w:numFmt w:val="decimal"/>
+      <w:lvlText w:val="%7."/>
+      <w:lvlJc w:val="left"/>
+      <w:pPr>
+        <w:ind w:left="5040" w:hanging="360"/>
+      </w:pPr>
+    </w:lvl>
+    <w:lvl w:ilvl="7" w:tplc="04160019" w:tentative="1">
+      <w:start w:val="1"/>
+      <w:numFmt w:val="lowerLetter"/>
+      <w:lvlText w:val="%8."/>
+      <w:lvlJc w:val="left"/>
+      <w:pPr>
+        <w:ind w:left="5760" w:hanging="360"/>
+      </w:pPr>
+    </w:lvl>
+    <w:lvl w:ilvl="8" w:tplc="0416001B" w:tentative="1">
+      <w:start w:val="1"/>
+      <w:numFmt w:val="lowerRoman"/>
+      <w:lvlText w:val="%9."/>
+      <w:lvlJc w:val="right"/>
+      <w:pPr>
+        <w:ind w:left="6480" w:hanging="180"/>
+      </w:pPr>
+    </w:lvl>
+  </w:abstractNum>
+  <w:abstractNum w:abstractNumId="4">
+    <w:nsid w:val="1D156211"/>
+    <w:multiLevelType w:val="hybridMultilevel"/>
+    <w:tmpl w:val="EAF8F1DE"/>
+    <w:lvl w:ilvl="0" w:tplc="0416000F">
+      <w:start w:val="1"/>
+      <w:numFmt w:val="decimal"/>
+      <w:lvlText w:val="%1."/>
+      <w:lvlJc w:val="left"/>
+      <w:pPr>
+        <w:ind w:left="720" w:hanging="360"/>
+      </w:pPr>
+    </w:lvl>
+    <w:lvl w:ilvl="1" w:tplc="04160019" w:tentative="1">
+      <w:start w:val="1"/>
+      <w:numFmt w:val="lowerLetter"/>
+      <w:lvlText w:val="%2."/>
+      <w:lvlJc w:val="left"/>
+      <w:pPr>
+        <w:ind w:left="1440" w:hanging="360"/>
+      </w:pPr>
+    </w:lvl>
+    <w:lvl w:ilvl="2" w:tplc="0416001B" w:tentative="1">
+      <w:start w:val="1"/>
+      <w:numFmt w:val="lowerRoman"/>
+      <w:lvlText w:val="%3."/>
+      <w:lvlJc w:val="right"/>
+      <w:pPr>
+        <w:ind w:left="2160" w:hanging="180"/>
+      </w:pPr>
+    </w:lvl>
+    <w:lvl w:ilvl="3" w:tplc="0416000F" w:tentative="1">
+      <w:start w:val="1"/>
+      <w:numFmt w:val="decimal"/>
+      <w:lvlText w:val="%4."/>
+      <w:lvlJc w:val="left"/>
+      <w:pPr>
+        <w:ind w:left="2880" w:hanging="360"/>
+      </w:pPr>
+    </w:lvl>
+    <w:lvl w:ilvl="4" w:tplc="04160019" w:tentative="1">
+      <w:start w:val="1"/>
+      <w:numFmt w:val="lowerLetter"/>
+      <w:lvlText w:val="%5."/>
+      <w:lvlJc w:val="left"/>
+      <w:pPr>
+        <w:ind w:left="3600" w:hanging="360"/>
+      </w:pPr>
+    </w:lvl>
+    <w:lvl w:ilvl="5" w:tplc="0416001B" w:tentative="1">
+      <w:start w:val="1"/>
+      <w:numFmt w:val="lowerRoman"/>
+      <w:lvlText w:val="%6."/>
+      <w:lvlJc w:val="right"/>
+      <w:pPr>
+        <w:ind w:left="4320" w:hanging="180"/>
+      </w:pPr>
+    </w:lvl>
+    <w:lvl w:ilvl="6" w:tplc="0416000F" w:tentative="1">
+      <w:start w:val="1"/>
+      <w:numFmt w:val="decimal"/>
+      <w:lvlText w:val="%7."/>
+      <w:lvlJc w:val="left"/>
+      <w:pPr>
+        <w:ind w:left="5040" w:hanging="360"/>
+      </w:pPr>
+    </w:lvl>
+    <w:lvl w:ilvl="7" w:tplc="04160019" w:tentative="1">
+      <w:start w:val="1"/>
+      <w:numFmt w:val="lowerLetter"/>
+      <w:lvlText w:val="%8."/>
+      <w:lvlJc w:val="left"/>
+      <w:pPr>
+        <w:ind w:left="5760" w:hanging="360"/>
+      </w:pPr>
+    </w:lvl>
+    <w:lvl w:ilvl="8" w:tplc="0416001B" w:tentative="1">
+      <w:start w:val="1"/>
+      <w:numFmt w:val="lowerRoman"/>
+      <w:lvlText w:val="%9."/>
+      <w:lvlJc w:val="right"/>
+      <w:pPr>
+        <w:ind w:left="6480" w:hanging="180"/>
+      </w:pPr>
+    </w:lvl>
+  </w:abstractNum>
+  <w:abstractNum w:abstractNumId="5">
     <w:nsid w:val="2A5831D7"/>
     <w:multiLevelType w:val="hybridMultilevel"/>
     <w:tmpl w:val="6A4C5060"/>
@@ -855,7 +1528,7 @@
       </w:pPr>
     </w:lvl>
   </w:abstractNum>
-  <w:abstractNum w:abstractNumId="2">
+  <w:abstractNum w:abstractNumId="6">
     <w:nsid w:val="2E4541D8"/>
     <w:multiLevelType w:val="hybridMultilevel"/>
     <w:tmpl w:val="D458F35A"/>
@@ -944,7 +1617,7 @@
       </w:pPr>
     </w:lvl>
   </w:abstractNum>
-  <w:abstractNum w:abstractNumId="3">
+  <w:abstractNum w:abstractNumId="7">
     <w:nsid w:val="2EAC35E1"/>
     <w:multiLevelType w:val="hybridMultilevel"/>
     <w:tmpl w:val="90962E2A"/>
@@ -1030,7 +1703,271 @@
       </w:pPr>
     </w:lvl>
   </w:abstractNum>
-  <w:abstractNum w:abstractNumId="4">
+  <w:abstractNum w:abstractNumId="8">
+    <w:nsid w:val="30B96DE8"/>
+    <w:multiLevelType w:val="hybridMultilevel"/>
+    <w:tmpl w:val="72E4F2E4"/>
+    <w:lvl w:ilvl="0" w:tplc="0416000F">
+      <w:start w:val="1"/>
+      <w:numFmt w:val="decimal"/>
+      <w:lvlText w:val="%1."/>
+      <w:lvlJc w:val="left"/>
+      <w:pPr>
+        <w:ind w:left="720" w:hanging="360"/>
+      </w:pPr>
+      <w:rPr>
+        <w:rFonts w:hint="default"/>
+      </w:rPr>
+    </w:lvl>
+    <w:lvl w:ilvl="1" w:tplc="04160019" w:tentative="1">
+      <w:start w:val="1"/>
+      <w:numFmt w:val="lowerLetter"/>
+      <w:lvlText w:val="%2."/>
+      <w:lvlJc w:val="left"/>
+      <w:pPr>
+        <w:ind w:left="1440" w:hanging="360"/>
+      </w:pPr>
+    </w:lvl>
+    <w:lvl w:ilvl="2" w:tplc="0416001B" w:tentative="1">
+      <w:start w:val="1"/>
+      <w:numFmt w:val="lowerRoman"/>
+      <w:lvlText w:val="%3."/>
+      <w:lvlJc w:val="right"/>
+      <w:pPr>
+        <w:ind w:left="2160" w:hanging="180"/>
+      </w:pPr>
+    </w:lvl>
+    <w:lvl w:ilvl="3" w:tplc="0416000F" w:tentative="1">
+      <w:start w:val="1"/>
+      <w:numFmt w:val="decimal"/>
+      <w:lvlText w:val="%4."/>
+      <w:lvlJc w:val="left"/>
+      <w:pPr>
+        <w:ind w:left="2880" w:hanging="360"/>
+      </w:pPr>
+    </w:lvl>
+    <w:lvl w:ilvl="4" w:tplc="04160019" w:tentative="1">
+      <w:start w:val="1"/>
+      <w:numFmt w:val="lowerLetter"/>
+      <w:lvlText w:val="%5."/>
+      <w:lvlJc w:val="left"/>
+      <w:pPr>
+        <w:ind w:left="3600" w:hanging="360"/>
+      </w:pPr>
+    </w:lvl>
+    <w:lvl w:ilvl="5" w:tplc="0416001B" w:tentative="1">
+      <w:start w:val="1"/>
+      <w:numFmt w:val="lowerRoman"/>
+      <w:lvlText w:val="%6."/>
+      <w:lvlJc w:val="right"/>
+      <w:pPr>
+        <w:ind w:left="4320" w:hanging="180"/>
+      </w:pPr>
+    </w:lvl>
+    <w:lvl w:ilvl="6" w:tplc="0416000F" w:tentative="1">
+      <w:start w:val="1"/>
+      <w:numFmt w:val="decimal"/>
+      <w:lvlText w:val="%7."/>
+      <w:lvlJc w:val="left"/>
+      <w:pPr>
+        <w:ind w:left="5040" w:hanging="360"/>
+      </w:pPr>
+    </w:lvl>
+    <w:lvl w:ilvl="7" w:tplc="04160019" w:tentative="1">
+      <w:start w:val="1"/>
+      <w:numFmt w:val="lowerLetter"/>
+      <w:lvlText w:val="%8."/>
+      <w:lvlJc w:val="left"/>
+      <w:pPr>
+        <w:ind w:left="5760" w:hanging="360"/>
+      </w:pPr>
+    </w:lvl>
+    <w:lvl w:ilvl="8" w:tplc="0416001B" w:tentative="1">
+      <w:start w:val="1"/>
+      <w:numFmt w:val="lowerRoman"/>
+      <w:lvlText w:val="%9."/>
+      <w:lvlJc w:val="right"/>
+      <w:pPr>
+        <w:ind w:left="6480" w:hanging="180"/>
+      </w:pPr>
+    </w:lvl>
+  </w:abstractNum>
+  <w:abstractNum w:abstractNumId="9">
+    <w:nsid w:val="42CC5FDD"/>
+    <w:multiLevelType w:val="hybridMultilevel"/>
+    <w:tmpl w:val="C3CE4236"/>
+    <w:lvl w:ilvl="0" w:tplc="0416000F">
+      <w:start w:val="1"/>
+      <w:numFmt w:val="decimal"/>
+      <w:lvlText w:val="%1."/>
+      <w:lvlJc w:val="left"/>
+      <w:pPr>
+        <w:ind w:left="720" w:hanging="360"/>
+      </w:pPr>
+    </w:lvl>
+    <w:lvl w:ilvl="1" w:tplc="04160019" w:tentative="1">
+      <w:start w:val="1"/>
+      <w:numFmt w:val="lowerLetter"/>
+      <w:lvlText w:val="%2."/>
+      <w:lvlJc w:val="left"/>
+      <w:pPr>
+        <w:ind w:left="1440" w:hanging="360"/>
+      </w:pPr>
+    </w:lvl>
+    <w:lvl w:ilvl="2" w:tplc="0416001B" w:tentative="1">
+      <w:start w:val="1"/>
+      <w:numFmt w:val="lowerRoman"/>
+      <w:lvlText w:val="%3."/>
+      <w:lvlJc w:val="right"/>
+      <w:pPr>
+        <w:ind w:left="2160" w:hanging="180"/>
+      </w:pPr>
+    </w:lvl>
+    <w:lvl w:ilvl="3" w:tplc="0416000F" w:tentative="1">
+      <w:start w:val="1"/>
+      <w:numFmt w:val="decimal"/>
+      <w:lvlText w:val="%4."/>
+      <w:lvlJc w:val="left"/>
+      <w:pPr>
+        <w:ind w:left="2880" w:hanging="360"/>
+      </w:pPr>
+    </w:lvl>
+    <w:lvl w:ilvl="4" w:tplc="04160019" w:tentative="1">
+      <w:start w:val="1"/>
+      <w:numFmt w:val="lowerLetter"/>
+      <w:lvlText w:val="%5."/>
+      <w:lvlJc w:val="left"/>
+      <w:pPr>
+        <w:ind w:left="3600" w:hanging="360"/>
+      </w:pPr>
+    </w:lvl>
+    <w:lvl w:ilvl="5" w:tplc="0416001B" w:tentative="1">
+      <w:start w:val="1"/>
+      <w:numFmt w:val="lowerRoman"/>
+      <w:lvlText w:val="%6."/>
+      <w:lvlJc w:val="right"/>
+      <w:pPr>
+        <w:ind w:left="4320" w:hanging="180"/>
+      </w:pPr>
+    </w:lvl>
+    <w:lvl w:ilvl="6" w:tplc="0416000F" w:tentative="1">
+      <w:start w:val="1"/>
+      <w:numFmt w:val="decimal"/>
+      <w:lvlText w:val="%7."/>
+      <w:lvlJc w:val="left"/>
+      <w:pPr>
+        <w:ind w:left="5040" w:hanging="360"/>
+      </w:pPr>
+    </w:lvl>
+    <w:lvl w:ilvl="7" w:tplc="04160019" w:tentative="1">
+      <w:start w:val="1"/>
+      <w:numFmt w:val="lowerLetter"/>
+      <w:lvlText w:val="%8."/>
+      <w:lvlJc w:val="left"/>
+      <w:pPr>
+        <w:ind w:left="5760" w:hanging="360"/>
+      </w:pPr>
+    </w:lvl>
+    <w:lvl w:ilvl="8" w:tplc="0416001B" w:tentative="1">
+      <w:start w:val="1"/>
+      <w:numFmt w:val="lowerRoman"/>
+      <w:lvlText w:val="%9."/>
+      <w:lvlJc w:val="right"/>
+      <w:pPr>
+        <w:ind w:left="6480" w:hanging="180"/>
+      </w:pPr>
+    </w:lvl>
+  </w:abstractNum>
+  <w:abstractNum w:abstractNumId="10">
+    <w:nsid w:val="4FF94366"/>
+    <w:multiLevelType w:val="hybridMultilevel"/>
+    <w:tmpl w:val="C0FABE46"/>
+    <w:lvl w:ilvl="0" w:tplc="0416000F">
+      <w:start w:val="1"/>
+      <w:numFmt w:val="decimal"/>
+      <w:lvlText w:val="%1."/>
+      <w:lvlJc w:val="left"/>
+      <w:pPr>
+        <w:ind w:left="720" w:hanging="360"/>
+      </w:pPr>
+      <w:rPr>
+        <w:rFonts w:hint="default"/>
+      </w:rPr>
+    </w:lvl>
+    <w:lvl w:ilvl="1" w:tplc="04160019" w:tentative="1">
+      <w:start w:val="1"/>
+      <w:numFmt w:val="lowerLetter"/>
+      <w:lvlText w:val="%2."/>
+      <w:lvlJc w:val="left"/>
+      <w:pPr>
+        <w:ind w:left="1440" w:hanging="360"/>
+      </w:pPr>
+    </w:lvl>
+    <w:lvl w:ilvl="2" w:tplc="0416001B" w:tentative="1">
+      <w:start w:val="1"/>
+      <w:numFmt w:val="lowerRoman"/>
+      <w:lvlText w:val="%3."/>
+      <w:lvlJc w:val="right"/>
+      <w:pPr>
+        <w:ind w:left="2160" w:hanging="180"/>
+      </w:pPr>
+    </w:lvl>
+    <w:lvl w:ilvl="3" w:tplc="0416000F" w:tentative="1">
+      <w:start w:val="1"/>
+      <w:numFmt w:val="decimal"/>
+      <w:lvlText w:val="%4."/>
+      <w:lvlJc w:val="left"/>
+      <w:pPr>
+        <w:ind w:left="2880" w:hanging="360"/>
+      </w:pPr>
+    </w:lvl>
+    <w:lvl w:ilvl="4" w:tplc="04160019" w:tentative="1">
+      <w:start w:val="1"/>
+      <w:numFmt w:val="lowerLetter"/>
+      <w:lvlText w:val="%5."/>
+      <w:lvlJc w:val="left"/>
+      <w:pPr>
+        <w:ind w:left="3600" w:hanging="360"/>
+      </w:pPr>
+    </w:lvl>
+    <w:lvl w:ilvl="5" w:tplc="0416001B" w:tentative="1">
+      <w:start w:val="1"/>
+      <w:numFmt w:val="lowerRoman"/>
+      <w:lvlText w:val="%6."/>
+      <w:lvlJc w:val="right"/>
+      <w:pPr>
+        <w:ind w:left="4320" w:hanging="180"/>
+      </w:pPr>
+    </w:lvl>
+    <w:lvl w:ilvl="6" w:tplc="0416000F" w:tentative="1">
+      <w:start w:val="1"/>
+      <w:numFmt w:val="decimal"/>
+      <w:lvlText w:val="%7."/>
+      <w:lvlJc w:val="left"/>
+      <w:pPr>
+        <w:ind w:left="5040" w:hanging="360"/>
+      </w:pPr>
+    </w:lvl>
+    <w:lvl w:ilvl="7" w:tplc="04160019" w:tentative="1">
+      <w:start w:val="1"/>
+      <w:numFmt w:val="lowerLetter"/>
+      <w:lvlText w:val="%8."/>
+      <w:lvlJc w:val="left"/>
+      <w:pPr>
+        <w:ind w:left="5760" w:hanging="360"/>
+      </w:pPr>
+    </w:lvl>
+    <w:lvl w:ilvl="8" w:tplc="0416001B" w:tentative="1">
+      <w:start w:val="1"/>
+      <w:numFmt w:val="lowerRoman"/>
+      <w:lvlText w:val="%9."/>
+      <w:lvlJc w:val="right"/>
+      <w:pPr>
+        <w:ind w:left="6480" w:hanging="180"/>
+      </w:pPr>
+    </w:lvl>
+  </w:abstractNum>
+  <w:abstractNum w:abstractNumId="11">
     <w:nsid w:val="50342321"/>
     <w:multiLevelType w:val="hybridMultilevel"/>
     <w:tmpl w:val="74401810"/>
@@ -1116,7 +2053,120 @@
       </w:pPr>
     </w:lvl>
   </w:abstractNum>
-  <w:abstractNum w:abstractNumId="5">
+  <w:abstractNum w:abstractNumId="12">
+    <w:nsid w:val="50744B1C"/>
+    <w:multiLevelType w:val="hybridMultilevel"/>
+    <w:tmpl w:val="213A0DDE"/>
+    <w:lvl w:ilvl="0" w:tplc="0416000F">
+      <w:start w:val="1"/>
+      <w:numFmt w:val="decimal"/>
+      <w:lvlText w:val="%1."/>
+      <w:lvlJc w:val="left"/>
+      <w:pPr>
+        <w:ind w:left="720" w:hanging="360"/>
+      </w:pPr>
+      <w:rPr>
+        <w:rFonts w:hint="default"/>
+      </w:rPr>
+    </w:lvl>
+    <w:lvl w:ilvl="1" w:tplc="04160003" w:tentative="1">
+      <w:start w:val="1"/>
+      <w:numFmt w:val="bullet"/>
+      <w:lvlText w:val="o"/>
+      <w:lvlJc w:val="left"/>
+      <w:pPr>
+        <w:ind w:left="1440" w:hanging="360"/>
+      </w:pPr>
+      <w:rPr>
+        <w:rFonts w:ascii="Courier New" w:hAnsi="Courier New" w:cs="Courier New" w:hint="default"/>
+      </w:rPr>
+    </w:lvl>
+    <w:lvl w:ilvl="2" w:tplc="04160005" w:tentative="1">
+      <w:start w:val="1"/>
+      <w:numFmt w:val="bullet"/>
+      <w:lvlText w:val=""/>
+      <w:lvlJc w:val="left"/>
+      <w:pPr>
+        <w:ind w:left="2160" w:hanging="360"/>
+      </w:pPr>
+      <w:rPr>
+        <w:rFonts w:ascii="Wingdings" w:hAnsi="Wingdings" w:hint="default"/>
+      </w:rPr>
+    </w:lvl>
+    <w:lvl w:ilvl="3" w:tplc="04160001" w:tentative="1">
+      <w:start w:val="1"/>
+      <w:numFmt w:val="bullet"/>
+      <w:lvlText w:val=""/>
+      <w:lvlJc w:val="left"/>
+      <w:pPr>
+        <w:ind w:left="2880" w:hanging="360"/>
+      </w:pPr>
+      <w:rPr>
+        <w:rFonts w:ascii="Symbol" w:hAnsi="Symbol" w:hint="default"/>
+      </w:rPr>
+    </w:lvl>
+    <w:lvl w:ilvl="4" w:tplc="04160003" w:tentative="1">
+      <w:start w:val="1"/>
+      <w:numFmt w:val="bullet"/>
+      <w:lvlText w:val="o"/>
+      <w:lvlJc w:val="left"/>
+      <w:pPr>
+        <w:ind w:left="3600" w:hanging="360"/>
+      </w:pPr>
+      <w:rPr>
+        <w:rFonts w:ascii="Courier New" w:hAnsi="Courier New" w:cs="Courier New" w:hint="default"/>
+      </w:rPr>
+    </w:lvl>
+    <w:lvl w:ilvl="5" w:tplc="04160005" w:tentative="1">
+      <w:start w:val="1"/>
+      <w:numFmt w:val="bullet"/>
+      <w:lvlText w:val=""/>
+      <w:lvlJc w:val="left"/>
+      <w:pPr>
+        <w:ind w:left="4320" w:hanging="360"/>
+      </w:pPr>
+      <w:rPr>
+        <w:rFonts w:ascii="Wingdings" w:hAnsi="Wingdings" w:hint="default"/>
+      </w:rPr>
+    </w:lvl>
+    <w:lvl w:ilvl="6" w:tplc="04160001" w:tentative="1">
+      <w:start w:val="1"/>
+      <w:numFmt w:val="bullet"/>
+      <w:lvlText w:val=""/>
+      <w:lvlJc w:val="left"/>
+      <w:pPr>
+        <w:ind w:left="5040" w:hanging="360"/>
+      </w:pPr>
+      <w:rPr>
+        <w:rFonts w:ascii="Symbol" w:hAnsi="Symbol" w:hint="default"/>
+      </w:rPr>
+    </w:lvl>
+    <w:lvl w:ilvl="7" w:tplc="04160003" w:tentative="1">
+      <w:start w:val="1"/>
+      <w:numFmt w:val="bullet"/>
+      <w:lvlText w:val="o"/>
+      <w:lvlJc w:val="left"/>
+      <w:pPr>
+        <w:ind w:left="5760" w:hanging="360"/>
+      </w:pPr>
+      <w:rPr>
+        <w:rFonts w:ascii="Courier New" w:hAnsi="Courier New" w:cs="Courier New" w:hint="default"/>
+      </w:rPr>
+    </w:lvl>
+    <w:lvl w:ilvl="8" w:tplc="04160005" w:tentative="1">
+      <w:start w:val="1"/>
+      <w:numFmt w:val="bullet"/>
+      <w:lvlText w:val=""/>
+      <w:lvlJc w:val="left"/>
+      <w:pPr>
+        <w:ind w:left="6480" w:hanging="360"/>
+      </w:pPr>
+      <w:rPr>
+        <w:rFonts w:ascii="Wingdings" w:hAnsi="Wingdings" w:hint="default"/>
+      </w:rPr>
+    </w:lvl>
+  </w:abstractNum>
+  <w:abstractNum w:abstractNumId="13">
     <w:nsid w:val="536C1B5A"/>
     <w:multiLevelType w:val="hybridMultilevel"/>
     <w:tmpl w:val="DF5EC962"/>
@@ -1229,7 +2279,7 @@
       </w:rPr>
     </w:lvl>
   </w:abstractNum>
-  <w:abstractNum w:abstractNumId="6">
+  <w:abstractNum w:abstractNumId="14">
     <w:nsid w:val="56FD72F1"/>
     <w:multiLevelType w:val="hybridMultilevel"/>
     <w:tmpl w:val="CF964B1C"/>
@@ -1315,7 +2365,205 @@
       </w:pPr>
     </w:lvl>
   </w:abstractNum>
-  <w:abstractNum w:abstractNumId="7">
+  <w:abstractNum w:abstractNumId="15">
+    <w:nsid w:val="5E47119C"/>
+    <w:multiLevelType w:val="hybridMultilevel"/>
+    <w:tmpl w:val="667AB180"/>
+    <w:lvl w:ilvl="0" w:tplc="0416000F">
+      <w:start w:val="1"/>
+      <w:numFmt w:val="decimal"/>
+      <w:lvlText w:val="%1."/>
+      <w:lvlJc w:val="left"/>
+      <w:pPr>
+        <w:ind w:left="720" w:hanging="360"/>
+      </w:pPr>
+    </w:lvl>
+    <w:lvl w:ilvl="1" w:tplc="04160019" w:tentative="1">
+      <w:start w:val="1"/>
+      <w:numFmt w:val="lowerLetter"/>
+      <w:lvlText w:val="%2."/>
+      <w:lvlJc w:val="left"/>
+      <w:pPr>
+        <w:ind w:left="1440" w:hanging="360"/>
+      </w:pPr>
+    </w:lvl>
+    <w:lvl w:ilvl="2" w:tplc="0416001B" w:tentative="1">
+      <w:start w:val="1"/>
+      <w:numFmt w:val="lowerRoman"/>
+      <w:lvlText w:val="%3."/>
+      <w:lvlJc w:val="right"/>
+      <w:pPr>
+        <w:ind w:left="2160" w:hanging="180"/>
+      </w:pPr>
+    </w:lvl>
+    <w:lvl w:ilvl="3" w:tplc="0416000F" w:tentative="1">
+      <w:start w:val="1"/>
+      <w:numFmt w:val="decimal"/>
+      <w:lvlText w:val="%4."/>
+      <w:lvlJc w:val="left"/>
+      <w:pPr>
+        <w:ind w:left="2880" w:hanging="360"/>
+      </w:pPr>
+    </w:lvl>
+    <w:lvl w:ilvl="4" w:tplc="04160019" w:tentative="1">
+      <w:start w:val="1"/>
+      <w:numFmt w:val="lowerLetter"/>
+      <w:lvlText w:val="%5."/>
+      <w:lvlJc w:val="left"/>
+      <w:pPr>
+        <w:ind w:left="3600" w:hanging="360"/>
+      </w:pPr>
+    </w:lvl>
+    <w:lvl w:ilvl="5" w:tplc="0416001B" w:tentative="1">
+      <w:start w:val="1"/>
+      <w:numFmt w:val="lowerRoman"/>
+      <w:lvlText w:val="%6."/>
+      <w:lvlJc w:val="right"/>
+      <w:pPr>
+        <w:ind w:left="4320" w:hanging="180"/>
+      </w:pPr>
+    </w:lvl>
+    <w:lvl w:ilvl="6" w:tplc="0416000F" w:tentative="1">
+      <w:start w:val="1"/>
+      <w:numFmt w:val="decimal"/>
+      <w:lvlText w:val="%7."/>
+      <w:lvlJc w:val="left"/>
+      <w:pPr>
+        <w:ind w:left="5040" w:hanging="360"/>
+      </w:pPr>
+    </w:lvl>
+    <w:lvl w:ilvl="7" w:tplc="04160019" w:tentative="1">
+      <w:start w:val="1"/>
+      <w:numFmt w:val="lowerLetter"/>
+      <w:lvlText w:val="%8."/>
+      <w:lvlJc w:val="left"/>
+      <w:pPr>
+        <w:ind w:left="5760" w:hanging="360"/>
+      </w:pPr>
+    </w:lvl>
+    <w:lvl w:ilvl="8" w:tplc="0416001B" w:tentative="1">
+      <w:start w:val="1"/>
+      <w:numFmt w:val="lowerRoman"/>
+      <w:lvlText w:val="%9."/>
+      <w:lvlJc w:val="right"/>
+      <w:pPr>
+        <w:ind w:left="6480" w:hanging="180"/>
+      </w:pPr>
+    </w:lvl>
+  </w:abstractNum>
+  <w:abstractNum w:abstractNumId="16">
+    <w:nsid w:val="68DB54F2"/>
+    <w:multiLevelType w:val="hybridMultilevel"/>
+    <w:tmpl w:val="336AD690"/>
+    <w:lvl w:ilvl="0" w:tplc="F7BECF24">
+      <w:numFmt w:val="bullet"/>
+      <w:lvlText w:val="-"/>
+      <w:lvlJc w:val="left"/>
+      <w:pPr>
+        <w:ind w:left="720" w:hanging="360"/>
+      </w:pPr>
+      <w:rPr>
+        <w:rFonts w:ascii="Calibri" w:eastAsiaTheme="majorEastAsia" w:hAnsi="Calibri" w:cs="Calibri" w:hint="default"/>
+      </w:rPr>
+    </w:lvl>
+    <w:lvl w:ilvl="1" w:tplc="04160003" w:tentative="1">
+      <w:start w:val="1"/>
+      <w:numFmt w:val="bullet"/>
+      <w:lvlText w:val="o"/>
+      <w:lvlJc w:val="left"/>
+      <w:pPr>
+        <w:ind w:left="1440" w:hanging="360"/>
+      </w:pPr>
+      <w:rPr>
+        <w:rFonts w:ascii="Courier New" w:hAnsi="Courier New" w:cs="Courier New" w:hint="default"/>
+      </w:rPr>
+    </w:lvl>
+    <w:lvl w:ilvl="2" w:tplc="04160005" w:tentative="1">
+      <w:start w:val="1"/>
+      <w:numFmt w:val="bullet"/>
+      <w:lvlText w:val=""/>
+      <w:lvlJc w:val="left"/>
+      <w:pPr>
+        <w:ind w:left="2160" w:hanging="360"/>
+      </w:pPr>
+      <w:rPr>
+        <w:rFonts w:ascii="Wingdings" w:hAnsi="Wingdings" w:hint="default"/>
+      </w:rPr>
+    </w:lvl>
+    <w:lvl w:ilvl="3" w:tplc="04160001" w:tentative="1">
+      <w:start w:val="1"/>
+      <w:numFmt w:val="bullet"/>
+      <w:lvlText w:val=""/>
+      <w:lvlJc w:val="left"/>
+      <w:pPr>
+        <w:ind w:left="2880" w:hanging="360"/>
+      </w:pPr>
+      <w:rPr>
+        <w:rFonts w:ascii="Symbol" w:hAnsi="Symbol" w:hint="default"/>
+      </w:rPr>
+    </w:lvl>
+    <w:lvl w:ilvl="4" w:tplc="04160003" w:tentative="1">
+      <w:start w:val="1"/>
+      <w:numFmt w:val="bullet"/>
+      <w:lvlText w:val="o"/>
+      <w:lvlJc w:val="left"/>
+      <w:pPr>
+        <w:ind w:left="3600" w:hanging="360"/>
+      </w:pPr>
+      <w:rPr>
+        <w:rFonts w:ascii="Courier New" w:hAnsi="Courier New" w:cs="Courier New" w:hint="default"/>
+      </w:rPr>
+    </w:lvl>
+    <w:lvl w:ilvl="5" w:tplc="04160005" w:tentative="1">
+      <w:start w:val="1"/>
+      <w:numFmt w:val="bullet"/>
+      <w:lvlText w:val=""/>
+      <w:lvlJc w:val="left"/>
+      <w:pPr>
+        <w:ind w:left="4320" w:hanging="360"/>
+      </w:pPr>
+      <w:rPr>
+        <w:rFonts w:ascii="Wingdings" w:hAnsi="Wingdings" w:hint="default"/>
+      </w:rPr>
+    </w:lvl>
+    <w:lvl w:ilvl="6" w:tplc="04160001" w:tentative="1">
+      <w:start w:val="1"/>
+      <w:numFmt w:val="bullet"/>
+      <w:lvlText w:val=""/>
+      <w:lvlJc w:val="left"/>
+      <w:pPr>
+        <w:ind w:left="5040" w:hanging="360"/>
+      </w:pPr>
+      <w:rPr>
+        <w:rFonts w:ascii="Symbol" w:hAnsi="Symbol" w:hint="default"/>
+      </w:rPr>
+    </w:lvl>
+    <w:lvl w:ilvl="7" w:tplc="04160003" w:tentative="1">
+      <w:start w:val="1"/>
+      <w:numFmt w:val="bullet"/>
+      <w:lvlText w:val="o"/>
+      <w:lvlJc w:val="left"/>
+      <w:pPr>
+        <w:ind w:left="5760" w:hanging="360"/>
+      </w:pPr>
+      <w:rPr>
+        <w:rFonts w:ascii="Courier New" w:hAnsi="Courier New" w:cs="Courier New" w:hint="default"/>
+      </w:rPr>
+    </w:lvl>
+    <w:lvl w:ilvl="8" w:tplc="04160005" w:tentative="1">
+      <w:start w:val="1"/>
+      <w:numFmt w:val="bullet"/>
+      <w:lvlText w:val=""/>
+      <w:lvlJc w:val="left"/>
+      <w:pPr>
+        <w:ind w:left="6480" w:hanging="360"/>
+      </w:pPr>
+      <w:rPr>
+        <w:rFonts w:ascii="Wingdings" w:hAnsi="Wingdings" w:hint="default"/>
+      </w:rPr>
+    </w:lvl>
+  </w:abstractNum>
+  <w:abstractNum w:abstractNumId="17">
     <w:nsid w:val="6ACF4DAF"/>
     <w:multiLevelType w:val="hybridMultilevel"/>
     <w:tmpl w:val="30523860"/>
@@ -1404,7 +2652,7 @@
       </w:pPr>
     </w:lvl>
   </w:abstractNum>
-  <w:abstractNum w:abstractNumId="8">
+  <w:abstractNum w:abstractNumId="18">
     <w:nsid w:val="71035C82"/>
     <w:multiLevelType w:val="multilevel"/>
     <w:tmpl w:val="8E18D3D6"/>
@@ -1521,7 +2769,7 @@
       </w:pPr>
     </w:lvl>
   </w:abstractNum>
-  <w:abstractNum w:abstractNumId="9">
+  <w:abstractNum w:abstractNumId="19">
     <w:nsid w:val="735676CA"/>
     <w:multiLevelType w:val="hybridMultilevel"/>
     <w:tmpl w:val="84F2B736"/>
@@ -1610,35 +2858,270 @@
       </w:pPr>
     </w:lvl>
   </w:abstractNum>
+  <w:abstractNum w:abstractNumId="20">
+    <w:nsid w:val="7ECA667B"/>
+    <w:multiLevelType w:val="hybridMultilevel"/>
+    <w:tmpl w:val="7EE0EFD8"/>
+    <w:lvl w:ilvl="0" w:tplc="04160001">
+      <w:start w:val="1"/>
+      <w:numFmt w:val="bullet"/>
+      <w:lvlText w:val=""/>
+      <w:lvlJc w:val="left"/>
+      <w:pPr>
+        <w:ind w:left="720" w:hanging="360"/>
+      </w:pPr>
+      <w:rPr>
+        <w:rFonts w:ascii="Symbol" w:hAnsi="Symbol" w:hint="default"/>
+      </w:rPr>
+    </w:lvl>
+    <w:lvl w:ilvl="1" w:tplc="04160003" w:tentative="1">
+      <w:start w:val="1"/>
+      <w:numFmt w:val="bullet"/>
+      <w:lvlText w:val="o"/>
+      <w:lvlJc w:val="left"/>
+      <w:pPr>
+        <w:ind w:left="1440" w:hanging="360"/>
+      </w:pPr>
+      <w:rPr>
+        <w:rFonts w:ascii="Courier New" w:hAnsi="Courier New" w:cs="Courier New" w:hint="default"/>
+      </w:rPr>
+    </w:lvl>
+    <w:lvl w:ilvl="2" w:tplc="04160005" w:tentative="1">
+      <w:start w:val="1"/>
+      <w:numFmt w:val="bullet"/>
+      <w:lvlText w:val=""/>
+      <w:lvlJc w:val="left"/>
+      <w:pPr>
+        <w:ind w:left="2160" w:hanging="360"/>
+      </w:pPr>
+      <w:rPr>
+        <w:rFonts w:ascii="Wingdings" w:hAnsi="Wingdings" w:hint="default"/>
+      </w:rPr>
+    </w:lvl>
+    <w:lvl w:ilvl="3" w:tplc="04160001" w:tentative="1">
+      <w:start w:val="1"/>
+      <w:numFmt w:val="bullet"/>
+      <w:lvlText w:val=""/>
+      <w:lvlJc w:val="left"/>
+      <w:pPr>
+        <w:ind w:left="2880" w:hanging="360"/>
+      </w:pPr>
+      <w:rPr>
+        <w:rFonts w:ascii="Symbol" w:hAnsi="Symbol" w:hint="default"/>
+      </w:rPr>
+    </w:lvl>
+    <w:lvl w:ilvl="4" w:tplc="04160003" w:tentative="1">
+      <w:start w:val="1"/>
+      <w:numFmt w:val="bullet"/>
+      <w:lvlText w:val="o"/>
+      <w:lvlJc w:val="left"/>
+      <w:pPr>
+        <w:ind w:left="3600" w:hanging="360"/>
+      </w:pPr>
+      <w:rPr>
+        <w:rFonts w:ascii="Courier New" w:hAnsi="Courier New" w:cs="Courier New" w:hint="default"/>
+      </w:rPr>
+    </w:lvl>
+    <w:lvl w:ilvl="5" w:tplc="04160005" w:tentative="1">
+      <w:start w:val="1"/>
+      <w:numFmt w:val="bullet"/>
+      <w:lvlText w:val=""/>
+      <w:lvlJc w:val="left"/>
+      <w:pPr>
+        <w:ind w:left="4320" w:hanging="360"/>
+      </w:pPr>
+      <w:rPr>
+        <w:rFonts w:ascii="Wingdings" w:hAnsi="Wingdings" w:hint="default"/>
+      </w:rPr>
+    </w:lvl>
+    <w:lvl w:ilvl="6" w:tplc="04160001" w:tentative="1">
+      <w:start w:val="1"/>
+      <w:numFmt w:val="bullet"/>
+      <w:lvlText w:val=""/>
+      <w:lvlJc w:val="left"/>
+      <w:pPr>
+        <w:ind w:left="5040" w:hanging="360"/>
+      </w:pPr>
+      <w:rPr>
+        <w:rFonts w:ascii="Symbol" w:hAnsi="Symbol" w:hint="default"/>
+      </w:rPr>
+    </w:lvl>
+    <w:lvl w:ilvl="7" w:tplc="04160003" w:tentative="1">
+      <w:start w:val="1"/>
+      <w:numFmt w:val="bullet"/>
+      <w:lvlText w:val="o"/>
+      <w:lvlJc w:val="left"/>
+      <w:pPr>
+        <w:ind w:left="5760" w:hanging="360"/>
+      </w:pPr>
+      <w:rPr>
+        <w:rFonts w:ascii="Courier New" w:hAnsi="Courier New" w:cs="Courier New" w:hint="default"/>
+      </w:rPr>
+    </w:lvl>
+    <w:lvl w:ilvl="8" w:tplc="04160005" w:tentative="1">
+      <w:start w:val="1"/>
+      <w:numFmt w:val="bullet"/>
+      <w:lvlText w:val=""/>
+      <w:lvlJc w:val="left"/>
+      <w:pPr>
+        <w:ind w:left="6480" w:hanging="360"/>
+      </w:pPr>
+      <w:rPr>
+        <w:rFonts w:ascii="Wingdings" w:hAnsi="Wingdings" w:hint="default"/>
+      </w:rPr>
+    </w:lvl>
+  </w:abstractNum>
+  <w:abstractNum w:abstractNumId="21">
+    <w:nsid w:val="7F1C3470"/>
+    <w:multiLevelType w:val="hybridMultilevel"/>
+    <w:tmpl w:val="C68C9740"/>
+    <w:lvl w:ilvl="0" w:tplc="0416000F">
+      <w:start w:val="1"/>
+      <w:numFmt w:val="decimal"/>
+      <w:lvlText w:val="%1."/>
+      <w:lvlJc w:val="left"/>
+      <w:pPr>
+        <w:ind w:left="720" w:hanging="360"/>
+      </w:pPr>
+    </w:lvl>
+    <w:lvl w:ilvl="1" w:tplc="04160019" w:tentative="1">
+      <w:start w:val="1"/>
+      <w:numFmt w:val="lowerLetter"/>
+      <w:lvlText w:val="%2."/>
+      <w:lvlJc w:val="left"/>
+      <w:pPr>
+        <w:ind w:left="1440" w:hanging="360"/>
+      </w:pPr>
+    </w:lvl>
+    <w:lvl w:ilvl="2" w:tplc="0416001B" w:tentative="1">
+      <w:start w:val="1"/>
+      <w:numFmt w:val="lowerRoman"/>
+      <w:lvlText w:val="%3."/>
+      <w:lvlJc w:val="right"/>
+      <w:pPr>
+        <w:ind w:left="2160" w:hanging="180"/>
+      </w:pPr>
+    </w:lvl>
+    <w:lvl w:ilvl="3" w:tplc="0416000F" w:tentative="1">
+      <w:start w:val="1"/>
+      <w:numFmt w:val="decimal"/>
+      <w:lvlText w:val="%4."/>
+      <w:lvlJc w:val="left"/>
+      <w:pPr>
+        <w:ind w:left="2880" w:hanging="360"/>
+      </w:pPr>
+    </w:lvl>
+    <w:lvl w:ilvl="4" w:tplc="04160019" w:tentative="1">
+      <w:start w:val="1"/>
+      <w:numFmt w:val="lowerLetter"/>
+      <w:lvlText w:val="%5."/>
+      <w:lvlJc w:val="left"/>
+      <w:pPr>
+        <w:ind w:left="3600" w:hanging="360"/>
+      </w:pPr>
+    </w:lvl>
+    <w:lvl w:ilvl="5" w:tplc="0416001B" w:tentative="1">
+      <w:start w:val="1"/>
+      <w:numFmt w:val="lowerRoman"/>
+      <w:lvlText w:val="%6."/>
+      <w:lvlJc w:val="right"/>
+      <w:pPr>
+        <w:ind w:left="4320" w:hanging="180"/>
+      </w:pPr>
+    </w:lvl>
+    <w:lvl w:ilvl="6" w:tplc="0416000F" w:tentative="1">
+      <w:start w:val="1"/>
+      <w:numFmt w:val="decimal"/>
+      <w:lvlText w:val="%7."/>
+      <w:lvlJc w:val="left"/>
+      <w:pPr>
+        <w:ind w:left="5040" w:hanging="360"/>
+      </w:pPr>
+    </w:lvl>
+    <w:lvl w:ilvl="7" w:tplc="04160019" w:tentative="1">
+      <w:start w:val="1"/>
+      <w:numFmt w:val="lowerLetter"/>
+      <w:lvlText w:val="%8."/>
+      <w:lvlJc w:val="left"/>
+      <w:pPr>
+        <w:ind w:left="5760" w:hanging="360"/>
+      </w:pPr>
+    </w:lvl>
+    <w:lvl w:ilvl="8" w:tplc="0416001B" w:tentative="1">
+      <w:start w:val="1"/>
+      <w:numFmt w:val="lowerRoman"/>
+      <w:lvlText w:val="%9."/>
+      <w:lvlJc w:val="right"/>
+      <w:pPr>
+        <w:ind w:left="6480" w:hanging="180"/>
+      </w:pPr>
+    </w:lvl>
+  </w:abstractNum>
   <w:num w:numId="1">
+    <w:abstractNumId w:val="18"/>
+  </w:num>
+  <w:num w:numId="2">
+    <w:abstractNumId w:val="14"/>
+  </w:num>
+  <w:num w:numId="3">
+    <w:abstractNumId w:val="17"/>
+  </w:num>
+  <w:num w:numId="4">
+    <w:abstractNumId w:val="5"/>
+  </w:num>
+  <w:num w:numId="5">
+    <w:abstractNumId w:val="19"/>
+  </w:num>
+  <w:num w:numId="6">
+    <w:abstractNumId w:val="2"/>
+  </w:num>
+  <w:num w:numId="7">
+    <w:abstractNumId w:val="11"/>
+  </w:num>
+  <w:num w:numId="8">
+    <w:abstractNumId w:val="13"/>
+  </w:num>
+  <w:num w:numId="9">
+    <w:abstractNumId w:val="7"/>
+  </w:num>
+  <w:num w:numId="10">
+    <w:abstractNumId w:val="6"/>
+  </w:num>
+  <w:num w:numId="11">
+    <w:abstractNumId w:val="20"/>
+  </w:num>
+  <w:num w:numId="12">
+    <w:abstractNumId w:val="16"/>
+  </w:num>
+  <w:num w:numId="13">
+    <w:abstractNumId w:val="1"/>
+  </w:num>
+  <w:num w:numId="14">
     <w:abstractNumId w:val="8"/>
   </w:num>
-  <w:num w:numId="2">
-    <w:abstractNumId w:val="6"/>
+  <w:num w:numId="15">
+    <w:abstractNumId w:val="12"/>
   </w:num>
-  <w:num w:numId="3">
-    <w:abstractNumId w:val="7"/>
+  <w:num w:numId="16">
+    <w:abstractNumId w:val="4"/>
   </w:num>
-  <w:num w:numId="4">
-    <w:abstractNumId w:val="1"/>
-  </w:num>
-  <w:num w:numId="5">
+  <w:num w:numId="17">
     <w:abstractNumId w:val="9"/>
   </w:num>
-  <w:num w:numId="6">
-    <w:abstractNumId w:val="0"/>
+  <w:num w:numId="18">
+    <w:abstractNumId w:val="10"/>
   </w:num>
-  <w:num w:numId="7">
-    <w:abstractNumId w:val="4"/>
+  <w:num w:numId="19">
+    <w:abstractNumId w:val="21"/>
   </w:num>
-  <w:num w:numId="8">
-    <w:abstractNumId w:val="5"/>
-  </w:num>
-  <w:num w:numId="9">
+  <w:num w:numId="20">
     <w:abstractNumId w:val="3"/>
   </w:num>
-  <w:num w:numId="10">
-    <w:abstractNumId w:val="2"/>
+  <w:num w:numId="21">
+    <w:abstractNumId w:val="15"/>
+  </w:num>
+  <w:num w:numId="22">
+    <w:abstractNumId w:val="0"/>
   </w:num>
 </w:numbering>
 </file>
@@ -2784,7 +4267,7 @@
 </file>
 
 <file path=customXml/itemProps1.xml><?xml version="1.0" encoding="utf-8"?>
-<ds:datastoreItem xmlns:ds="http://schemas.openxmlformats.org/officeDocument/2006/customXml" ds:itemID="{BC34A0FF-F8CB-4DFF-934D-E2AC92D3489C}">
+<ds:datastoreItem xmlns:ds="http://schemas.openxmlformats.org/officeDocument/2006/customXml" ds:itemID="{70334489-0C02-4778-9491-CDD405CB8B44}">
   <ds:schemaRefs>
     <ds:schemaRef ds:uri="http://schemas.openxmlformats.org/officeDocument/2006/bibliography"/>
   </ds:schemaRefs>

</xml_diff>

<commit_message>
Update Report - Felipe Steudel - CA1 - Machine Learning.docx
</commit_message>
<xml_diff>
--- a/Report - Felipe Steudel - CA1 - Machine Learning.docx
+++ b/Report - Felipe Steudel - CA1 - Machine Learning.docx
@@ -669,6 +669,7 @@
       <w:sdtPr>
         <w:rPr>
           <w:rFonts w:ascii="Calibri" w:eastAsiaTheme="minorHAnsi" w:hAnsi="Calibri" w:cstheme="minorBidi"/>
+          <w:smallCaps/>
           <w:color w:val="auto"/>
           <w:spacing w:val="0"/>
           <w:kern w:val="2"/>
@@ -720,7 +721,7 @@
           <w:r>
             <w:fldChar w:fldCharType="separate"/>
           </w:r>
-          <w:hyperlink w:anchor="_Toc164389963" w:history="1">
+          <w:hyperlink w:anchor="_Toc164626258" w:history="1">
             <w:r>
               <w:rPr>
                 <w:rStyle w:val="Hyperlink"/>
@@ -747,7 +748,7 @@
                 <w:noProof/>
                 <w:webHidden/>
               </w:rPr>
-              <w:instrText xml:space="preserve"> PAGEREF _Toc164389963 \h </w:instrText>
+              <w:instrText xml:space="preserve"> PAGEREF _Toc164626258 \h </w:instrText>
             </w:r>
             <w:r>
               <w:rPr>
@@ -791,7 +792,7 @@
               <w:lang w:val="pt-BR" w:eastAsia="pt-BR"/>
             </w:rPr>
           </w:pPr>
-          <w:hyperlink w:anchor="_Toc164389964" w:history="1">
+          <w:hyperlink w:anchor="_Toc164626259" w:history="1">
             <w:r>
               <w:rPr>
                 <w:rStyle w:val="Hyperlink"/>
@@ -818,7 +819,7 @@
                 <w:noProof/>
                 <w:webHidden/>
               </w:rPr>
-              <w:instrText xml:space="preserve"> PAGEREF _Toc164389964 \h </w:instrText>
+              <w:instrText xml:space="preserve"> PAGEREF _Toc164626259 \h </w:instrText>
             </w:r>
             <w:r>
               <w:rPr>
@@ -862,7 +863,7 @@
               <w:lang w:val="pt-BR" w:eastAsia="pt-BR"/>
             </w:rPr>
           </w:pPr>
-          <w:hyperlink w:anchor="_Toc164389965" w:history="1">
+          <w:hyperlink w:anchor="_Toc164626260" w:history="1">
             <w:r>
               <w:rPr>
                 <w:rStyle w:val="Hyperlink"/>
@@ -889,7 +890,7 @@
                 <w:noProof/>
                 <w:webHidden/>
               </w:rPr>
-              <w:instrText xml:space="preserve"> PAGEREF _Toc164389965 \h </w:instrText>
+              <w:instrText xml:space="preserve"> PAGEREF _Toc164626260 \h </w:instrText>
             </w:r>
             <w:r>
               <w:rPr>
@@ -933,7 +934,7 @@
               <w:lang w:val="pt-BR" w:eastAsia="pt-BR"/>
             </w:rPr>
           </w:pPr>
-          <w:hyperlink w:anchor="_Toc164389966" w:history="1">
+          <w:hyperlink w:anchor="_Toc164626261" w:history="1">
             <w:r>
               <w:rPr>
                 <w:rStyle w:val="Hyperlink"/>
@@ -960,7 +961,7 @@
                 <w:noProof/>
                 <w:webHidden/>
               </w:rPr>
-              <w:instrText xml:space="preserve"> PAGEREF _Toc164389966 \h </w:instrText>
+              <w:instrText xml:space="preserve"> PAGEREF _Toc164626261 \h </w:instrText>
             </w:r>
             <w:r>
               <w:rPr>
@@ -1004,7 +1005,7 @@
               <w:lang w:val="pt-BR" w:eastAsia="pt-BR"/>
             </w:rPr>
           </w:pPr>
-          <w:hyperlink w:anchor="_Toc164389967" w:history="1">
+          <w:hyperlink w:anchor="_Toc164626262" w:history="1">
             <w:r>
               <w:rPr>
                 <w:rStyle w:val="Hyperlink"/>
@@ -1031,7 +1032,7 @@
                 <w:noProof/>
                 <w:webHidden/>
               </w:rPr>
-              <w:instrText xml:space="preserve"> PAGEREF _Toc164389967 \h </w:instrText>
+              <w:instrText xml:space="preserve"> PAGEREF _Toc164626262 \h </w:instrText>
             </w:r>
             <w:r>
               <w:rPr>
@@ -1075,7 +1076,7 @@
               <w:lang w:val="pt-BR" w:eastAsia="pt-BR"/>
             </w:rPr>
           </w:pPr>
-          <w:hyperlink w:anchor="_Toc164389968" w:history="1">
+          <w:hyperlink w:anchor="_Toc164626263" w:history="1">
             <w:r>
               <w:rPr>
                 <w:rStyle w:val="Hyperlink"/>
@@ -1102,7 +1103,7 @@
                 <w:noProof/>
                 <w:webHidden/>
               </w:rPr>
-              <w:instrText xml:space="preserve"> PAGEREF _Toc164389968 \h </w:instrText>
+              <w:instrText xml:space="preserve"> PAGEREF _Toc164626263 \h </w:instrText>
             </w:r>
             <w:r>
               <w:rPr>
@@ -1146,7 +1147,7 @@
               <w:lang w:val="pt-BR" w:eastAsia="pt-BR"/>
             </w:rPr>
           </w:pPr>
-          <w:hyperlink w:anchor="_Toc164389969" w:history="1">
+          <w:hyperlink w:anchor="_Toc164626264" w:history="1">
             <w:r>
               <w:rPr>
                 <w:rStyle w:val="Hyperlink"/>
@@ -1173,7 +1174,7 @@
                 <w:noProof/>
                 <w:webHidden/>
               </w:rPr>
-              <w:instrText xml:space="preserve"> PAGEREF _Toc164389969 \h </w:instrText>
+              <w:instrText xml:space="preserve"> PAGEREF _Toc164626264 \h </w:instrText>
             </w:r>
             <w:r>
               <w:rPr>
@@ -1217,7 +1218,7 @@
               <w:lang w:val="pt-BR" w:eastAsia="pt-BR"/>
             </w:rPr>
           </w:pPr>
-          <w:hyperlink w:anchor="_Toc164389970" w:history="1">
+          <w:hyperlink w:anchor="_Toc164626265" w:history="1">
             <w:r>
               <w:rPr>
                 <w:rStyle w:val="Hyperlink"/>
@@ -1244,7 +1245,7 @@
                 <w:noProof/>
                 <w:webHidden/>
               </w:rPr>
-              <w:instrText xml:space="preserve"> PAGEREF _Toc164389970 \h </w:instrText>
+              <w:instrText xml:space="preserve"> PAGEREF _Toc164626265 \h </w:instrText>
             </w:r>
             <w:r>
               <w:rPr>
@@ -1288,7 +1289,7 @@
               <w:lang w:val="pt-BR" w:eastAsia="pt-BR"/>
             </w:rPr>
           </w:pPr>
-          <w:hyperlink w:anchor="_Toc164389971" w:history="1">
+          <w:hyperlink w:anchor="_Toc164626266" w:history="1">
             <w:r>
               <w:rPr>
                 <w:rStyle w:val="Hyperlink"/>
@@ -1315,7 +1316,7 @@
                 <w:noProof/>
                 <w:webHidden/>
               </w:rPr>
-              <w:instrText xml:space="preserve"> PAGEREF _Toc164389971 \h </w:instrText>
+              <w:instrText xml:space="preserve"> PAGEREF _Toc164626266 \h </w:instrText>
             </w:r>
             <w:r>
               <w:rPr>
@@ -1359,7 +1360,7 @@
               <w:lang w:val="pt-BR" w:eastAsia="pt-BR"/>
             </w:rPr>
           </w:pPr>
-          <w:hyperlink w:anchor="_Toc164389972" w:history="1">
+          <w:hyperlink w:anchor="_Toc164626267" w:history="1">
             <w:r>
               <w:rPr>
                 <w:rStyle w:val="Hyperlink"/>
@@ -1386,7 +1387,7 @@
                 <w:noProof/>
                 <w:webHidden/>
               </w:rPr>
-              <w:instrText xml:space="preserve"> PAGEREF _Toc164389972 \h </w:instrText>
+              <w:instrText xml:space="preserve"> PAGEREF _Toc164626267 \h </w:instrText>
             </w:r>
             <w:r>
               <w:rPr>
@@ -1430,7 +1431,7 @@
               <w:lang w:val="pt-BR" w:eastAsia="pt-BR"/>
             </w:rPr>
           </w:pPr>
-          <w:hyperlink w:anchor="_Toc164389973" w:history="1">
+          <w:hyperlink w:anchor="_Toc164626268" w:history="1">
             <w:r>
               <w:rPr>
                 <w:rStyle w:val="Hyperlink"/>
@@ -1457,7 +1458,7 @@
                 <w:noProof/>
                 <w:webHidden/>
               </w:rPr>
-              <w:instrText xml:space="preserve"> PAGEREF _Toc164389973 \h </w:instrText>
+              <w:instrText xml:space="preserve"> PAGEREF _Toc164626268 \h </w:instrText>
             </w:r>
             <w:r>
               <w:rPr>
@@ -1501,7 +1502,7 @@
               <w:lang w:val="pt-BR" w:eastAsia="pt-BR"/>
             </w:rPr>
           </w:pPr>
-          <w:hyperlink w:anchor="_Toc164389974" w:history="1">
+          <w:hyperlink w:anchor="_Toc164626269" w:history="1">
             <w:r>
               <w:rPr>
                 <w:rStyle w:val="Hyperlink"/>
@@ -1528,7 +1529,7 @@
                 <w:noProof/>
                 <w:webHidden/>
               </w:rPr>
-              <w:instrText xml:space="preserve"> PAGEREF _Toc164389974 \h </w:instrText>
+              <w:instrText xml:space="preserve"> PAGEREF _Toc164626269 \h </w:instrText>
             </w:r>
             <w:r>
               <w:rPr>
@@ -1572,7 +1573,7 @@
               <w:lang w:val="pt-BR" w:eastAsia="pt-BR"/>
             </w:rPr>
           </w:pPr>
-          <w:hyperlink w:anchor="_Toc164389975" w:history="1">
+          <w:hyperlink w:anchor="_Toc164626270" w:history="1">
             <w:r>
               <w:rPr>
                 <w:rStyle w:val="Hyperlink"/>
@@ -1599,7 +1600,7 @@
                 <w:noProof/>
                 <w:webHidden/>
               </w:rPr>
-              <w:instrText xml:space="preserve"> PAGEREF _Toc164389975 \h </w:instrText>
+              <w:instrText xml:space="preserve"> PAGEREF _Toc164626270 \h </w:instrText>
             </w:r>
             <w:r>
               <w:rPr>
@@ -1643,7 +1644,7 @@
               <w:lang w:val="pt-BR" w:eastAsia="pt-BR"/>
             </w:rPr>
           </w:pPr>
-          <w:hyperlink w:anchor="_Toc164389976" w:history="1">
+          <w:hyperlink w:anchor="_Toc164626271" w:history="1">
             <w:r>
               <w:rPr>
                 <w:rStyle w:val="Hyperlink"/>
@@ -1670,7 +1671,7 @@
                 <w:noProof/>
                 <w:webHidden/>
               </w:rPr>
-              <w:instrText xml:space="preserve"> PAGEREF _Toc164389976 \h </w:instrText>
+              <w:instrText xml:space="preserve"> PAGEREF _Toc164626271 \h </w:instrText>
             </w:r>
             <w:r>
               <w:rPr>
@@ -1714,7 +1715,7 @@
               <w:lang w:val="pt-BR" w:eastAsia="pt-BR"/>
             </w:rPr>
           </w:pPr>
-          <w:hyperlink w:anchor="_Toc164389977" w:history="1">
+          <w:hyperlink w:anchor="_Toc164626272" w:history="1">
             <w:r>
               <w:rPr>
                 <w:rStyle w:val="Hyperlink"/>
@@ -1741,7 +1742,7 @@
                 <w:noProof/>
                 <w:webHidden/>
               </w:rPr>
-              <w:instrText xml:space="preserve"> PAGEREF _Toc164389977 \h </w:instrText>
+              <w:instrText xml:space="preserve"> PAGEREF _Toc164626272 \h </w:instrText>
             </w:r>
             <w:r>
               <w:rPr>
@@ -1785,7 +1786,7 @@
               <w:lang w:val="pt-BR" w:eastAsia="pt-BR"/>
             </w:rPr>
           </w:pPr>
-          <w:hyperlink w:anchor="_Toc164389978" w:history="1">
+          <w:hyperlink w:anchor="_Toc164626273" w:history="1">
             <w:r>
               <w:rPr>
                 <w:rStyle w:val="Hyperlink"/>
@@ -1812,7 +1813,7 @@
                 <w:noProof/>
                 <w:webHidden/>
               </w:rPr>
-              <w:instrText xml:space="preserve"> PAGEREF _Toc164389978 \h </w:instrText>
+              <w:instrText xml:space="preserve"> PAGEREF _Toc164626273 \h </w:instrText>
             </w:r>
             <w:r>
               <w:rPr>
@@ -1856,7 +1857,7 @@
               <w:lang w:val="pt-BR" w:eastAsia="pt-BR"/>
             </w:rPr>
           </w:pPr>
-          <w:hyperlink w:anchor="_Toc164389979" w:history="1">
+          <w:hyperlink w:anchor="_Toc164626274" w:history="1">
             <w:r>
               <w:rPr>
                 <w:rStyle w:val="Hyperlink"/>
@@ -1883,7 +1884,7 @@
                 <w:noProof/>
                 <w:webHidden/>
               </w:rPr>
-              <w:instrText xml:space="preserve"> PAGEREF _Toc164389979 \h </w:instrText>
+              <w:instrText xml:space="preserve"> PAGEREF _Toc164626274 \h </w:instrText>
             </w:r>
             <w:r>
               <w:rPr>
@@ -1903,7 +1904,7 @@
                 <w:noProof/>
                 <w:webHidden/>
               </w:rPr>
-              <w:t>6</w:t>
+              <w:t>5</w:t>
             </w:r>
             <w:r>
               <w:rPr>
@@ -1927,7 +1928,7 @@
               <w:lang w:val="pt-BR" w:eastAsia="pt-BR"/>
             </w:rPr>
           </w:pPr>
-          <w:hyperlink w:anchor="_Toc164389980" w:history="1">
+          <w:hyperlink w:anchor="_Toc164626275" w:history="1">
             <w:r>
               <w:rPr>
                 <w:rStyle w:val="Hyperlink"/>
@@ -1954,7 +1955,7 @@
                 <w:noProof/>
                 <w:webHidden/>
               </w:rPr>
-              <w:instrText xml:space="preserve"> PAGEREF _Toc164389980 \h </w:instrText>
+              <w:instrText xml:space="preserve"> PAGEREF _Toc164626275 \h </w:instrText>
             </w:r>
             <w:r>
               <w:rPr>
@@ -1998,7 +1999,7 @@
               <w:lang w:val="pt-BR" w:eastAsia="pt-BR"/>
             </w:rPr>
           </w:pPr>
-          <w:hyperlink w:anchor="_Toc164389981" w:history="1">
+          <w:hyperlink w:anchor="_Toc164626276" w:history="1">
             <w:r>
               <w:rPr>
                 <w:rStyle w:val="Hyperlink"/>
@@ -2025,7 +2026,7 @@
                 <w:noProof/>
                 <w:webHidden/>
               </w:rPr>
-              <w:instrText xml:space="preserve"> PAGEREF _Toc164389981 \h </w:instrText>
+              <w:instrText xml:space="preserve"> PAGEREF _Toc164626276 \h </w:instrText>
             </w:r>
             <w:r>
               <w:rPr>
@@ -2069,13 +2070,13 @@
               <w:lang w:val="pt-BR" w:eastAsia="pt-BR"/>
             </w:rPr>
           </w:pPr>
-          <w:hyperlink w:anchor="_Toc164389982" w:history="1">
+          <w:hyperlink w:anchor="_Toc164626277" w:history="1">
             <w:r>
               <w:rPr>
                 <w:rStyle w:val="Hyperlink"/>
                 <w:noProof/>
               </w:rPr>
-              <w:t>Interpretation of Results</w:t>
+              <w:t>Interpretation of results</w:t>
             </w:r>
             <w:r>
               <w:rPr>
@@ -2096,7 +2097,7 @@
                 <w:noProof/>
                 <w:webHidden/>
               </w:rPr>
-              <w:instrText xml:space="preserve"> PAGEREF _Toc164389982 \h </w:instrText>
+              <w:instrText xml:space="preserve"> PAGEREF _Toc164626277 \h </w:instrText>
             </w:r>
             <w:r>
               <w:rPr>
@@ -2140,7 +2141,7 @@
               <w:lang w:val="pt-BR" w:eastAsia="pt-BR"/>
             </w:rPr>
           </w:pPr>
-          <w:hyperlink w:anchor="_Toc164389983" w:history="1">
+          <w:hyperlink w:anchor="_Toc164626278" w:history="1">
             <w:r>
               <w:rPr>
                 <w:rStyle w:val="Hyperlink"/>
@@ -2167,7 +2168,7 @@
                 <w:noProof/>
                 <w:webHidden/>
               </w:rPr>
-              <w:instrText xml:space="preserve"> PAGEREF _Toc164389983 \h </w:instrText>
+              <w:instrText xml:space="preserve"> PAGEREF _Toc164626278 \h </w:instrText>
             </w:r>
             <w:r>
               <w:rPr>
@@ -2187,7 +2188,7 @@
                 <w:noProof/>
                 <w:webHidden/>
               </w:rPr>
-              <w:t>7</w:t>
+              <w:t>6</w:t>
             </w:r>
             <w:r>
               <w:rPr>
@@ -2211,13 +2212,13 @@
               <w:lang w:val="pt-BR" w:eastAsia="pt-BR"/>
             </w:rPr>
           </w:pPr>
-          <w:hyperlink w:anchor="_Toc164389984" w:history="1">
+          <w:hyperlink w:anchor="_Toc164626279" w:history="1">
             <w:r>
               <w:rPr>
                 <w:rStyle w:val="Hyperlink"/>
                 <w:noProof/>
               </w:rPr>
-              <w:t>Advantages and Disadvantages</w:t>
+              <w:t>Advantages and disadvantages</w:t>
             </w:r>
             <w:r>
               <w:rPr>
@@ -2238,7 +2239,7 @@
                 <w:noProof/>
                 <w:webHidden/>
               </w:rPr>
-              <w:instrText xml:space="preserve"> PAGEREF _Toc164389984 \h </w:instrText>
+              <w:instrText xml:space="preserve"> PAGEREF _Toc164626279 \h </w:instrText>
             </w:r>
             <w:r>
               <w:rPr>
@@ -2258,7 +2259,7 @@
                 <w:noProof/>
                 <w:webHidden/>
               </w:rPr>
-              <w:t>7</w:t>
+              <w:t>6</w:t>
             </w:r>
             <w:r>
               <w:rPr>
@@ -2282,13 +2283,13 @@
               <w:lang w:val="pt-BR" w:eastAsia="pt-BR"/>
             </w:rPr>
           </w:pPr>
-          <w:hyperlink w:anchor="_Toc164389985" w:history="1">
+          <w:hyperlink w:anchor="_Toc164626280" w:history="1">
             <w:r>
               <w:rPr>
                 <w:rStyle w:val="Hyperlink"/>
                 <w:noProof/>
               </w:rPr>
-              <w:t>Interpretation of Results</w:t>
+              <w:t>Interpretation of results</w:t>
             </w:r>
             <w:r>
               <w:rPr>
@@ -2309,7 +2310,7 @@
                 <w:noProof/>
                 <w:webHidden/>
               </w:rPr>
-              <w:instrText xml:space="preserve"> PAGEREF _Toc164389985 \h </w:instrText>
+              <w:instrText xml:space="preserve"> PAGEREF _Toc164626280 \h </w:instrText>
             </w:r>
             <w:r>
               <w:rPr>
@@ -2353,7 +2354,7 @@
               <w:lang w:val="pt-BR" w:eastAsia="pt-BR"/>
             </w:rPr>
           </w:pPr>
-          <w:hyperlink w:anchor="_Toc164389986" w:history="1">
+          <w:hyperlink w:anchor="_Toc164626281" w:history="1">
             <w:r>
               <w:rPr>
                 <w:rStyle w:val="Hyperlink"/>
@@ -2380,7 +2381,7 @@
                 <w:noProof/>
                 <w:webHidden/>
               </w:rPr>
-              <w:instrText xml:space="preserve"> PAGEREF _Toc164389986 \h </w:instrText>
+              <w:instrText xml:space="preserve"> PAGEREF _Toc164626281 \h </w:instrText>
             </w:r>
             <w:r>
               <w:rPr>
@@ -2424,7 +2425,7 @@
               <w:lang w:val="pt-BR" w:eastAsia="pt-BR"/>
             </w:rPr>
           </w:pPr>
-          <w:hyperlink w:anchor="_Toc164389987" w:history="1">
+          <w:hyperlink w:anchor="_Toc164626282" w:history="1">
             <w:r>
               <w:rPr>
                 <w:rStyle w:val="Hyperlink"/>
@@ -2451,7 +2452,7 @@
                 <w:noProof/>
                 <w:webHidden/>
               </w:rPr>
-              <w:instrText xml:space="preserve"> PAGEREF _Toc164389987 \h </w:instrText>
+              <w:instrText xml:space="preserve"> PAGEREF _Toc164626282 \h </w:instrText>
             </w:r>
             <w:r>
               <w:rPr>
@@ -2471,7 +2472,7 @@
                 <w:noProof/>
                 <w:webHidden/>
               </w:rPr>
-              <w:t>8</w:t>
+              <w:t>7</w:t>
             </w:r>
             <w:r>
               <w:rPr>
@@ -2495,7 +2496,7 @@
               <w:lang w:val="pt-BR" w:eastAsia="pt-BR"/>
             </w:rPr>
           </w:pPr>
-          <w:hyperlink w:anchor="_Toc164389988" w:history="1">
+          <w:hyperlink w:anchor="_Toc164626283" w:history="1">
             <w:r>
               <w:rPr>
                 <w:rStyle w:val="Hyperlink"/>
@@ -2523,7 +2524,7 @@
                 <w:noProof/>
                 <w:webHidden/>
               </w:rPr>
-              <w:instrText xml:space="preserve"> PAGEREF _Toc164389988 \h </w:instrText>
+              <w:instrText xml:space="preserve"> PAGEREF _Toc164626283 \h </w:instrText>
             </w:r>
             <w:r>
               <w:rPr>
@@ -2589,6 +2590,54 @@
       </w:r>
     </w:p>
     <w:p>
+      <w:r>
+        <w:t>Real estate has traditionally been one of the most important assets in any economy. Inflation in the market is always a good indicator of a country’s economy. The property market in Ireland, as in many other European countries, is driven by political, economic and social factors, and as a result, has seen ups and downs over the years</w:t>
+      </w:r>
+      <w:r>
+        <w:t>.</w:t>
+      </w:r>
+    </w:p>
+    <w:p>
+      <w:pPr>
+        <w:pStyle w:val="Ttulo1"/>
+      </w:pPr>
+      <w:bookmarkStart w:id="0" w:name="_Toc164626258"/>
+      <w:r>
+        <w:t>Importance of Analysis</w:t>
+      </w:r>
+      <w:bookmarkEnd w:id="0"/>
+    </w:p>
+    <w:p>
+      <w:r>
+        <w:t>The real estate market is huge, complex and data rich. Humans can only make ambiguous inferences based on general patterns; This is why conventional analytical methods are largely incomplete in accuracy and comprehensiveness. Machine learning algorithms can address this limitation, and have the means to consider large amounts of data and then accurately identify classification and prediction patterns</w:t>
+      </w:r>
+    </w:p>
+    <w:p>
+      <w:r>
+        <w:t>This is important because it helps investors and consumers understand price trends; It involves buying, selling and investing in the farm. The methods enable politicians and city planners to elaborate on appropriate housing policies based on market conditions in specific areas.</w:t>
+      </w:r>
+    </w:p>
+    <w:p>
+      <w:pPr>
+        <w:pStyle w:val="Ttulo1"/>
+      </w:pPr>
+      <w:bookmarkStart w:id="1" w:name="_Toc164626259"/>
+      <w:r>
+        <w:t>Problems to be Addressed</w:t>
+      </w:r>
+      <w:bookmarkEnd w:id="1"/>
+    </w:p>
+    <w:p>
+      <w:pPr>
+        <w:pStyle w:val="Ttulo2"/>
+      </w:pPr>
+      <w:bookmarkStart w:id="2" w:name="_Toc164626260"/>
+      <w:r>
+        <w:t>Future Price Determination</w:t>
+      </w:r>
+      <w:bookmarkEnd w:id="2"/>
+    </w:p>
+    <w:p>
       <w:pPr>
         <w:rPr>
           <w:rFonts w:eastAsiaTheme="majorEastAsia"/>
@@ -2600,89 +2649,14 @@
           <w:rFonts w:eastAsiaTheme="majorEastAsia"/>
           <w:kern w:val="28"/>
         </w:rPr>
-        <w:t>The real estate sector has always been an important part of the economy, with property prices being a strong indicator of a country's economic condition. In Ireland, as in many other countries, the real estate market has been influenced by political, economic, and social factors that have caused property prices to fluctuate over time.</w:t>
+        <w:t>Negotiating effective asset prices is critical for investors and buyers to plan appropriately. Predictive systems can identify price movements based on historical data, reduce market uncertainty, and create better strategies in the real estate market.</w:t>
       </w:r>
     </w:p>
     <w:p>
       <w:pPr>
         <w:pStyle w:val="Ttulo1"/>
       </w:pPr>
-      <w:bookmarkStart w:id="0" w:name="_Toc164389963"/>
-      <w:r>
-        <w:t>Importance of Analysis</w:t>
-      </w:r>
-      <w:bookmarkEnd w:id="0"/>
-    </w:p>
-    <w:p>
-      <w:pPr>
-        <w:rPr>
-          <w:rFonts w:eastAsiaTheme="majorEastAsia"/>
-          <w:kern w:val="28"/>
-        </w:rPr>
-      </w:pPr>
-      <w:r>
-        <w:rPr>
-          <w:rFonts w:eastAsiaTheme="majorEastAsia"/>
-          <w:kern w:val="28"/>
-        </w:rPr>
-        <w:t>The real estate market is complex and vast, containing a huge amount of data. Often, traditional methods of accurately analyzing the various market patterns are flawed and insufficient. Machine learning can bridge this gap, as it has tools capable of processing large volumes of data and making accurate predictions and classifications.</w:t>
-      </w:r>
-    </w:p>
-    <w:p>
-      <w:pPr>
-        <w:rPr>
-          <w:rFonts w:eastAsiaTheme="majorEastAsia"/>
-          <w:kern w:val="28"/>
-        </w:rPr>
-      </w:pPr>
-      <w:r>
-        <w:rPr>
-          <w:rFonts w:eastAsiaTheme="majorEastAsia"/>
-          <w:kern w:val="28"/>
-        </w:rPr>
-        <w:t>This is crucial for helping investors and buyers understand future property price trends, whether for buying and selling or for making investments in the sector. Machine learning methods can also assist politicians and urban planners in creating better housing policies through detailed analysis of regional market conditions.</w:t>
-      </w:r>
-    </w:p>
-    <w:p>
-      <w:pPr>
-        <w:pStyle w:val="Ttulo1"/>
-      </w:pPr>
-      <w:bookmarkStart w:id="1" w:name="_Toc164389964"/>
-      <w:r>
-        <w:t>Problems to be Addressed</w:t>
-      </w:r>
-      <w:bookmarkEnd w:id="1"/>
-    </w:p>
-    <w:p>
-      <w:pPr>
-        <w:pStyle w:val="Ttulo2"/>
-      </w:pPr>
-      <w:bookmarkStart w:id="2" w:name="_Toc164389965"/>
-      <w:r>
-        <w:t>Future Price Determination</w:t>
-      </w:r>
-      <w:bookmarkEnd w:id="2"/>
-    </w:p>
-    <w:p>
-      <w:pPr>
-        <w:rPr>
-          <w:rFonts w:eastAsiaTheme="majorEastAsia"/>
-          <w:kern w:val="28"/>
-        </w:rPr>
-      </w:pPr>
-      <w:r>
-        <w:rPr>
-          <w:rFonts w:eastAsiaTheme="majorEastAsia"/>
-          <w:kern w:val="28"/>
-        </w:rPr>
-        <w:t>To adequately plan for investors and consumers, effective property price forecasting is crucial. Forecasting algorithms can identify trends of rising or falling prices based on historical data, reducing market uncertainties and developing better strategies in the real estate market.</w:t>
-      </w:r>
-    </w:p>
-    <w:p>
-      <w:pPr>
-        <w:pStyle w:val="Ttulo1"/>
-      </w:pPr>
-      <w:bookmarkStart w:id="3" w:name="_Toc164389966"/>
+      <w:bookmarkStart w:id="3" w:name="_Toc164626261"/>
       <w:r>
         <w:t>Justification for Using Forecasting and Classification Algorithms</w:t>
       </w:r>
@@ -2691,16 +2665,14 @@
     <w:p>
       <w:pPr>
         <w:rPr>
-          <w:rFonts w:eastAsiaTheme="majorEastAsia"/>
-          <w:kern w:val="28"/>
-        </w:rPr>
-      </w:pPr>
-      <w:r>
-        <w:rPr>
-          <w:rFonts w:eastAsiaTheme="majorEastAsia"/>
-          <w:kern w:val="28"/>
-        </w:rPr>
-        <w:t>Machine learning algorithms can identify complex patterns in data that are often not visible through more traditional analysis methods. Regarding housing prices:</w:t>
+          <w:kern w:val="28"/>
+        </w:rPr>
+      </w:pPr>
+      <w:r>
+        <w:rPr>
+          <w:kern w:val="28"/>
+        </w:rPr>
+        <w:t>Machine learning algorithms can identify complex patterns in data that often go unnoticed by the most traditional analytical approaches. As for housing prices:</w:t>
       </w:r>
     </w:p>
     <w:p>
@@ -2708,20 +2680,11 @@
         <w:pStyle w:val="PargrafodaLista"/>
         <w:numPr>
           <w:ilvl w:val="0"/>
-          <w:numId w:val="4"/>
+          <w:numId w:val="7"/>
         </w:numPr>
-        <w:spacing w:after="200" w:line="276" w:lineRule="auto"/>
-        <w:rPr>
-          <w:rFonts w:eastAsiaTheme="majorEastAsia"/>
-          <w:kern w:val="28"/>
-        </w:rPr>
-      </w:pPr>
-      <w:r>
-        <w:rPr>
-          <w:rFonts w:eastAsiaTheme="majorEastAsia"/>
-          <w:kern w:val="28"/>
-        </w:rPr>
-        <w:t>Forecasting algorithms can model relationships between multiple variables and effectively predict future prices.</w:t>
+      </w:pPr>
+      <w:r>
+        <w:t>Forecasting algorithms can model relationships among multiple variables and predict future values ​​more accurately.</w:t>
       </w:r>
     </w:p>
     <w:p>
@@ -2729,9 +2692,25 @@
         <w:pStyle w:val="PargrafodaLista"/>
         <w:numPr>
           <w:ilvl w:val="0"/>
-          <w:numId w:val="4"/>
+          <w:numId w:val="7"/>
         </w:numPr>
-        <w:spacing w:after="200" w:line="276" w:lineRule="auto"/>
+      </w:pPr>
+      <w:r>
+        <w:t>Classification algorithms help classify data into categories or groups, such as price categories or market categories (market price vs. non-market price, for example).</w:t>
+      </w:r>
+    </w:p>
+    <w:p>
+      <w:pPr>
+        <w:pStyle w:val="Ttulo1"/>
+      </w:pPr>
+      <w:bookmarkStart w:id="4" w:name="_Toc164626262"/>
+      <w:r>
+        <w:t>Project Objectives</w:t>
+      </w:r>
+      <w:bookmarkEnd w:id="4"/>
+    </w:p>
+    <w:p>
+      <w:pPr>
         <w:rPr>
           <w:rFonts w:eastAsiaTheme="majorEastAsia"/>
           <w:kern w:val="28"/>
@@ -2742,47 +2721,22 @@
           <w:rFonts w:eastAsiaTheme="majorEastAsia"/>
           <w:kern w:val="28"/>
         </w:rPr>
-        <w:t>Classification algorithms help categorize data into groups or classes, such as price ranges or market categories (market price vs. non-market, for example).</w:t>
-      </w:r>
+        <w:t>Predict future property prices in Ireland, using historical data to train predictive models. This objective aims to provide valuable insights that can benefit not only investors and planners but also ordinary individuals in their real estate decision-making processes.</w:t>
+      </w:r>
+    </w:p>
+    <w:p>
+      <w:pPr>
+        <w:rPr>
+          <w:rFonts w:eastAsiaTheme="majorEastAsia"/>
+          <w:kern w:val="28"/>
+        </w:rPr>
+      </w:pPr>
     </w:p>
     <w:p>
       <w:pPr>
         <w:pStyle w:val="Ttulo1"/>
       </w:pPr>
-      <w:bookmarkStart w:id="4" w:name="_Toc164389967"/>
-      <w:r>
-        <w:t>Project Objectives</w:t>
-      </w:r>
-      <w:bookmarkEnd w:id="4"/>
-    </w:p>
-    <w:p>
-      <w:pPr>
-        <w:rPr>
-          <w:rFonts w:eastAsiaTheme="majorEastAsia"/>
-          <w:kern w:val="28"/>
-        </w:rPr>
-      </w:pPr>
-      <w:r>
-        <w:rPr>
-          <w:rFonts w:eastAsiaTheme="majorEastAsia"/>
-          <w:kern w:val="28"/>
-        </w:rPr>
-        <w:t>Predict future property prices in Ireland, using historical data to train predictive models. This objective aims to provide valuable insights that can benefit not only investors and planners but also ordinary individuals in their real estate decision-making processes.</w:t>
-      </w:r>
-    </w:p>
-    <w:p>
-      <w:pPr>
-        <w:rPr>
-          <w:rFonts w:eastAsiaTheme="majorEastAsia"/>
-          <w:kern w:val="28"/>
-        </w:rPr>
-      </w:pPr>
-    </w:p>
-    <w:p>
-      <w:pPr>
-        <w:pStyle w:val="Ttulo1"/>
-      </w:pPr>
-      <w:bookmarkStart w:id="5" w:name="_Toc164389968"/>
+      <w:bookmarkStart w:id="5" w:name="_Toc164626263"/>
       <w:r>
         <w:lastRenderedPageBreak/>
         <w:t>Characterization</w:t>
@@ -2793,7 +2747,7 @@
       <w:pPr>
         <w:pStyle w:val="Ttulo2"/>
       </w:pPr>
-      <w:bookmarkStart w:id="6" w:name="_Toc164389969"/>
+      <w:bookmarkStart w:id="6" w:name="_Toc164626264"/>
       <w:r>
         <w:t>About Dataset</w:t>
       </w:r>
@@ -2803,7 +2757,7 @@
       <w:pPr>
         <w:pStyle w:val="Ttulo3"/>
       </w:pPr>
-      <w:bookmarkStart w:id="7" w:name="_Toc164389970"/>
+      <w:bookmarkStart w:id="7" w:name="_Toc164626265"/>
       <w:r>
         <w:t>Context</w:t>
       </w:r>
@@ -2858,7 +2812,7 @@
       <w:pPr>
         <w:pStyle w:val="Ttulo3"/>
       </w:pPr>
-      <w:bookmarkStart w:id="8" w:name="_Toc164389971"/>
+      <w:bookmarkStart w:id="8" w:name="_Toc164626266"/>
       <w:r>
         <w:t>Content</w:t>
       </w:r>
@@ -3117,7 +3071,7 @@
       <w:pPr>
         <w:pStyle w:val="Ttulo3"/>
       </w:pPr>
-      <w:bookmarkStart w:id="9" w:name="_Toc164389972"/>
+      <w:bookmarkStart w:id="9" w:name="_Toc164626267"/>
       <w:r>
         <w:t>Acknowledgements</w:t>
       </w:r>
@@ -3172,7 +3126,7 @@
       <w:pPr>
         <w:pStyle w:val="Ttulo1"/>
       </w:pPr>
-      <w:bookmarkStart w:id="10" w:name="_Toc164389973"/>
+      <w:bookmarkStart w:id="10" w:name="_Toc164626268"/>
       <w:r>
         <w:t>Data Preprocessing</w:t>
       </w:r>
@@ -3182,7 +3136,7 @@
       <w:pPr>
         <w:pStyle w:val="Ttulo2"/>
       </w:pPr>
-      <w:bookmarkStart w:id="11" w:name="_Toc164389974"/>
+      <w:bookmarkStart w:id="11" w:name="_Toc164626269"/>
       <w:r>
         <w:t>Data Cleaning</w:t>
       </w:r>
@@ -3200,7 +3154,7 @@
           <w:rFonts w:eastAsiaTheme="majorEastAsia"/>
           <w:kern w:val="28"/>
         </w:rPr>
-        <w:t>To prepare the dataset for analysis, the following actions were taken:</w:t>
+        <w:t>The following actions were performed to prepare the dataset for analysis.</w:t>
       </w:r>
     </w:p>
     <w:p>
@@ -3208,9 +3162,8 @@
         <w:pStyle w:val="PargrafodaLista"/>
         <w:numPr>
           <w:ilvl w:val="0"/>
-          <w:numId w:val="2"/>
+          <w:numId w:val="9"/>
         </w:numPr>
-        <w:spacing w:after="200" w:line="276" w:lineRule="auto"/>
         <w:rPr>
           <w:rFonts w:eastAsiaTheme="majorEastAsia"/>
           <w:kern w:val="28"/>
@@ -3221,7 +3174,7 @@
           <w:rFonts w:eastAsiaTheme="majorEastAsia"/>
           <w:kern w:val="28"/>
         </w:rPr>
-        <w:t>Columns POSTAL_CODE and PROPERTY_SIZE_DESC were removed due to containing a very high percentage of null data (81.17% and 88.92%, respectively).</w:t>
+        <w:t>The columns POSTAL_CODE and PROPERTY_SIZE_DESC were removed because they had the highest percentage of null data (81.17% and 88.92%, respectively).</w:t>
       </w:r>
     </w:p>
     <w:p>
@@ -3229,9 +3182,8 @@
         <w:pStyle w:val="PargrafodaLista"/>
         <w:numPr>
           <w:ilvl w:val="0"/>
-          <w:numId w:val="2"/>
+          <w:numId w:val="9"/>
         </w:numPr>
-        <w:spacing w:after="200" w:line="276" w:lineRule="auto"/>
         <w:rPr>
           <w:rFonts w:eastAsiaTheme="majorEastAsia"/>
           <w:kern w:val="28"/>
@@ -3242,7 +3194,7 @@
           <w:rFonts w:eastAsiaTheme="majorEastAsia"/>
           <w:kern w:val="28"/>
         </w:rPr>
-        <w:t>Data with unrecognized characters in the PROPERTY_DESC column were changed to null and subsequently deleted.</w:t>
+        <w:t>Data with invisible characters in the PROPERTY_DESC column was changed to null and later deleted.</w:t>
       </w:r>
     </w:p>
     <w:p>
@@ -3250,8 +3202,81 @@
         <w:pStyle w:val="PargrafodaLista"/>
         <w:numPr>
           <w:ilvl w:val="0"/>
-          <w:numId w:val="2"/>
+          <w:numId w:val="9"/>
         </w:numPr>
+        <w:rPr>
+          <w:rFonts w:eastAsiaTheme="majorEastAsia"/>
+          <w:kern w:val="28"/>
+        </w:rPr>
+      </w:pPr>
+      <w:r>
+        <w:rPr>
+          <w:rFonts w:eastAsiaTheme="majorEastAsia"/>
+          <w:kern w:val="28"/>
+        </w:rPr>
+        <w:t>770 records were deleted because they were considered duplicates.</w:t>
+      </w:r>
+    </w:p>
+    <w:p>
+      <w:pPr>
+        <w:rPr>
+          <w:rFonts w:eastAsiaTheme="majorEastAsia"/>
+          <w:kern w:val="28"/>
+        </w:rPr>
+      </w:pPr>
+      <w:r>
+        <w:rPr>
+          <w:rFonts w:eastAsiaTheme="majorEastAsia"/>
+          <w:kern w:val="28"/>
+        </w:rPr>
+        <w:t>This processing was sufficient to clean the data, remove redundant data and maintain quality.</w:t>
+      </w:r>
+    </w:p>
+    <w:p>
+      <w:pPr>
+        <w:pStyle w:val="Ttulo2"/>
+      </w:pPr>
+      <w:bookmarkStart w:id="12" w:name="_Toc164626270"/>
+      <w:r>
+        <w:lastRenderedPageBreak/>
+        <w:t>Data Preparation</w:t>
+      </w:r>
+      <w:bookmarkEnd w:id="12"/>
+    </w:p>
+    <w:p>
+      <w:pPr>
+        <w:rPr>
+          <w:rFonts w:eastAsiaTheme="majorEastAsia"/>
+          <w:kern w:val="28"/>
+        </w:rPr>
+      </w:pPr>
+      <w:r>
+        <w:rPr>
+          <w:rFonts w:eastAsiaTheme="majorEastAsia"/>
+          <w:kern w:val="28"/>
+        </w:rPr>
+        <w:t>The variable SALE_DATE was split into SALE_MONTH and SALE_YEAR to make it easier to analyze over time, and to allow you to see over time or to group the data by a specific time period</w:t>
+      </w:r>
+      <w:r>
+        <w:rPr>
+          <w:rFonts w:eastAsiaTheme="majorEastAsia"/>
+          <w:kern w:val="28"/>
+        </w:rPr>
+        <w:t>.</w:t>
+      </w:r>
+    </w:p>
+    <w:p>
+      <w:pPr>
+        <w:pStyle w:val="Ttulo2"/>
+      </w:pPr>
+      <w:bookmarkStart w:id="13" w:name="_Toc164626271"/>
+      <w:r>
+        <w:t>Conversion of Categorized Values to Numeric</w:t>
+      </w:r>
+      <w:bookmarkEnd w:id="13"/>
+    </w:p>
+    <w:p>
+      <w:pPr>
         <w:spacing w:after="200" w:line="276" w:lineRule="auto"/>
         <w:rPr>
           <w:rFonts w:eastAsiaTheme="majorEastAsia"/>
@@ -3263,73 +3288,7 @@
           <w:rFonts w:eastAsiaTheme="majorEastAsia"/>
           <w:kern w:val="28"/>
         </w:rPr>
-        <w:t>770 records were deleted due to being considered duplicates.</w:t>
-      </w:r>
-    </w:p>
-    <w:p>
-      <w:pPr>
-        <w:rPr>
-          <w:rFonts w:eastAsiaTheme="majorEastAsia"/>
-          <w:kern w:val="28"/>
-        </w:rPr>
-      </w:pPr>
-      <w:r>
-        <w:rPr>
-          <w:rFonts w:eastAsiaTheme="majorEastAsia"/>
-          <w:kern w:val="28"/>
-        </w:rPr>
-        <w:lastRenderedPageBreak/>
-        <w:t>These actions were sufficient for data cleaning, removal of null data, and maintaining them in good condition.</w:t>
-      </w:r>
-    </w:p>
-    <w:p>
-      <w:pPr>
-        <w:pStyle w:val="Ttulo2"/>
-      </w:pPr>
-      <w:bookmarkStart w:id="12" w:name="_Toc164389975"/>
-      <w:r>
-        <w:t>Data Preparation</w:t>
-      </w:r>
-      <w:bookmarkEnd w:id="12"/>
-    </w:p>
-    <w:p>
-      <w:pPr>
-        <w:rPr>
-          <w:rFonts w:eastAsiaTheme="majorEastAsia"/>
-          <w:kern w:val="28"/>
-        </w:rPr>
-      </w:pPr>
-      <w:r>
-        <w:rPr>
-          <w:rFonts w:eastAsiaTheme="majorEastAsia"/>
-          <w:kern w:val="28"/>
-        </w:rPr>
-        <w:t>The SALE_DATE variable was split into SALE_MONTH and SALE_YEAR to facilitate and simplify temporal analysis, allowing for the identification of seasonal trends over time or grouping data by specific time intervals.</w:t>
-      </w:r>
-    </w:p>
-    <w:p>
-      <w:pPr>
-        <w:pStyle w:val="Ttulo2"/>
-      </w:pPr>
-      <w:bookmarkStart w:id="13" w:name="_Toc164389976"/>
-      <w:r>
-        <w:t>Conversion of Categorized Values to Numeric</w:t>
-      </w:r>
-      <w:bookmarkEnd w:id="13"/>
-    </w:p>
-    <w:p>
-      <w:pPr>
-        <w:rPr>
-          <w:rFonts w:eastAsiaTheme="majorEastAsia"/>
-          <w:kern w:val="28"/>
-        </w:rPr>
-      </w:pPr>
-      <w:r>
-        <w:rPr>
-          <w:rFonts w:eastAsiaTheme="majorEastAsia"/>
-          <w:kern w:val="28"/>
-        </w:rPr>
-        <w:t>Converting categorical variables into numerical values allows for a wider range of algorithms to be used in the Machine Learning model, and in some models, it is required that all input variables be numeric. Additionally, it helps to standardize the data and make it easier to interpret and analyze.</w:t>
+        <w:t>Converting categorical variables to numeric values ​​allows a wide range of algorithms to be used in machine learning models, and some models require all input variables to be numeric Furthermore, it helps standardize data and simplifies interpretation and analysis.</w:t>
       </w:r>
     </w:p>
     <w:p>
@@ -3337,7 +3296,7 @@
         <w:pStyle w:val="PargrafodaLista"/>
         <w:numPr>
           <w:ilvl w:val="0"/>
-          <w:numId w:val="3"/>
+          <w:numId w:val="11"/>
         </w:numPr>
         <w:spacing w:after="200" w:line="276" w:lineRule="auto"/>
         <w:rPr>
@@ -3348,30 +3307,9 @@
       <w:r>
         <w:rPr>
           <w:rFonts w:eastAsiaTheme="majorEastAsia"/>
-          <w:b/>
-          <w:kern w:val="28"/>
-        </w:rPr>
-        <w:t>One-Hot Encoding (Dummy Variables)</w:t>
-      </w:r>
-      <w:r>
-        <w:rPr>
-          <w:b/>
-          <w:kern w:val="28"/>
-        </w:rPr>
-        <w:t xml:space="preserve"> -</w:t>
-      </w:r>
-      <w:r>
-        <w:rPr>
-          <w:kern w:val="28"/>
-        </w:rPr>
-        <w:t xml:space="preserve"> </w:t>
-      </w:r>
-      <w:r>
-        <w:rPr>
-          <w:rFonts w:eastAsiaTheme="majorEastAsia"/>
-          <w:kern w:val="28"/>
-        </w:rPr>
-        <w:t>In the COUNTY variable, there are several categories, and the technique of 'dummy variables' is used to ensure that the numerical values assigned to the categories are not interpreted as ordinal values (i.e., values that have a specific order).</w:t>
+          <w:kern w:val="28"/>
+        </w:rPr>
+        <w:t>One-Hot Encoding (Dummy Variables) - The COUNTY variable contains multiple groups, and the 'dummy variables' method is used to prevent the numeric values ​​assigned to the groups from being interpreted as ordinal values ​​(i.e. , values ​​with a particular order).</w:t>
       </w:r>
     </w:p>
     <w:p>
@@ -3379,7 +3317,7 @@
         <w:pStyle w:val="PargrafodaLista"/>
         <w:numPr>
           <w:ilvl w:val="0"/>
-          <w:numId w:val="3"/>
+          <w:numId w:val="11"/>
         </w:numPr>
         <w:spacing w:after="200" w:line="276" w:lineRule="auto"/>
         <w:rPr>
@@ -3389,123 +3327,112 @@
       <w:r>
         <w:rPr>
           <w:rFonts w:eastAsiaTheme="majorEastAsia"/>
+          <w:kern w:val="28"/>
+        </w:rPr>
+        <w:t>Value Variables - The PROPERTY_DESC variable has only two values ​​('Second-Hand Dwelling house /Apartment' and 'New Dwelling house /Apartment'), and we can replace them with 0 and 1 respectively.</w:t>
+      </w:r>
+    </w:p>
+    <w:p>
+      <w:pPr>
+        <w:pStyle w:val="Ttulo1"/>
+      </w:pPr>
+      <w:bookmarkStart w:id="14" w:name="_Toc164626272"/>
+      <w:r>
+        <w:t>Hyperparameter Tuning</w:t>
+      </w:r>
+      <w:bookmarkEnd w:id="14"/>
+    </w:p>
+    <w:p>
+      <w:r>
+        <w:t>Hyperparameter tuning is important for reducing machine learning models. Hyperparameters, which are the settings that determine the training order of an algorithm, must be configured to optimize model performance. Unlike ideal parameters learned during training, hyperparameters are predefined and their variation can significantly affect the results.</w:t>
+      </w:r>
+    </w:p>
+    <w:p>
+      <w:r>
+        <w:t>Manual tuning of any hyperparameter is usually inefficient and ineffective. Instead, they use structured methods such as GridSearchCV. This method examines a set of parameters identified for each hyperparameter by cross-validation, identifying the combination that gives the best performance on average</w:t>
+      </w:r>
+      <w:r>
+        <w:t>.</w:t>
+      </w:r>
+    </w:p>
+    <w:p>
+      <w:r>
+        <w:t>In our linear regression model, we included K-fold cross-validation and GridSearchCV. By dividing the data into five subsets, the K-fold helps to examine the generalizability of the model to different data segments, and it is likely that it may overfit.</w:t>
+      </w:r>
+    </w:p>
+    <w:p>
+      <w:pPr>
+        <w:pStyle w:val="Ttulo2"/>
+      </w:pPr>
+      <w:bookmarkStart w:id="15" w:name="_Toc164626273"/>
+      <w:r>
+        <w:t>GridSearchCV Results</w:t>
+      </w:r>
+      <w:bookmarkEnd w:id="15"/>
+    </w:p>
+    <w:p>
+      <w:r>
+        <w:rPr>
           <w:b/>
-          <w:kern w:val="28"/>
-        </w:rPr>
-        <w:t>Value Transformation</w:t>
-      </w:r>
-      <w:r>
-        <w:rPr>
-          <w:kern w:val="28"/>
-        </w:rPr>
-        <w:t xml:space="preserve"> - </w:t>
-      </w:r>
-      <w:r>
-        <w:rPr>
-          <w:rFonts w:eastAsiaTheme="majorEastAsia"/>
-          <w:kern w:val="28"/>
-        </w:rPr>
-        <w:t>The variable PROPERTY_DESC has only two values ('Second-Hand Dwelling house /Apartment' and 'New Dwelling house /Apartment'), and we can replace them with 0 and 1, respectively.</w:t>
+        </w:rPr>
+        <w:t>Best Hyperparameters</w:t>
+      </w:r>
+      <w:r>
+        <w:t>: {'fit_intercept': False}</w:t>
+      </w:r>
+    </w:p>
+    <w:p>
+      <w:r>
+        <w:rPr>
+          <w:b/>
+        </w:rPr>
+        <w:t>Best Average Score</w:t>
+      </w:r>
+      <w:r>
+        <w:t>: 0.021608914686290514</w:t>
+      </w:r>
+    </w:p>
+    <w:p>
+      <w:r>
+        <w:t>Setting the optimal setting to 'False' with 'fit_intercept' results in a low score of about 0.0216, indicating that the linear regression model may not be a good fit for this data set This result have them consider alternative models or strategies for improving efficiency.</w:t>
       </w:r>
     </w:p>
     <w:p>
       <w:pPr>
         <w:pStyle w:val="Ttulo1"/>
       </w:pPr>
-      <w:bookmarkStart w:id="14" w:name="_Toc164389977"/>
-      <w:r>
-        <w:t>Hyperparameter Tuning</w:t>
-      </w:r>
-      <w:bookmarkEnd w:id="14"/>
-    </w:p>
-    <w:p>
-      <w:r>
-        <w:t>Hyperparameter tuning is crucial for refining a Machine Learning model. Hyperparameters, which are settings that govern the training process of an algorithm, must be optimally set to enhance model performance. Unlike model parameters that are learned during training, hyperparameters are predefined and their adjustment can significantly impact outcomes.</w:t>
-      </w:r>
-    </w:p>
-    <w:p>
-      <w:r>
-        <w:t>Commonly, manual tuning of each hyperparameter is inefficient and ineffective. Instead, systematic methods like GridSearchCV are used. This technique explores a range of specified values for each hyperparameter using cross-validation, identifying the combination that yields the best average performance.</w:t>
-      </w:r>
-    </w:p>
-    <w:p>
-      <w:r>
-        <w:t>In our linear regression model, we integrated K-fold cross-validation with GridSearchCV. By partitioning the data into five subsets, K-fold helps evaluate the model's generalization capability across different data segments, highlighting potential overfitting.</w:t>
+      <w:bookmarkStart w:id="16" w:name="_Toc164626274"/>
+      <w:r>
+        <w:t>Model Selection and Interpretation of Results</w:t>
+      </w:r>
+      <w:bookmarkEnd w:id="16"/>
+    </w:p>
+    <w:p>
+      <w:r>
+        <w:t>The models chosen for the proposed analysis were linear regression models and random forest models.</w:t>
       </w:r>
     </w:p>
     <w:p>
       <w:pPr>
         <w:pStyle w:val="Ttulo2"/>
       </w:pPr>
-      <w:bookmarkStart w:id="15" w:name="_Toc164389978"/>
-      <w:r>
-        <w:t>GridSearchCV Results</w:t>
-      </w:r>
-      <w:bookmarkEnd w:id="15"/>
-    </w:p>
-    <w:p>
-      <w:r>
-        <w:rPr>
-          <w:b/>
-        </w:rPr>
-        <w:t>Best Hyperparameters</w:t>
-      </w:r>
-      <w:r>
-        <w:t>: {'fit_intercept': False}</w:t>
-      </w:r>
-    </w:p>
-    <w:p>
-      <w:r>
-        <w:rPr>
-          <w:b/>
-        </w:rPr>
-        <w:t>Best Average Score</w:t>
-      </w:r>
-      <w:r>
-        <w:t>: 0.021608914686290514</w:t>
-      </w:r>
-    </w:p>
-    <w:p>
-      <w:r>
-        <w:t>The optimal setting with 'fit_intercept' set to 'False' suggests a low average score of approximately 0.0216, indicating that the linear regression model might not be well-suited for this dataset. This result prompts consideration of alternative models or techniques to improve performance.</w:t>
-      </w:r>
-    </w:p>
-    <w:p>
-      <w:pPr>
-        <w:pStyle w:val="Ttulo1"/>
-      </w:pPr>
-      <w:bookmarkStart w:id="16" w:name="_Toc164389979"/>
+      <w:bookmarkStart w:id="17" w:name="_Toc164626275"/>
       <w:r>
         <w:lastRenderedPageBreak/>
-        <w:t>Model Selection and Interpretation of Results</w:t>
-      </w:r>
-      <w:bookmarkEnd w:id="16"/>
-    </w:p>
-    <w:p>
-      <w:r>
-        <w:t>The selected models for the proposed analysis were Linear Regression and Random Forest models.</w:t>
-      </w:r>
-    </w:p>
-    <w:p>
-      <w:pPr>
-        <w:pStyle w:val="Ttulo2"/>
-      </w:pPr>
-      <w:bookmarkStart w:id="17" w:name="_Toc164389980"/>
-      <w:r>
         <w:t>Linear Regression</w:t>
       </w:r>
       <w:bookmarkEnd w:id="17"/>
     </w:p>
     <w:p>
       <w:r>
-        <w:t>The Linear Regression model is a statistical technique that attempts to model the relationship between a dependent variable and one or more independent variables through a straight line. Linear Regression is a relatively simple model that is easy to interpret and generate predictions.</w:t>
+        <w:t>A linear regression model is a statistical technique that attempts to model the relationship between a dependent variable and one or more independent variables using a straight line Linear regression is a relatively simple model that is easy to interpret and make predictions.</w:t>
       </w:r>
     </w:p>
     <w:p>
       <w:pPr>
         <w:pStyle w:val="Ttulo3"/>
       </w:pPr>
-      <w:bookmarkStart w:id="18" w:name="_Toc164389981"/>
+      <w:bookmarkStart w:id="18" w:name="_Toc164626276"/>
       <w:r>
         <w:t>Advantages and Disadvantages</w:t>
       </w:r>
@@ -3513,22 +3440,22 @@
     </w:p>
     <w:p>
       <w:r>
-        <w:t>It is a simple model and easy to interpret. Training and making predictions with linear models is usually fast, especially on small datasets or with few features. However, Linear Regression results can be distorted if there is no linear relationship between the features and the target variable. This model may not capture nonlinear relationships between the features and the target variable effectively when two or more independent variables are highly correlated. Additionally, it is sensitive to outliers, which can influence the model's results.</w:t>
+        <w:t>The model is simple and easy to explain. Training and prediction using linear models is usually fast, especially on small data or with limited features. However, if there is no linear relationship between the features and the target variable, the Linear Regression results may be distorted. If two or more independent variables are highly correlated, this model may not adequately capture the nonlinear relationship between the attributes and the objective variable and in addition is sensitive to outliers ho, which may affect the results of the model.</w:t>
       </w:r>
     </w:p>
     <w:p>
       <w:pPr>
         <w:pStyle w:val="Ttulo3"/>
       </w:pPr>
-      <w:bookmarkStart w:id="19" w:name="_Toc164389982"/>
-      <w:r>
-        <w:t>Interpretation of Results</w:t>
+      <w:bookmarkStart w:id="19" w:name="_Toc164626277"/>
+      <w:r>
+        <w:t>Interpretation of results</w:t>
       </w:r>
       <w:bookmarkEnd w:id="19"/>
     </w:p>
     <w:p>
       <w:r>
-        <w:t>The results provided indicate the performance of the Linear Regression model based on a 25% test data size.</w:t>
+        <w:t>The presented results show the performance of the linear regression model based on a test data size of 25%.</w:t>
       </w:r>
     </w:p>
     <w:p>
@@ -3647,63 +3574,108 @@
     </w:p>
     <w:p>
       <w:r>
-        <w:t>The final coefficient of determination (R²) suggests that the linear regression model may not be very effective at capturing the relationship between the independent and dependent variables in the data. The cross-validation mean score (CV Mean) is low, suggesting that the model may not be very robust and may be suffering from underfitting. The standard deviation (STD) indicates that the model is sensitive to the distribution of the data and may have difficulty generalizing to new datasets.</w:t>
-      </w:r>
-    </w:p>
-    <w:p>
-      <w:r>
-        <w:t>The mean absolute error (MAE) is relatively high, suggesting that the model may not be adequately capturing the relationship between the variables. The mean squared error (MSE) is also quite high, indicating that the model may not be fitting the data well. The root mean squared error (RMSE) is a relatively high value, suggesting that the model may not be generalizing well to new data.</w:t>
-      </w:r>
-    </w:p>
-    <w:p>
-      <w:r>
-        <w:t>Considering these results, the Linear Regression model is facing underfitting problems. This may be due to the simplicity of the model or the inadequacy of the chosen variables to explain the variability in the data.</w:t>
+        <w:t>The last hypothesis (R</w:t>
+      </w:r>
+      <w:r>
+        <w:rPr>
+          <w:vertAlign w:val="superscript"/>
+        </w:rPr>
+        <w:t>2</w:t>
+      </w:r>
+      <w:r>
+        <w:t>) indicates that the linear regression model may not perform well on the relationship between the independent and dependent variables in the data the cross-validation mean score (CV Mean) is low, indicating that the model may not such is very strong and may suffer from underfitting. Standard deviation (STD) indicates that the model is sensitive to data distribution and may be difficult for generalizing to new data sets.</w:t>
+      </w:r>
+    </w:p>
+    <w:p>
+      <w:r>
+        <w:t>The mean absolute error (MAE) is slightly higher, indicating that the model may not adequately capture the relationship between the variables. The mean squared error (MSE) is also very high, indicating that the model does not fit the data well. The root mean square error (RMSE) has a slightly higher value, indicating that the model is not generalizing well on the new data.</w:t>
+      </w:r>
+    </w:p>
+    <w:p>
+      <w:r>
+        <w:t>In view of these results, the linear regression model is experiencing inappropriate problems. This could be due to the simplicity of the model or the inability of the selected variables to explain the variability in the data.</w:t>
       </w:r>
     </w:p>
     <w:p>
       <w:pPr>
         <w:pStyle w:val="Ttulo2"/>
       </w:pPr>
-      <w:bookmarkStart w:id="20" w:name="_Toc164389983"/>
-      <w:r>
+      <w:bookmarkStart w:id="20" w:name="_Toc164626278"/>
+      <w:r>
+        <w:t>Random Forest</w:t>
+      </w:r>
+      <w:bookmarkEnd w:id="20"/>
+    </w:p>
+    <w:p>
+      <w:pPr>
+        <w:rPr>
+          <w:kern w:val="28"/>
+        </w:rPr>
+      </w:pPr>
+      <w:r>
+        <w:rPr>
+          <w:kern w:val="28"/>
+        </w:rPr>
+        <w:t>Random Forest is an Ensemble machine learning model that uses multiple decision trees for prediction. Random forests combine the predictions of multiple decision trees to yield more accurate and robust information than can be provided by a single decision tree</w:t>
+      </w:r>
+      <w:r>
+        <w:rPr>
+          <w:kern w:val="28"/>
+        </w:rPr>
+        <w:t>.</w:t>
+      </w:r>
+    </w:p>
+    <w:p>
+      <w:pPr>
+        <w:pStyle w:val="Ttulo3"/>
+      </w:pPr>
+      <w:bookmarkStart w:id="21" w:name="_Toc164626279"/>
+      <w:r>
+        <w:t>Advantages and disadvantages</w:t>
+      </w:r>
+      <w:bookmarkEnd w:id="21"/>
+    </w:p>
+    <w:p>
+      <w:pPr>
+        <w:rPr>
+          <w:kern w:val="28"/>
+        </w:rPr>
+      </w:pPr>
+      <w:r>
+        <w:rPr>
+          <w:kern w:val="28"/>
+        </w:rPr>
+        <w:t xml:space="preserve">One advantage of random forests is that they can be used for backtracking and segmentation. It is considered to be a simple and flexible algorithm because its default overparameters tend to yield good predictions. However, one of the biggest problems with Random Forest in terms </w:t>
+      </w:r>
+      <w:r>
+        <w:rPr>
+          <w:kern w:val="28"/>
+        </w:rPr>
         <w:lastRenderedPageBreak/>
-        <w:t>Random Forest</w:t>
-      </w:r>
-      <w:bookmarkEnd w:id="20"/>
-    </w:p>
-    <w:p>
-      <w:r>
-        <w:t>Random Forest is an Ensemble machine learning model that uses many different decision trees to make predictions. Random Forest combines the predictions of many different decision trees to arrive at a more accurate and robust conclusion than a single decision tree could offer.</w:t>
+        <w:t>of machine learning is that it will be too constrained, but if there are enough trees, it won’t happen so easily. However, too many trees can make the algorithm slow and inefficient. More accurate predictions require more trees, which slows down the model.</w:t>
       </w:r>
     </w:p>
     <w:p>
       <w:pPr>
         <w:pStyle w:val="Ttulo3"/>
       </w:pPr>
-      <w:bookmarkStart w:id="21" w:name="_Toc164389984"/>
-      <w:r>
-        <w:t>Advantages and Disadvantages</w:t>
-      </w:r>
-      <w:bookmarkEnd w:id="21"/>
-    </w:p>
-    <w:p>
-      <w:r>
-        <w:t>One advantage of Random Forest is that it can be used for both regression and classification. It is considered an easy and accessible algorithm because its default hyperparameters usually produce a good prediction result. However, one of the big problems with Random Forest in machine learning is overfitting, but it won't occur so easily if there are enough trees. However, if there are too many trees, it can make the algorithm slow and inefficient. More accurate prediction requires more trees, which makes the model slower.</w:t>
-      </w:r>
-    </w:p>
-    <w:p>
-      <w:pPr>
-        <w:pStyle w:val="Ttulo3"/>
-      </w:pPr>
-      <w:bookmarkStart w:id="22" w:name="_Toc164389985"/>
-      <w:r>
-        <w:t>Interpretation of Results</w:t>
+      <w:bookmarkStart w:id="22" w:name="_Toc164626280"/>
+      <w:r>
+        <w:t>Interpretation of results</w:t>
       </w:r>
       <w:bookmarkEnd w:id="22"/>
     </w:p>
     <w:p>
-      <w:r>
-        <w:t>The results provided indicate the performance of the Random Forest model based on the optimized hyperparameters.</w:t>
+      <w:pPr>
+        <w:rPr>
+          <w:kern w:val="28"/>
+        </w:rPr>
+      </w:pPr>
+      <w:r>
+        <w:rPr>
+          <w:kern w:val="28"/>
+        </w:rPr>
+        <w:t>The presented results show the efficiency of random forest models based on optimized hyperparameters.</w:t>
       </w:r>
     </w:p>
     <w:p>
@@ -3784,19 +3756,19 @@
     </w:p>
     <w:p>
       <w:r>
-        <w:t>The optimized hyperparameters for this model were adjusted to have a minimum sample split at each node of 5 and use 100 decision trees in its forest. The best mean score is high, which usually indicates better overall model performance. The mean squared error on the test data is significantly lower than the error on the training set, which may indicate overfitting. The coefficient of determination of 0.049 indicates that the model explains only a small part of the variability in the test data, suggesting that the model may not be very effective at generalizing to new data.</w:t>
-      </w:r>
-    </w:p>
-    <w:p>
-      <w:r>
-        <w:t>Considering these results, it is possible that the Random Forest model has moderate performance, but it may be suffering from overfitting due to the significant difference between the error on the training data and the test data, as well as the low value of the coefficient of determination.</w:t>
+        <w:t>The optimized hypercriteria for this model have been adjusted to split a minimum of 5 models per node and use 100 decision trees in its forest The mean good score is high, which is typical indicates that the overall model performs well. The errors in the test data are much smaller than the errors in the training set, which may indicate overfitting. A coefficient of determination of 0.049 indicates that the model explains only a small fraction of the variation in the test data, suggesting that the model may not be effective in generalizing to new data</w:t>
+      </w:r>
+    </w:p>
+    <w:p>
+      <w:r>
+        <w:t>Considering these results, it is possible that the random forest model has a degraded performance, but the reliability may suffer from overfitting due to the large difference in error between the training data and the test data between, and the minimum value of the coefficient of determination.</w:t>
       </w:r>
     </w:p>
     <w:p>
       <w:pPr>
         <w:pStyle w:val="Ttulo1"/>
       </w:pPr>
-      <w:bookmarkStart w:id="23" w:name="_Toc164389986"/>
+      <w:bookmarkStart w:id="23" w:name="_Toc164626281"/>
       <w:r>
         <w:t>Conclusion</w:t>
       </w:r>
@@ -3804,48 +3776,58 @@
     </w:p>
     <w:p>
       <w:r>
-        <w:t>The Linear Regression model showed poor performance, with low R² and CV Mean. The error metrics (Mean Absolute Error, Mean Squared Error, and Root Mean Squared Error) indicate that the model is not fitting well to the data and providing inaccurate predictions.</w:t>
-      </w:r>
-    </w:p>
-    <w:p>
-      <w:r>
-        <w:t>The limitations of this model include its simplicity and assumption of a linear relationship between the independent and dependent variables, which may not be suitable for more complex data.</w:t>
-      </w:r>
-    </w:p>
-    <w:p>
-      <w:r>
-        <w:t>On the other hand, the Random Forest model showed slightly better performance compared to Linear Regression, with higher R² and slightly higher CV Mean. However, there is still room for improvement, as indicated by the error metrics, which are still quite high.</w:t>
-      </w:r>
-    </w:p>
-    <w:p>
+        <w:t>The linear regression model showed poor performance, with low R</w:t>
+      </w:r>
+      <w:r>
+        <w:rPr>
+          <w:vertAlign w:val="superscript"/>
+        </w:rPr>
+        <w:t>2</w:t>
+      </w:r>
+      <w:r>
+        <w:t xml:space="preserve"> and CV Mean. Error metrics (Mean Absolute Error, Mean Squared Error, and Root Mean Squared Error) indicate that the model does not adequately fit the data and makes incorrect predictions</w:t>
+      </w:r>
+    </w:p>
+    <w:p>
+      <w:r>
+        <w:t>Limitations of this model include its simplicity and the assumption of a linear relationship between the independent and dependent variables, which may not be appropriate for more complex data</w:t>
+      </w:r>
+    </w:p>
+    <w:p>
+      <w:r>
+        <w:t>On the other hand, the random forest model showed slightly better performance compared to linear regression, with higher R2 and slightly higher CV Mean but still there was room for improvement, as indicated by the error metrics; which is still quite large.</w:t>
+      </w:r>
+    </w:p>
+    <w:p>
+      <w:r>
+        <w:t>The advantages of this model are its ability to handle nonlinear relationships among variables and its robustness against overfitting due to the combination of multiple decision trees.</w:t>
+      </w:r>
+    </w:p>
+    <w:p>
+      <w:pPr>
+        <w:pStyle w:val="Ttulo2"/>
+      </w:pPr>
+      <w:bookmarkStart w:id="24" w:name="_Toc164626282"/>
+      <w:r>
+        <w:t>Recommendations and Improvements</w:t>
+      </w:r>
+      <w:bookmarkEnd w:id="24"/>
+    </w:p>
+    <w:p>
+      <w:r>
+        <w:t>In the Linear Regression Model, existing variables can be modified to better capture their complexity data, and outlier treatment not done in preprocessing of the data, but I want to acknowledge that this model is not appropriate for the data set I propose to analyze, because the target variable data do not show linearity with the independent variables</w:t>
+      </w:r>
+      <w:r>
+        <w:t>.</w:t>
+      </w:r>
+    </w:p>
+    <w:p>
+      <w:r>
+        <w:t xml:space="preserve">As for the random forest model, we can rearrange the model’s parameters, such as the number of trees in the forest (n_estimators) and the split parameters (min_samples_split), using the </w:t>
+      </w:r>
       <w:r>
         <w:lastRenderedPageBreak/>
-        <w:t>The advantages of this model include its ability to handle nonlinear relationships between the variables and its robustness against overfitting due to the combination of multiple decision trees.</w:t>
-      </w:r>
-    </w:p>
-    <w:p>
-      <w:pPr>
-        <w:pStyle w:val="Ttulo2"/>
-      </w:pPr>
-      <w:bookmarkStart w:id="24" w:name="_Toc164389987"/>
-      <w:r>
-        <w:t>Recommendations and Improvements</w:t>
-      </w:r>
-      <w:bookmarkEnd w:id="24"/>
-    </w:p>
-    <w:p>
-      <w:r>
-        <w:t>For the Linear Regression Model, transformations can be made to the existing variables to better capture the complexity of the</w:t>
-      </w:r>
-    </w:p>
-    <w:p>
-      <w:r>
-        <w:t xml:space="preserve"> data, and outlier treatment not performed in the preprocessing of the data, but I am inclined to accept that this model is not suitable for the dataset I proposed to analyze, as the target variable data does not exhibit linearity with the independent variables.</w:t>
-      </w:r>
-    </w:p>
-    <w:p>
-      <w:r>
-        <w:t>Regarding the Random Forest Model, we can readjust the model's hyperparameters, such as the number of trees in the forest (n_estimators) and the split criterion (min_samples_split), using the GridSearchCV technique to find a new ideal combination. A broader adjustment of the hyperparameters caused a significant delay in training the model, which forced me to reduce the hyperparameters. Another recommendation would be to investigate the possibility of reducing the dimensionality of the data to avoid overfitting.</w:t>
+        <w:t>GridSearchCV method to find additional model’s parameters. Another suggestion would be to explore how the size of the data can be reduced to avoid overfitting.</w:t>
       </w:r>
     </w:p>
     <w:p>
@@ -3855,7 +3837,7 @@
           <w:lang w:val="pt-BR"/>
         </w:rPr>
       </w:pPr>
-      <w:bookmarkStart w:id="25" w:name="_Toc164389988"/>
+      <w:bookmarkStart w:id="25" w:name="_Toc164626283"/>
       <w:r>
         <w:rPr>
           <w:lang w:val="pt-BR"/>
@@ -4047,6 +4029,92 @@
 <file path=word/numbering.xml><?xml version="1.0" encoding="utf-8"?>
 <w:numbering xmlns:ve="http://schemas.openxmlformats.org/markup-compatibility/2006" xmlns:o="urn:schemas-microsoft-com:office:office" xmlns:r="http://schemas.openxmlformats.org/officeDocument/2006/relationships" xmlns:m="http://schemas.openxmlformats.org/officeDocument/2006/math" xmlns:v="urn:schemas-microsoft-com:vml" xmlns:wp="http://schemas.openxmlformats.org/drawingml/2006/wordprocessingDrawing" xmlns:w10="urn:schemas-microsoft-com:office:word" xmlns:w="http://schemas.openxmlformats.org/wordprocessingml/2006/main" xmlns:wne="http://schemas.microsoft.com/office/word/2006/wordml">
   <w:abstractNum w:abstractNumId="0">
+    <w:nsid w:val="156A3F36"/>
+    <w:multiLevelType w:val="hybridMultilevel"/>
+    <w:tmpl w:val="87646952"/>
+    <w:lvl w:ilvl="0" w:tplc="0416000F">
+      <w:start w:val="1"/>
+      <w:numFmt w:val="decimal"/>
+      <w:lvlText w:val="%1."/>
+      <w:lvlJc w:val="left"/>
+      <w:pPr>
+        <w:ind w:left="720" w:hanging="360"/>
+      </w:pPr>
+    </w:lvl>
+    <w:lvl w:ilvl="1" w:tplc="04160019" w:tentative="1">
+      <w:start w:val="1"/>
+      <w:numFmt w:val="lowerLetter"/>
+      <w:lvlText w:val="%2."/>
+      <w:lvlJc w:val="left"/>
+      <w:pPr>
+        <w:ind w:left="1440" w:hanging="360"/>
+      </w:pPr>
+    </w:lvl>
+    <w:lvl w:ilvl="2" w:tplc="0416001B" w:tentative="1">
+      <w:start w:val="1"/>
+      <w:numFmt w:val="lowerRoman"/>
+      <w:lvlText w:val="%3."/>
+      <w:lvlJc w:val="right"/>
+      <w:pPr>
+        <w:ind w:left="2160" w:hanging="180"/>
+      </w:pPr>
+    </w:lvl>
+    <w:lvl w:ilvl="3" w:tplc="0416000F" w:tentative="1">
+      <w:start w:val="1"/>
+      <w:numFmt w:val="decimal"/>
+      <w:lvlText w:val="%4."/>
+      <w:lvlJc w:val="left"/>
+      <w:pPr>
+        <w:ind w:left="2880" w:hanging="360"/>
+      </w:pPr>
+    </w:lvl>
+    <w:lvl w:ilvl="4" w:tplc="04160019" w:tentative="1">
+      <w:start w:val="1"/>
+      <w:numFmt w:val="lowerLetter"/>
+      <w:lvlText w:val="%5."/>
+      <w:lvlJc w:val="left"/>
+      <w:pPr>
+        <w:ind w:left="3600" w:hanging="360"/>
+      </w:pPr>
+    </w:lvl>
+    <w:lvl w:ilvl="5" w:tplc="0416001B" w:tentative="1">
+      <w:start w:val="1"/>
+      <w:numFmt w:val="lowerRoman"/>
+      <w:lvlText w:val="%6."/>
+      <w:lvlJc w:val="right"/>
+      <w:pPr>
+        <w:ind w:left="4320" w:hanging="180"/>
+      </w:pPr>
+    </w:lvl>
+    <w:lvl w:ilvl="6" w:tplc="0416000F" w:tentative="1">
+      <w:start w:val="1"/>
+      <w:numFmt w:val="decimal"/>
+      <w:lvlText w:val="%7."/>
+      <w:lvlJc w:val="left"/>
+      <w:pPr>
+        <w:ind w:left="5040" w:hanging="360"/>
+      </w:pPr>
+    </w:lvl>
+    <w:lvl w:ilvl="7" w:tplc="04160019" w:tentative="1">
+      <w:start w:val="1"/>
+      <w:numFmt w:val="lowerLetter"/>
+      <w:lvlText w:val="%8."/>
+      <w:lvlJc w:val="left"/>
+      <w:pPr>
+        <w:ind w:left="5760" w:hanging="360"/>
+      </w:pPr>
+    </w:lvl>
+    <w:lvl w:ilvl="8" w:tplc="0416001B" w:tentative="1">
+      <w:start w:val="1"/>
+      <w:numFmt w:val="lowerRoman"/>
+      <w:lvlText w:val="%9."/>
+      <w:lvlJc w:val="right"/>
+      <w:pPr>
+        <w:ind w:left="6480" w:hanging="180"/>
+      </w:pPr>
+    </w:lvl>
+  </w:abstractNum>
+  <w:abstractNum w:abstractNumId="1">
     <w:nsid w:val="1B4B3E40"/>
     <w:multiLevelType w:val="hybridMultilevel"/>
     <w:tmpl w:val="9B269384"/>
@@ -4132,7 +4200,268 @@
       </w:pPr>
     </w:lvl>
   </w:abstractNum>
-  <w:abstractNum w:abstractNumId="1">
+  <w:abstractNum w:abstractNumId="2">
+    <w:nsid w:val="21C94E6A"/>
+    <w:multiLevelType w:val="hybridMultilevel"/>
+    <w:tmpl w:val="0B68F30C"/>
+    <w:lvl w:ilvl="0" w:tplc="0416000F">
+      <w:start w:val="1"/>
+      <w:numFmt w:val="decimal"/>
+      <w:lvlText w:val="%1."/>
+      <w:lvlJc w:val="left"/>
+      <w:pPr>
+        <w:ind w:left="1080" w:hanging="360"/>
+      </w:pPr>
+    </w:lvl>
+    <w:lvl w:ilvl="1" w:tplc="04160019" w:tentative="1">
+      <w:start w:val="1"/>
+      <w:numFmt w:val="lowerLetter"/>
+      <w:lvlText w:val="%2."/>
+      <w:lvlJc w:val="left"/>
+      <w:pPr>
+        <w:ind w:left="1800" w:hanging="360"/>
+      </w:pPr>
+    </w:lvl>
+    <w:lvl w:ilvl="2" w:tplc="0416001B" w:tentative="1">
+      <w:start w:val="1"/>
+      <w:numFmt w:val="lowerRoman"/>
+      <w:lvlText w:val="%3."/>
+      <w:lvlJc w:val="right"/>
+      <w:pPr>
+        <w:ind w:left="2520" w:hanging="180"/>
+      </w:pPr>
+    </w:lvl>
+    <w:lvl w:ilvl="3" w:tplc="0416000F" w:tentative="1">
+      <w:start w:val="1"/>
+      <w:numFmt w:val="decimal"/>
+      <w:lvlText w:val="%4."/>
+      <w:lvlJc w:val="left"/>
+      <w:pPr>
+        <w:ind w:left="3240" w:hanging="360"/>
+      </w:pPr>
+    </w:lvl>
+    <w:lvl w:ilvl="4" w:tplc="04160019" w:tentative="1">
+      <w:start w:val="1"/>
+      <w:numFmt w:val="lowerLetter"/>
+      <w:lvlText w:val="%5."/>
+      <w:lvlJc w:val="left"/>
+      <w:pPr>
+        <w:ind w:left="3960" w:hanging="360"/>
+      </w:pPr>
+    </w:lvl>
+    <w:lvl w:ilvl="5" w:tplc="0416001B" w:tentative="1">
+      <w:start w:val="1"/>
+      <w:numFmt w:val="lowerRoman"/>
+      <w:lvlText w:val="%6."/>
+      <w:lvlJc w:val="right"/>
+      <w:pPr>
+        <w:ind w:left="4680" w:hanging="180"/>
+      </w:pPr>
+    </w:lvl>
+    <w:lvl w:ilvl="6" w:tplc="0416000F" w:tentative="1">
+      <w:start w:val="1"/>
+      <w:numFmt w:val="decimal"/>
+      <w:lvlText w:val="%7."/>
+      <w:lvlJc w:val="left"/>
+      <w:pPr>
+        <w:ind w:left="5400" w:hanging="360"/>
+      </w:pPr>
+    </w:lvl>
+    <w:lvl w:ilvl="7" w:tplc="04160019" w:tentative="1">
+      <w:start w:val="1"/>
+      <w:numFmt w:val="lowerLetter"/>
+      <w:lvlText w:val="%8."/>
+      <w:lvlJc w:val="left"/>
+      <w:pPr>
+        <w:ind w:left="6120" w:hanging="360"/>
+      </w:pPr>
+    </w:lvl>
+    <w:lvl w:ilvl="8" w:tplc="0416001B" w:tentative="1">
+      <w:start w:val="1"/>
+      <w:numFmt w:val="lowerRoman"/>
+      <w:lvlText w:val="%9."/>
+      <w:lvlJc w:val="right"/>
+      <w:pPr>
+        <w:ind w:left="6840" w:hanging="180"/>
+      </w:pPr>
+    </w:lvl>
+  </w:abstractNum>
+  <w:abstractNum w:abstractNumId="3">
+    <w:nsid w:val="26DB5129"/>
+    <w:multiLevelType w:val="hybridMultilevel"/>
+    <w:tmpl w:val="C436DA34"/>
+    <w:lvl w:ilvl="0" w:tplc="0416000F">
+      <w:start w:val="1"/>
+      <w:numFmt w:val="decimal"/>
+      <w:lvlText w:val="%1."/>
+      <w:lvlJc w:val="left"/>
+      <w:pPr>
+        <w:ind w:left="720" w:hanging="360"/>
+      </w:pPr>
+      <w:rPr>
+        <w:rFonts w:hint="default"/>
+      </w:rPr>
+    </w:lvl>
+    <w:lvl w:ilvl="1" w:tplc="04160019" w:tentative="1">
+      <w:start w:val="1"/>
+      <w:numFmt w:val="lowerLetter"/>
+      <w:lvlText w:val="%2."/>
+      <w:lvlJc w:val="left"/>
+      <w:pPr>
+        <w:ind w:left="1440" w:hanging="360"/>
+      </w:pPr>
+    </w:lvl>
+    <w:lvl w:ilvl="2" w:tplc="0416001B" w:tentative="1">
+      <w:start w:val="1"/>
+      <w:numFmt w:val="lowerRoman"/>
+      <w:lvlText w:val="%3."/>
+      <w:lvlJc w:val="right"/>
+      <w:pPr>
+        <w:ind w:left="2160" w:hanging="180"/>
+      </w:pPr>
+    </w:lvl>
+    <w:lvl w:ilvl="3" w:tplc="0416000F" w:tentative="1">
+      <w:start w:val="1"/>
+      <w:numFmt w:val="decimal"/>
+      <w:lvlText w:val="%4."/>
+      <w:lvlJc w:val="left"/>
+      <w:pPr>
+        <w:ind w:left="2880" w:hanging="360"/>
+      </w:pPr>
+    </w:lvl>
+    <w:lvl w:ilvl="4" w:tplc="04160019" w:tentative="1">
+      <w:start w:val="1"/>
+      <w:numFmt w:val="lowerLetter"/>
+      <w:lvlText w:val="%5."/>
+      <w:lvlJc w:val="left"/>
+      <w:pPr>
+        <w:ind w:left="3600" w:hanging="360"/>
+      </w:pPr>
+    </w:lvl>
+    <w:lvl w:ilvl="5" w:tplc="0416001B" w:tentative="1">
+      <w:start w:val="1"/>
+      <w:numFmt w:val="lowerRoman"/>
+      <w:lvlText w:val="%6."/>
+      <w:lvlJc w:val="right"/>
+      <w:pPr>
+        <w:ind w:left="4320" w:hanging="180"/>
+      </w:pPr>
+    </w:lvl>
+    <w:lvl w:ilvl="6" w:tplc="0416000F" w:tentative="1">
+      <w:start w:val="1"/>
+      <w:numFmt w:val="decimal"/>
+      <w:lvlText w:val="%7."/>
+      <w:lvlJc w:val="left"/>
+      <w:pPr>
+        <w:ind w:left="5040" w:hanging="360"/>
+      </w:pPr>
+    </w:lvl>
+    <w:lvl w:ilvl="7" w:tplc="04160019" w:tentative="1">
+      <w:start w:val="1"/>
+      <w:numFmt w:val="lowerLetter"/>
+      <w:lvlText w:val="%8."/>
+      <w:lvlJc w:val="left"/>
+      <w:pPr>
+        <w:ind w:left="5760" w:hanging="360"/>
+      </w:pPr>
+    </w:lvl>
+    <w:lvl w:ilvl="8" w:tplc="0416001B" w:tentative="1">
+      <w:start w:val="1"/>
+      <w:numFmt w:val="lowerRoman"/>
+      <w:lvlText w:val="%9."/>
+      <w:lvlJc w:val="right"/>
+      <w:pPr>
+        <w:ind w:left="6480" w:hanging="180"/>
+      </w:pPr>
+    </w:lvl>
+  </w:abstractNum>
+  <w:abstractNum w:abstractNumId="4">
+    <w:nsid w:val="47FB20E7"/>
+    <w:multiLevelType w:val="hybridMultilevel"/>
+    <w:tmpl w:val="F9969DC6"/>
+    <w:lvl w:ilvl="0" w:tplc="0416000F">
+      <w:start w:val="1"/>
+      <w:numFmt w:val="decimal"/>
+      <w:lvlText w:val="%1."/>
+      <w:lvlJc w:val="left"/>
+      <w:pPr>
+        <w:ind w:left="720" w:hanging="360"/>
+      </w:pPr>
+    </w:lvl>
+    <w:lvl w:ilvl="1" w:tplc="04160019" w:tentative="1">
+      <w:start w:val="1"/>
+      <w:numFmt w:val="lowerLetter"/>
+      <w:lvlText w:val="%2."/>
+      <w:lvlJc w:val="left"/>
+      <w:pPr>
+        <w:ind w:left="1440" w:hanging="360"/>
+      </w:pPr>
+    </w:lvl>
+    <w:lvl w:ilvl="2" w:tplc="0416001B" w:tentative="1">
+      <w:start w:val="1"/>
+      <w:numFmt w:val="lowerRoman"/>
+      <w:lvlText w:val="%3."/>
+      <w:lvlJc w:val="right"/>
+      <w:pPr>
+        <w:ind w:left="2160" w:hanging="180"/>
+      </w:pPr>
+    </w:lvl>
+    <w:lvl w:ilvl="3" w:tplc="0416000F" w:tentative="1">
+      <w:start w:val="1"/>
+      <w:numFmt w:val="decimal"/>
+      <w:lvlText w:val="%4."/>
+      <w:lvlJc w:val="left"/>
+      <w:pPr>
+        <w:ind w:left="2880" w:hanging="360"/>
+      </w:pPr>
+    </w:lvl>
+    <w:lvl w:ilvl="4" w:tplc="04160019" w:tentative="1">
+      <w:start w:val="1"/>
+      <w:numFmt w:val="lowerLetter"/>
+      <w:lvlText w:val="%5."/>
+      <w:lvlJc w:val="left"/>
+      <w:pPr>
+        <w:ind w:left="3600" w:hanging="360"/>
+      </w:pPr>
+    </w:lvl>
+    <w:lvl w:ilvl="5" w:tplc="0416001B" w:tentative="1">
+      <w:start w:val="1"/>
+      <w:numFmt w:val="lowerRoman"/>
+      <w:lvlText w:val="%6."/>
+      <w:lvlJc w:val="right"/>
+      <w:pPr>
+        <w:ind w:left="4320" w:hanging="180"/>
+      </w:pPr>
+    </w:lvl>
+    <w:lvl w:ilvl="6" w:tplc="0416000F" w:tentative="1">
+      <w:start w:val="1"/>
+      <w:numFmt w:val="decimal"/>
+      <w:lvlText w:val="%7."/>
+      <w:lvlJc w:val="left"/>
+      <w:pPr>
+        <w:ind w:left="5040" w:hanging="360"/>
+      </w:pPr>
+    </w:lvl>
+    <w:lvl w:ilvl="7" w:tplc="04160019" w:tentative="1">
+      <w:start w:val="1"/>
+      <w:numFmt w:val="lowerLetter"/>
+      <w:lvlText w:val="%8."/>
+      <w:lvlJc w:val="left"/>
+      <w:pPr>
+        <w:ind w:left="5760" w:hanging="360"/>
+      </w:pPr>
+    </w:lvl>
+    <w:lvl w:ilvl="8" w:tplc="0416001B" w:tentative="1">
+      <w:start w:val="1"/>
+      <w:numFmt w:val="lowerRoman"/>
+      <w:lvlText w:val="%9."/>
+      <w:lvlJc w:val="right"/>
+      <w:pPr>
+        <w:ind w:left="6480" w:hanging="180"/>
+      </w:pPr>
+    </w:lvl>
+  </w:abstractNum>
+  <w:abstractNum w:abstractNumId="5">
     <w:nsid w:val="50744B1C"/>
     <w:multiLevelType w:val="hybridMultilevel"/>
     <w:tmpl w:val="213A0DDE"/>
@@ -4245,7 +4574,96 @@
       </w:rPr>
     </w:lvl>
   </w:abstractNum>
-  <w:abstractNum w:abstractNumId="2">
+  <w:abstractNum w:abstractNumId="6">
+    <w:nsid w:val="5D97336C"/>
+    <w:multiLevelType w:val="hybridMultilevel"/>
+    <w:tmpl w:val="4E1AB95E"/>
+    <w:lvl w:ilvl="0" w:tplc="0416000F">
+      <w:start w:val="1"/>
+      <w:numFmt w:val="decimal"/>
+      <w:lvlText w:val="%1."/>
+      <w:lvlJc w:val="left"/>
+      <w:pPr>
+        <w:ind w:left="720" w:hanging="360"/>
+      </w:pPr>
+      <w:rPr>
+        <w:rFonts w:hint="default"/>
+      </w:rPr>
+    </w:lvl>
+    <w:lvl w:ilvl="1" w:tplc="04160019" w:tentative="1">
+      <w:start w:val="1"/>
+      <w:numFmt w:val="lowerLetter"/>
+      <w:lvlText w:val="%2."/>
+      <w:lvlJc w:val="left"/>
+      <w:pPr>
+        <w:ind w:left="1440" w:hanging="360"/>
+      </w:pPr>
+    </w:lvl>
+    <w:lvl w:ilvl="2" w:tplc="0416001B" w:tentative="1">
+      <w:start w:val="1"/>
+      <w:numFmt w:val="lowerRoman"/>
+      <w:lvlText w:val="%3."/>
+      <w:lvlJc w:val="right"/>
+      <w:pPr>
+        <w:ind w:left="2160" w:hanging="180"/>
+      </w:pPr>
+    </w:lvl>
+    <w:lvl w:ilvl="3" w:tplc="0416000F" w:tentative="1">
+      <w:start w:val="1"/>
+      <w:numFmt w:val="decimal"/>
+      <w:lvlText w:val="%4."/>
+      <w:lvlJc w:val="left"/>
+      <w:pPr>
+        <w:ind w:left="2880" w:hanging="360"/>
+      </w:pPr>
+    </w:lvl>
+    <w:lvl w:ilvl="4" w:tplc="04160019" w:tentative="1">
+      <w:start w:val="1"/>
+      <w:numFmt w:val="lowerLetter"/>
+      <w:lvlText w:val="%5."/>
+      <w:lvlJc w:val="left"/>
+      <w:pPr>
+        <w:ind w:left="3600" w:hanging="360"/>
+      </w:pPr>
+    </w:lvl>
+    <w:lvl w:ilvl="5" w:tplc="0416001B" w:tentative="1">
+      <w:start w:val="1"/>
+      <w:numFmt w:val="lowerRoman"/>
+      <w:lvlText w:val="%6."/>
+      <w:lvlJc w:val="right"/>
+      <w:pPr>
+        <w:ind w:left="4320" w:hanging="180"/>
+      </w:pPr>
+    </w:lvl>
+    <w:lvl w:ilvl="6" w:tplc="0416000F" w:tentative="1">
+      <w:start w:val="1"/>
+      <w:numFmt w:val="decimal"/>
+      <w:lvlText w:val="%7."/>
+      <w:lvlJc w:val="left"/>
+      <w:pPr>
+        <w:ind w:left="5040" w:hanging="360"/>
+      </w:pPr>
+    </w:lvl>
+    <w:lvl w:ilvl="7" w:tplc="04160019" w:tentative="1">
+      <w:start w:val="1"/>
+      <w:numFmt w:val="lowerLetter"/>
+      <w:lvlText w:val="%8."/>
+      <w:lvlJc w:val="left"/>
+      <w:pPr>
+        <w:ind w:left="5760" w:hanging="360"/>
+      </w:pPr>
+    </w:lvl>
+    <w:lvl w:ilvl="8" w:tplc="0416001B" w:tentative="1">
+      <w:start w:val="1"/>
+      <w:numFmt w:val="lowerRoman"/>
+      <w:lvlText w:val="%9."/>
+      <w:lvlJc w:val="right"/>
+      <w:pPr>
+        <w:ind w:left="6480" w:hanging="180"/>
+      </w:pPr>
+    </w:lvl>
+  </w:abstractNum>
+  <w:abstractNum w:abstractNumId="7">
     <w:nsid w:val="5E47119C"/>
     <w:multiLevelType w:val="hybridMultilevel"/>
     <w:tmpl w:val="667AB180"/>
@@ -4331,7 +4749,93 @@
       </w:pPr>
     </w:lvl>
   </w:abstractNum>
-  <w:abstractNum w:abstractNumId="3">
+  <w:abstractNum w:abstractNumId="8">
+    <w:nsid w:val="63300037"/>
+    <w:multiLevelType w:val="hybridMultilevel"/>
+    <w:tmpl w:val="C6240C96"/>
+    <w:lvl w:ilvl="0" w:tplc="0416000F">
+      <w:start w:val="1"/>
+      <w:numFmt w:val="decimal"/>
+      <w:lvlText w:val="%1."/>
+      <w:lvlJc w:val="left"/>
+      <w:pPr>
+        <w:ind w:left="720" w:hanging="360"/>
+      </w:pPr>
+    </w:lvl>
+    <w:lvl w:ilvl="1" w:tplc="04160019" w:tentative="1">
+      <w:start w:val="1"/>
+      <w:numFmt w:val="lowerLetter"/>
+      <w:lvlText w:val="%2."/>
+      <w:lvlJc w:val="left"/>
+      <w:pPr>
+        <w:ind w:left="1440" w:hanging="360"/>
+      </w:pPr>
+    </w:lvl>
+    <w:lvl w:ilvl="2" w:tplc="0416001B" w:tentative="1">
+      <w:start w:val="1"/>
+      <w:numFmt w:val="lowerRoman"/>
+      <w:lvlText w:val="%3."/>
+      <w:lvlJc w:val="right"/>
+      <w:pPr>
+        <w:ind w:left="2160" w:hanging="180"/>
+      </w:pPr>
+    </w:lvl>
+    <w:lvl w:ilvl="3" w:tplc="0416000F" w:tentative="1">
+      <w:start w:val="1"/>
+      <w:numFmt w:val="decimal"/>
+      <w:lvlText w:val="%4."/>
+      <w:lvlJc w:val="left"/>
+      <w:pPr>
+        <w:ind w:left="2880" w:hanging="360"/>
+      </w:pPr>
+    </w:lvl>
+    <w:lvl w:ilvl="4" w:tplc="04160019" w:tentative="1">
+      <w:start w:val="1"/>
+      <w:numFmt w:val="lowerLetter"/>
+      <w:lvlText w:val="%5."/>
+      <w:lvlJc w:val="left"/>
+      <w:pPr>
+        <w:ind w:left="3600" w:hanging="360"/>
+      </w:pPr>
+    </w:lvl>
+    <w:lvl w:ilvl="5" w:tplc="0416001B" w:tentative="1">
+      <w:start w:val="1"/>
+      <w:numFmt w:val="lowerRoman"/>
+      <w:lvlText w:val="%6."/>
+      <w:lvlJc w:val="right"/>
+      <w:pPr>
+        <w:ind w:left="4320" w:hanging="180"/>
+      </w:pPr>
+    </w:lvl>
+    <w:lvl w:ilvl="6" w:tplc="0416000F" w:tentative="1">
+      <w:start w:val="1"/>
+      <w:numFmt w:val="decimal"/>
+      <w:lvlText w:val="%7."/>
+      <w:lvlJc w:val="left"/>
+      <w:pPr>
+        <w:ind w:left="5040" w:hanging="360"/>
+      </w:pPr>
+    </w:lvl>
+    <w:lvl w:ilvl="7" w:tplc="04160019" w:tentative="1">
+      <w:start w:val="1"/>
+      <w:numFmt w:val="lowerLetter"/>
+      <w:lvlText w:val="%8."/>
+      <w:lvlJc w:val="left"/>
+      <w:pPr>
+        <w:ind w:left="5760" w:hanging="360"/>
+      </w:pPr>
+    </w:lvl>
+    <w:lvl w:ilvl="8" w:tplc="0416001B" w:tentative="1">
+      <w:start w:val="1"/>
+      <w:numFmt w:val="lowerRoman"/>
+      <w:lvlText w:val="%9."/>
+      <w:lvlJc w:val="right"/>
+      <w:pPr>
+        <w:ind w:left="6480" w:hanging="180"/>
+      </w:pPr>
+    </w:lvl>
+  </w:abstractNum>
+  <w:abstractNum w:abstractNumId="9">
     <w:nsid w:val="68DB54F2"/>
     <w:multiLevelType w:val="hybridMultilevel"/>
     <w:tmpl w:val="336AD690"/>
@@ -4443,17 +4947,127 @@
       </w:rPr>
     </w:lvl>
   </w:abstractNum>
+  <w:abstractNum w:abstractNumId="10">
+    <w:nsid w:val="77C05BC5"/>
+    <w:multiLevelType w:val="hybridMultilevel"/>
+    <w:tmpl w:val="6FD4AFB4"/>
+    <w:lvl w:ilvl="0" w:tplc="0416000F">
+      <w:start w:val="1"/>
+      <w:numFmt w:val="decimal"/>
+      <w:lvlText w:val="%1."/>
+      <w:lvlJc w:val="left"/>
+      <w:pPr>
+        <w:ind w:left="720" w:hanging="360"/>
+      </w:pPr>
+      <w:rPr>
+        <w:rFonts w:hint="default"/>
+      </w:rPr>
+    </w:lvl>
+    <w:lvl w:ilvl="1" w:tplc="04160019" w:tentative="1">
+      <w:start w:val="1"/>
+      <w:numFmt w:val="lowerLetter"/>
+      <w:lvlText w:val="%2."/>
+      <w:lvlJc w:val="left"/>
+      <w:pPr>
+        <w:ind w:left="1440" w:hanging="360"/>
+      </w:pPr>
+    </w:lvl>
+    <w:lvl w:ilvl="2" w:tplc="0416001B" w:tentative="1">
+      <w:start w:val="1"/>
+      <w:numFmt w:val="lowerRoman"/>
+      <w:lvlText w:val="%3."/>
+      <w:lvlJc w:val="right"/>
+      <w:pPr>
+        <w:ind w:left="2160" w:hanging="180"/>
+      </w:pPr>
+    </w:lvl>
+    <w:lvl w:ilvl="3" w:tplc="0416000F" w:tentative="1">
+      <w:start w:val="1"/>
+      <w:numFmt w:val="decimal"/>
+      <w:lvlText w:val="%4."/>
+      <w:lvlJc w:val="left"/>
+      <w:pPr>
+        <w:ind w:left="2880" w:hanging="360"/>
+      </w:pPr>
+    </w:lvl>
+    <w:lvl w:ilvl="4" w:tplc="04160019" w:tentative="1">
+      <w:start w:val="1"/>
+      <w:numFmt w:val="lowerLetter"/>
+      <w:lvlText w:val="%5."/>
+      <w:lvlJc w:val="left"/>
+      <w:pPr>
+        <w:ind w:left="3600" w:hanging="360"/>
+      </w:pPr>
+    </w:lvl>
+    <w:lvl w:ilvl="5" w:tplc="0416001B" w:tentative="1">
+      <w:start w:val="1"/>
+      <w:numFmt w:val="lowerRoman"/>
+      <w:lvlText w:val="%6."/>
+      <w:lvlJc w:val="right"/>
+      <w:pPr>
+        <w:ind w:left="4320" w:hanging="180"/>
+      </w:pPr>
+    </w:lvl>
+    <w:lvl w:ilvl="6" w:tplc="0416000F" w:tentative="1">
+      <w:start w:val="1"/>
+      <w:numFmt w:val="decimal"/>
+      <w:lvlText w:val="%7."/>
+      <w:lvlJc w:val="left"/>
+      <w:pPr>
+        <w:ind w:left="5040" w:hanging="360"/>
+      </w:pPr>
+    </w:lvl>
+    <w:lvl w:ilvl="7" w:tplc="04160019" w:tentative="1">
+      <w:start w:val="1"/>
+      <w:numFmt w:val="lowerLetter"/>
+      <w:lvlText w:val="%8."/>
+      <w:lvlJc w:val="left"/>
+      <w:pPr>
+        <w:ind w:left="5760" w:hanging="360"/>
+      </w:pPr>
+    </w:lvl>
+    <w:lvl w:ilvl="8" w:tplc="0416001B" w:tentative="1">
+      <w:start w:val="1"/>
+      <w:numFmt w:val="lowerRoman"/>
+      <w:lvlText w:val="%9."/>
+      <w:lvlJc w:val="right"/>
+      <w:pPr>
+        <w:ind w:left="6480" w:hanging="180"/>
+      </w:pPr>
+    </w:lvl>
+  </w:abstractNum>
   <w:num w:numId="1">
+    <w:abstractNumId w:val="9"/>
+  </w:num>
+  <w:num w:numId="2">
+    <w:abstractNumId w:val="5"/>
+  </w:num>
+  <w:num w:numId="3">
+    <w:abstractNumId w:val="1"/>
+  </w:num>
+  <w:num w:numId="4">
+    <w:abstractNumId w:val="7"/>
+  </w:num>
+  <w:num w:numId="5">
+    <w:abstractNumId w:val="8"/>
+  </w:num>
+  <w:num w:numId="6">
     <w:abstractNumId w:val="3"/>
   </w:num>
-  <w:num w:numId="2">
-    <w:abstractNumId w:val="1"/>
+  <w:num w:numId="7">
+    <w:abstractNumId w:val="4"/>
   </w:num>
-  <w:num w:numId="3">
+  <w:num w:numId="8">
     <w:abstractNumId w:val="0"/>
   </w:num>
-  <w:num w:numId="4">
+  <w:num w:numId="9">
+    <w:abstractNumId w:val="10"/>
+  </w:num>
+  <w:num w:numId="10">
     <w:abstractNumId w:val="2"/>
+  </w:num>
+  <w:num w:numId="11">
+    <w:abstractNumId w:val="6"/>
   </w:num>
 </w:numbering>
 </file>
@@ -5649,7 +6263,7 @@
 </file>
 
 <file path=customXml/itemProps1.xml><?xml version="1.0" encoding="utf-8"?>
-<ds:datastoreItem xmlns:ds="http://schemas.openxmlformats.org/officeDocument/2006/customXml" ds:itemID="{5DC95992-1AE8-4BA4-8EA9-869E5DCFBE06}">
+<ds:datastoreItem xmlns:ds="http://schemas.openxmlformats.org/officeDocument/2006/customXml" ds:itemID="{9D486262-E6C9-494B-9177-BB9025387303}">
   <ds:schemaRefs>
     <ds:schemaRef ds:uri="http://schemas.openxmlformats.org/officeDocument/2006/bibliography"/>
   </ds:schemaRefs>

</xml_diff>